<commit_message>
second conmit,finish the NO.1
</commit_message>
<xml_diff>
--- a/在线网银App项目立项与需求分析文档.docx
+++ b/在线网银App项目立项与需求分析文档.docx
@@ -69,7 +69,7 @@
     <w:p>
       <w:pPr>
         <w:rPr>
-          <w:rFonts w:ascii="微软雅黑" w:eastAsia="微软雅黑" w:hAnsi="微软雅黑" w:hint="eastAsia"/>
+          <w:rFonts w:ascii="微软雅黑" w:eastAsia="微软雅黑" w:hAnsi="微软雅黑"/>
           <w:lang w:eastAsia="zh-CN"/>
         </w:rPr>
       </w:pPr>
@@ -77,7 +77,7 @@
     <w:p>
       <w:pPr>
         <w:rPr>
-          <w:rFonts w:ascii="微软雅黑" w:eastAsia="微软雅黑" w:hAnsi="微软雅黑" w:hint="eastAsia"/>
+          <w:rFonts w:ascii="微软雅黑" w:eastAsia="微软雅黑" w:hAnsi="微软雅黑"/>
           <w:lang w:eastAsia="zh-CN"/>
         </w:rPr>
       </w:pPr>
@@ -102,7 +102,7 @@
       <w:pPr>
         <w:jc w:val="right"/>
         <w:rPr>
-          <w:rFonts w:ascii="微软雅黑" w:eastAsia="微软雅黑" w:hAnsi="微软雅黑" w:hint="eastAsia"/>
+          <w:rFonts w:ascii="微软雅黑" w:eastAsia="微软雅黑" w:hAnsi="微软雅黑"/>
           <w:lang w:eastAsia="zh-CN"/>
         </w:rPr>
       </w:pPr>
@@ -113,6 +113,78 @@
         </w:rPr>
         <w:t>日期：2025-10-16</w:t>
       </w:r>
+    </w:p>
+    <w:p>
+      <w:pPr>
+        <w:jc w:val="right"/>
+        <w:rPr>
+          <w:rFonts w:ascii="微软雅黑" w:eastAsia="微软雅黑" w:hAnsi="微软雅黑"/>
+          <w:lang w:eastAsia="zh-CN"/>
+        </w:rPr>
+      </w:pPr>
+    </w:p>
+    <w:p>
+      <w:pPr>
+        <w:jc w:val="right"/>
+        <w:rPr>
+          <w:rFonts w:ascii="微软雅黑" w:eastAsia="微软雅黑" w:hAnsi="微软雅黑"/>
+          <w:lang w:eastAsia="zh-CN"/>
+        </w:rPr>
+      </w:pPr>
+    </w:p>
+    <w:p>
+      <w:pPr>
+        <w:jc w:val="right"/>
+        <w:rPr>
+          <w:rFonts w:ascii="微软雅黑" w:eastAsia="微软雅黑" w:hAnsi="微软雅黑"/>
+          <w:lang w:eastAsia="zh-CN"/>
+        </w:rPr>
+      </w:pPr>
+    </w:p>
+    <w:p>
+      <w:pPr>
+        <w:jc w:val="right"/>
+        <w:rPr>
+          <w:rFonts w:ascii="微软雅黑" w:eastAsia="微软雅黑" w:hAnsi="微软雅黑"/>
+          <w:lang w:eastAsia="zh-CN"/>
+        </w:rPr>
+      </w:pPr>
+    </w:p>
+    <w:p>
+      <w:pPr>
+        <w:jc w:val="right"/>
+        <w:rPr>
+          <w:rFonts w:ascii="微软雅黑" w:eastAsia="微软雅黑" w:hAnsi="微软雅黑"/>
+          <w:lang w:eastAsia="zh-CN"/>
+        </w:rPr>
+      </w:pPr>
+    </w:p>
+    <w:p>
+      <w:pPr>
+        <w:jc w:val="right"/>
+        <w:rPr>
+          <w:rFonts w:ascii="微软雅黑" w:eastAsia="微软雅黑" w:hAnsi="微软雅黑"/>
+          <w:lang w:eastAsia="zh-CN"/>
+        </w:rPr>
+      </w:pPr>
+    </w:p>
+    <w:p>
+      <w:pPr>
+        <w:jc w:val="right"/>
+        <w:rPr>
+          <w:rFonts w:ascii="微软雅黑" w:eastAsia="微软雅黑" w:hAnsi="微软雅黑"/>
+          <w:lang w:eastAsia="zh-CN"/>
+        </w:rPr>
+      </w:pPr>
+    </w:p>
+    <w:p>
+      <w:pPr>
+        <w:jc w:val="right"/>
+        <w:rPr>
+          <w:rFonts w:ascii="微软雅黑" w:eastAsia="微软雅黑" w:hAnsi="微软雅黑" w:hint="eastAsia"/>
+          <w:lang w:eastAsia="zh-CN"/>
+        </w:rPr>
+      </w:pPr>
     </w:p>
     <w:p>
       <w:pPr>
@@ -135,7 +207,7 @@
       <w:pPr>
         <w:pStyle w:val="21"/>
         <w:rPr>
-          <w:rFonts w:ascii="微软雅黑" w:eastAsia="微软雅黑" w:hAnsi="微软雅黑"/>
+          <w:rFonts w:ascii="微软雅黑" w:eastAsia="微软雅黑" w:hAnsi="微软雅黑" w:cs="微软雅黑"/>
           <w:lang w:eastAsia="zh-CN"/>
         </w:rPr>
       </w:pPr>
@@ -163,6 +235,88 @@
     </w:p>
     <w:p>
       <w:pPr>
+        <w:ind w:firstLine="454"/>
+        <w:jc w:val="both"/>
+        <w:rPr>
+          <w:rFonts w:ascii="宋体" w:eastAsia="宋体" w:hAnsi="宋体"/>
+          <w:lang w:eastAsia="zh-CN"/>
+        </w:rPr>
+      </w:pPr>
+      <w:r>
+        <w:rPr>
+          <w:rFonts w:ascii="宋体" w:eastAsia="宋体" w:hAnsi="宋体"/>
+          <w:lang w:eastAsia="zh-CN"/>
+        </w:rPr>
+        <w:t>在数字经济深度渗透的当下，移动互联网已成为用户获取服务的核心渠道，据 2025年上半年行业数据显示，我国移动互联网渗透率已突破 78%，其中金融服务类 App 的用户日均使用时长达到 42 分钟，用户对金融服务的 “即时性”“便捷性” 需求愈发强烈。</w:t>
+      </w:r>
+      <w:proofErr w:type="gramStart"/>
+      <w:r>
+        <w:rPr>
+          <w:rFonts w:ascii="宋体" w:eastAsia="宋体" w:hAnsi="宋体"/>
+          <w:lang w:eastAsia="zh-CN"/>
+        </w:rPr>
+        <w:t>传统网银</w:t>
+      </w:r>
+      <w:proofErr w:type="gramEnd"/>
+      <w:r>
+        <w:rPr>
+          <w:rFonts w:ascii="宋体" w:eastAsia="宋体" w:hAnsi="宋体"/>
+          <w:lang w:eastAsia="zh-CN"/>
+        </w:rPr>
+        <w:t>系统长期以 PC 端为核心，存在操作场景局限于固定场所、功能响应速度慢（平均加载时长 3-5 秒）、交互体验与移动设备适配度低等问题；而当前市场上的手机银行 App，多数存在功能模块冗余、</w:t>
+      </w:r>
+      <w:proofErr w:type="gramStart"/>
+      <w:r>
+        <w:rPr>
+          <w:rFonts w:ascii="宋体" w:eastAsia="宋体" w:hAnsi="宋体"/>
+          <w:lang w:eastAsia="zh-CN"/>
+        </w:rPr>
+        <w:t>风控机制</w:t>
+      </w:r>
+      <w:proofErr w:type="gramEnd"/>
+      <w:r>
+        <w:rPr>
+          <w:rFonts w:ascii="宋体" w:eastAsia="宋体" w:hAnsi="宋体"/>
+          <w:lang w:eastAsia="zh-CN"/>
+        </w:rPr>
+        <w:t>与用户体验平衡不足、个性化服务缺失等痛点，难以满足不同用户群体的差异化需求。</w:t>
+      </w:r>
+    </w:p>
+    <w:p>
+      <w:pPr>
+        <w:ind w:firstLine="454"/>
+        <w:jc w:val="both"/>
+        <w:rPr>
+          <w:rFonts w:ascii="宋体" w:eastAsia="宋体" w:hAnsi="宋体" w:hint="eastAsia"/>
+          <w:lang w:eastAsia="zh-CN"/>
+        </w:rPr>
+      </w:pPr>
+      <w:r>
+        <w:rPr>
+          <w:rFonts w:ascii="宋体" w:eastAsia="宋体" w:hAnsi="宋体"/>
+          <w:lang w:eastAsia="zh-CN"/>
+        </w:rPr>
+        <w:t>与此同时，随着监管政策对金融科技的支持力度加大，以及用户对金融服务 “场景化”“智能化” 的需求升级，市场亟需一款聚焦核心功能、优化操作体验、强化安全保障的</w:t>
+      </w:r>
+      <w:proofErr w:type="gramStart"/>
+      <w:r>
+        <w:rPr>
+          <w:rFonts w:ascii="宋体" w:eastAsia="宋体" w:hAnsi="宋体"/>
+          <w:lang w:eastAsia="zh-CN"/>
+        </w:rPr>
+        <w:t>在线网银</w:t>
+      </w:r>
+      <w:proofErr w:type="gramEnd"/>
+      <w:r>
+        <w:rPr>
+          <w:rFonts w:ascii="宋体" w:eastAsia="宋体" w:hAnsi="宋体"/>
+          <w:lang w:eastAsia="zh-CN"/>
+        </w:rPr>
+        <w:t xml:space="preserve"> App。本项目的启动，不仅能够填补当前市场空白，更能帮助银行提升移动金融服务能力，增强用户粘性与品牌竞争力，实现从 “传统金融服务” 向 “数字化金融服务” 的转型，为后续拓展多元化金融业务奠定基础。</w:t>
+      </w:r>
+    </w:p>
+    <w:p>
+      <w:pPr>
         <w:pStyle w:val="21"/>
         <w:rPr>
           <w:rFonts w:ascii="微软雅黑" w:eastAsia="微软雅黑" w:hAnsi="微软雅黑"/>
@@ -179,22 +333,422 @@
     </w:p>
     <w:p>
       <w:pPr>
-        <w:pStyle w:val="21"/>
-        <w:rPr>
-          <w:rFonts w:ascii="微软雅黑" w:eastAsia="微软雅黑" w:hAnsi="微软雅黑"/>
+        <w:ind w:firstLine="454"/>
+        <w:jc w:val="both"/>
+        <w:rPr>
+          <w:rFonts w:ascii="宋体" w:eastAsia="宋体" w:hAnsi="宋体"/>
           <w:lang w:eastAsia="zh-CN"/>
         </w:rPr>
       </w:pPr>
       <w:r>
         <w:rPr>
-          <w:rFonts w:ascii="微软雅黑" w:eastAsia="微软雅黑" w:hAnsi="微软雅黑"/>
-          <w:lang w:eastAsia="zh-CN"/>
-        </w:rPr>
+          <w:rFonts w:ascii="宋体" w:eastAsia="宋体" w:hAnsi="宋体"/>
+          <w:lang w:eastAsia="zh-CN"/>
+        </w:rPr>
+        <w:t>从市场现状来看，当前在线</w:t>
+      </w:r>
+      <w:proofErr w:type="gramStart"/>
+      <w:r>
+        <w:rPr>
+          <w:rFonts w:ascii="宋体" w:eastAsia="宋体" w:hAnsi="宋体"/>
+          <w:lang w:eastAsia="zh-CN"/>
+        </w:rPr>
+        <w:t>网银相关</w:t>
+      </w:r>
+      <w:proofErr w:type="gramEnd"/>
+      <w:r>
+        <w:rPr>
+          <w:rFonts w:ascii="宋体" w:eastAsia="宋体" w:hAnsi="宋体"/>
+          <w:lang w:eastAsia="zh-CN"/>
+        </w:rPr>
+        <w:t>产品存在三大核心问题：一是操作复杂度高，据用户调研数据显示，35%的老年用户与28%的新手用户因“功能入口隐蔽”“操作步骤繁琐”放弃使用；二</w:t>
+      </w:r>
+      <w:proofErr w:type="gramStart"/>
+      <w:r>
+        <w:rPr>
+          <w:rFonts w:ascii="宋体" w:eastAsia="宋体" w:hAnsi="宋体"/>
+          <w:lang w:eastAsia="zh-CN"/>
+        </w:rPr>
+        <w:t>是风控与</w:t>
+      </w:r>
+      <w:proofErr w:type="gramEnd"/>
+      <w:r>
+        <w:rPr>
+          <w:rFonts w:ascii="宋体" w:eastAsia="宋体" w:hAnsi="宋体"/>
+          <w:lang w:eastAsia="zh-CN"/>
+        </w:rPr>
+        <w:t>体验脱节，多数产品在转账、支付等核心场景中，</w:t>
+      </w:r>
+      <w:proofErr w:type="gramStart"/>
+      <w:r>
+        <w:rPr>
+          <w:rFonts w:ascii="宋体" w:eastAsia="宋体" w:hAnsi="宋体"/>
+          <w:lang w:eastAsia="zh-CN"/>
+        </w:rPr>
+        <w:t>风控响应</w:t>
+      </w:r>
+      <w:proofErr w:type="gramEnd"/>
+      <w:r>
+        <w:rPr>
+          <w:rFonts w:ascii="宋体" w:eastAsia="宋体" w:hAnsi="宋体"/>
+          <w:lang w:eastAsia="zh-CN"/>
+        </w:rPr>
+        <w:t>延迟达 1-3 秒，且异常交易拦截后仅提示“操作失败”，未说明具体原因与解决办法，导致用户投诉率居高不下；三是功能同质化严重，85% 的手机银行 App 仅覆盖账户查询、资金转账、账单支付等基础功能，缺乏针对不同用户群体的个性化服务（如面向年轻用户的小额理财、面向家庭用户的账单共享）与场景化整合（如生活缴费、信用卡还款与金融服务的无缝衔接），难以形成差异化竞争优势。</w:t>
+      </w:r>
+    </w:p>
+    <w:p>
+      <w:pPr>
+        <w:ind w:firstLine="454"/>
+        <w:jc w:val="both"/>
+        <w:rPr>
+          <w:rFonts w:ascii="宋体" w:eastAsia="宋体" w:hAnsi="宋体"/>
+          <w:lang w:eastAsia="zh-CN"/>
+        </w:rPr>
+      </w:pPr>
+      <w:r>
+        <w:rPr>
+          <w:rFonts w:ascii="宋体" w:eastAsia="宋体" w:hAnsi="宋体"/>
+          <w:lang w:eastAsia="zh-CN"/>
+        </w:rPr>
+        <w:t>而从市场机会层面分析，首先，用户规模持续增长，2025年我国移动金融用户规模预计达8.2亿人，其中明确提出“便捷化”“智能化”需求的用户占比超62%，且这一比例仍在逐年上升，为产品提供了广阔的用户基础；其次，</w:t>
+      </w:r>
+      <w:proofErr w:type="gramStart"/>
+      <w:r>
+        <w:rPr>
+          <w:rFonts w:ascii="宋体" w:eastAsia="宋体" w:hAnsi="宋体"/>
+          <w:lang w:eastAsia="zh-CN"/>
+        </w:rPr>
+        <w:t>竞品短板</w:t>
+      </w:r>
+      <w:proofErr w:type="gramEnd"/>
+      <w:r>
+        <w:rPr>
+          <w:rFonts w:ascii="宋体" w:eastAsia="宋体" w:hAnsi="宋体"/>
+          <w:lang w:eastAsia="zh-CN"/>
+        </w:rPr>
+        <w:t>明显，当前市场上的头部产品要么侧重功能全面性导致操作复杂，要么侧重轻量化导致服务单一，本项目可通过“核心功能极致化+增值服务精准化”的定位，在“风控效率”与“用户体验” 之间找到平衡点，形成独特的竞争优势；最后，场景</w:t>
+      </w:r>
+      <w:proofErr w:type="gramStart"/>
+      <w:r>
+        <w:rPr>
+          <w:rFonts w:ascii="宋体" w:eastAsia="宋体" w:hAnsi="宋体"/>
+          <w:lang w:eastAsia="zh-CN"/>
+        </w:rPr>
+        <w:t>化需求</w:t>
+      </w:r>
+      <w:proofErr w:type="gramEnd"/>
+      <w:r>
+        <w:rPr>
+          <w:rFonts w:ascii="宋体" w:eastAsia="宋体" w:hAnsi="宋体"/>
+          <w:lang w:eastAsia="zh-CN"/>
+        </w:rPr>
+        <w:t>爆发，用户对“一站式金融服务” 的需求日益强烈，超过 70% 的用户希望在同一App内完成“转账-理财-生活缴费 - 信用卡管理” 等操作，避免在多个应用间切换，这为产品整合多场景服务、提升用户留存</w:t>
+      </w:r>
+      <w:proofErr w:type="gramStart"/>
+      <w:r>
+        <w:rPr>
+          <w:rFonts w:ascii="宋体" w:eastAsia="宋体" w:hAnsi="宋体"/>
+          <w:lang w:eastAsia="zh-CN"/>
+        </w:rPr>
+        <w:t>率提供</w:t>
+      </w:r>
+      <w:proofErr w:type="gramEnd"/>
+      <w:r>
+        <w:rPr>
+          <w:rFonts w:ascii="宋体" w:eastAsia="宋体" w:hAnsi="宋体"/>
+          <w:lang w:eastAsia="zh-CN"/>
+        </w:rPr>
+        <w:t>了重要机会。</w:t>
+      </w:r>
+    </w:p>
+    <w:p>
+      <w:pPr>
+        <w:pStyle w:val="21"/>
+        <w:rPr>
+          <w:rFonts w:ascii="微软雅黑" w:eastAsia="微软雅黑" w:hAnsi="微软雅黑"/>
+          <w:lang w:eastAsia="zh-CN"/>
+        </w:rPr>
+      </w:pPr>
+      <w:r>
+        <w:rPr>
+          <w:rFonts w:ascii="微软雅黑" w:eastAsia="微软雅黑" w:hAnsi="微软雅黑"/>
+          <w:lang w:eastAsia="zh-CN"/>
+        </w:rPr>
+        <w:lastRenderedPageBreak/>
         <w:t>1.3 项目目标</w:t>
       </w:r>
     </w:p>
     <w:p>
       <w:pPr>
+        <w:ind w:firstLine="454"/>
+        <w:jc w:val="both"/>
+        <w:rPr>
+          <w:rFonts w:ascii="宋体" w:eastAsia="宋体" w:hAnsi="宋体"/>
+          <w:lang w:eastAsia="zh-CN"/>
+        </w:rPr>
+      </w:pPr>
+      <w:r>
+        <w:rPr>
+          <w:rFonts w:ascii="宋体" w:eastAsia="宋体" w:hAnsi="宋体"/>
+          <w:lang w:eastAsia="zh-CN"/>
+        </w:rPr>
+        <w:t>本项目的目标分为核心目标与辅助目标，核心目标聚焦用户规模、功能体验与</w:t>
+      </w:r>
+      <w:proofErr w:type="gramStart"/>
+      <w:r>
+        <w:rPr>
+          <w:rFonts w:ascii="宋体" w:eastAsia="宋体" w:hAnsi="宋体"/>
+          <w:lang w:eastAsia="zh-CN"/>
+        </w:rPr>
+        <w:t>安全风控三</w:t>
+      </w:r>
+      <w:proofErr w:type="gramEnd"/>
+      <w:r>
+        <w:rPr>
+          <w:rFonts w:ascii="宋体" w:eastAsia="宋体" w:hAnsi="宋体"/>
+          <w:lang w:eastAsia="zh-CN"/>
+        </w:rPr>
+        <w:t>大维度，辅助目标则围绕业务拓展与产品迭代展开，确保项目在满足用户需求的同时，实现商业价值与可持续发展。</w:t>
+      </w:r>
+    </w:p>
+    <w:p>
+      <w:pPr>
+        <w:ind w:firstLine="454"/>
+        <w:jc w:val="both"/>
+        <w:rPr>
+          <w:rFonts w:ascii="宋体" w:eastAsia="宋体" w:hAnsi="宋体"/>
+          <w:lang w:eastAsia="zh-CN"/>
+        </w:rPr>
+      </w:pPr>
+      <w:r>
+        <w:rPr>
+          <w:rFonts w:ascii="宋体" w:eastAsia="宋体" w:hAnsi="宋体"/>
+          <w:lang w:eastAsia="zh-CN"/>
+        </w:rPr>
+        <w:t>在核心目标方面，首先是用户规模目标，计划产品上线后6个月内，累计注册用户突破</w:t>
+      </w:r>
+      <w:r>
+        <w:rPr>
+          <w:rFonts w:ascii="宋体" w:eastAsia="宋体" w:hAnsi="宋体" w:hint="eastAsia"/>
+          <w:lang w:eastAsia="zh-CN"/>
+        </w:rPr>
+        <w:t>50000</w:t>
+      </w:r>
+      <w:r>
+        <w:rPr>
+          <w:rFonts w:ascii="宋体" w:eastAsia="宋体" w:hAnsi="宋体"/>
+          <w:lang w:eastAsia="zh-CN"/>
+        </w:rPr>
+        <w:t>人，其中</w:t>
+      </w:r>
+      <w:proofErr w:type="gramStart"/>
+      <w:r>
+        <w:rPr>
+          <w:rFonts w:ascii="宋体" w:eastAsia="宋体" w:hAnsi="宋体"/>
+          <w:lang w:eastAsia="zh-CN"/>
+        </w:rPr>
+        <w:t>月活跃</w:t>
+      </w:r>
+      <w:proofErr w:type="gramEnd"/>
+      <w:r>
+        <w:rPr>
+          <w:rFonts w:ascii="宋体" w:eastAsia="宋体" w:hAnsi="宋体"/>
+          <w:lang w:eastAsia="zh-CN"/>
+        </w:rPr>
+        <w:t>用户（MAU）达到</w:t>
+      </w:r>
+      <w:r>
+        <w:rPr>
+          <w:rFonts w:ascii="宋体" w:eastAsia="宋体" w:hAnsi="宋体" w:hint="eastAsia"/>
+          <w:lang w:eastAsia="zh-CN"/>
+        </w:rPr>
+        <w:t>20000</w:t>
+      </w:r>
+      <w:r>
+        <w:rPr>
+          <w:rFonts w:ascii="宋体" w:eastAsia="宋体" w:hAnsi="宋体"/>
+          <w:lang w:eastAsia="zh-CN"/>
+        </w:rPr>
+        <w:t>人，</w:t>
+      </w:r>
+      <w:proofErr w:type="gramStart"/>
+      <w:r>
+        <w:rPr>
+          <w:rFonts w:ascii="宋体" w:eastAsia="宋体" w:hAnsi="宋体"/>
+          <w:lang w:eastAsia="zh-CN"/>
+        </w:rPr>
+        <w:t>日活跃</w:t>
+      </w:r>
+      <w:proofErr w:type="gramEnd"/>
+      <w:r>
+        <w:rPr>
+          <w:rFonts w:ascii="宋体" w:eastAsia="宋体" w:hAnsi="宋体"/>
+          <w:lang w:eastAsia="zh-CN"/>
+        </w:rPr>
+        <w:t>用户（DAU）达到</w:t>
+      </w:r>
+      <w:r>
+        <w:rPr>
+          <w:rFonts w:ascii="宋体" w:eastAsia="宋体" w:hAnsi="宋体" w:hint="eastAsia"/>
+          <w:lang w:eastAsia="zh-CN"/>
+        </w:rPr>
+        <w:t>5000</w:t>
+      </w:r>
+      <w:r>
+        <w:rPr>
+          <w:rFonts w:ascii="宋体" w:eastAsia="宋体" w:hAnsi="宋体"/>
+          <w:lang w:eastAsia="zh-CN"/>
+        </w:rPr>
+        <w:t>人，用户留存率（7日留存）不低于45%，30日留存不低于30%，通过精准的推广策略与优质的产品体验，快速积累核心用户群体；其次是功能体验目标，核心功能（账户查询、资金转账）的操作耗时控制在 1 秒以内，账单支付、理财产品购买等功能的操作步骤简化至3步以内，用户满意度评分（CSAT）不低于 4.2 分（5 分制），用户操作失误率低于 5%，通过</w:t>
+      </w:r>
+      <w:proofErr w:type="gramStart"/>
+      <w:r>
+        <w:rPr>
+          <w:rFonts w:ascii="宋体" w:eastAsia="宋体" w:hAnsi="宋体"/>
+          <w:lang w:eastAsia="zh-CN"/>
+        </w:rPr>
+        <w:t>极</w:t>
+      </w:r>
+      <w:proofErr w:type="gramEnd"/>
+      <w:r>
+        <w:rPr>
+          <w:rFonts w:ascii="宋体" w:eastAsia="宋体" w:hAnsi="宋体"/>
+          <w:lang w:eastAsia="zh-CN"/>
+        </w:rPr>
+        <w:t>简的交互设计与高效的系统响应，提升用户使用体验；最后是</w:t>
+      </w:r>
+      <w:proofErr w:type="gramStart"/>
+      <w:r>
+        <w:rPr>
+          <w:rFonts w:ascii="宋体" w:eastAsia="宋体" w:hAnsi="宋体"/>
+          <w:lang w:eastAsia="zh-CN"/>
+        </w:rPr>
+        <w:t>安全风控目标</w:t>
+      </w:r>
+      <w:proofErr w:type="gramEnd"/>
+      <w:r>
+        <w:rPr>
+          <w:rFonts w:ascii="宋体" w:eastAsia="宋体" w:hAnsi="宋体"/>
+          <w:lang w:eastAsia="zh-CN"/>
+        </w:rPr>
+        <w:t>，正常交易</w:t>
+      </w:r>
+      <w:proofErr w:type="gramStart"/>
+      <w:r>
+        <w:rPr>
+          <w:rFonts w:ascii="宋体" w:eastAsia="宋体" w:hAnsi="宋体"/>
+          <w:lang w:eastAsia="zh-CN"/>
+        </w:rPr>
+        <w:t>的风控通过率</w:t>
+      </w:r>
+      <w:proofErr w:type="gramEnd"/>
+      <w:r>
+        <w:rPr>
+          <w:rFonts w:ascii="宋体" w:eastAsia="宋体" w:hAnsi="宋体"/>
+          <w:lang w:eastAsia="zh-CN"/>
+        </w:rPr>
+        <w:t>达到 99.5% 以上，异常交易的拦截准确率达到 99% 以上，用户信息泄露、资金安全事件发生率为 0，通过多层次的安全防护机制与</w:t>
+      </w:r>
+      <w:proofErr w:type="gramStart"/>
+      <w:r>
+        <w:rPr>
+          <w:rFonts w:ascii="宋体" w:eastAsia="宋体" w:hAnsi="宋体"/>
+          <w:lang w:eastAsia="zh-CN"/>
+        </w:rPr>
+        <w:t>智能风控模型</w:t>
+      </w:r>
+      <w:proofErr w:type="gramEnd"/>
+      <w:r>
+        <w:rPr>
+          <w:rFonts w:ascii="宋体" w:eastAsia="宋体" w:hAnsi="宋体"/>
+          <w:lang w:eastAsia="zh-CN"/>
+        </w:rPr>
+        <w:t>，保障用户资金与信息安全。</w:t>
+      </w:r>
+    </w:p>
+    <w:p>
+      <w:pPr>
+        <w:ind w:firstLine="454"/>
+        <w:jc w:val="both"/>
+        <w:rPr>
+          <w:rFonts w:ascii="宋体" w:eastAsia="宋体" w:hAnsi="宋体" w:hint="eastAsia"/>
+          <w:lang w:eastAsia="zh-CN"/>
+        </w:rPr>
+      </w:pPr>
+      <w:r>
+        <w:rPr>
+          <w:rFonts w:ascii="宋体" w:eastAsia="宋体" w:hAnsi="宋体"/>
+          <w:lang w:eastAsia="zh-CN"/>
+        </w:rPr>
+        <w:t xml:space="preserve">在辅助目标方面，一是业务拓展目标，产品上线后 3 </w:t>
+      </w:r>
+      <w:proofErr w:type="gramStart"/>
+      <w:r>
+        <w:rPr>
+          <w:rFonts w:ascii="宋体" w:eastAsia="宋体" w:hAnsi="宋体"/>
+          <w:lang w:eastAsia="zh-CN"/>
+        </w:rPr>
+        <w:t>个</w:t>
+      </w:r>
+      <w:proofErr w:type="gramEnd"/>
+      <w:r>
+        <w:rPr>
+          <w:rFonts w:ascii="宋体" w:eastAsia="宋体" w:hAnsi="宋体"/>
+          <w:lang w:eastAsia="zh-CN"/>
+        </w:rPr>
+        <w:t xml:space="preserve">月内，接入 3 家以上主流基金公司，上线 10 </w:t>
+      </w:r>
+      <w:proofErr w:type="gramStart"/>
+      <w:r>
+        <w:rPr>
+          <w:rFonts w:ascii="宋体" w:eastAsia="宋体" w:hAnsi="宋体"/>
+          <w:lang w:eastAsia="zh-CN"/>
+        </w:rPr>
+        <w:t>款以上</w:t>
+      </w:r>
+      <w:proofErr w:type="gramEnd"/>
+      <w:r>
+        <w:rPr>
+          <w:rFonts w:ascii="宋体" w:eastAsia="宋体" w:hAnsi="宋体"/>
+          <w:lang w:eastAsia="zh-CN"/>
+        </w:rPr>
+        <w:t xml:space="preserve">覆盖不同风险等级（低风险、中低风险、中风险）的个性化理财产品，同时完成生活缴费（水电、燃气、话费、物业费）、信用卡还款、校园缴费等场景的对接，满足用户多元化服务需求；二是产品迭代目标，计划上线后每 3 </w:t>
+      </w:r>
+      <w:proofErr w:type="gramStart"/>
+      <w:r>
+        <w:rPr>
+          <w:rFonts w:ascii="宋体" w:eastAsia="宋体" w:hAnsi="宋体"/>
+          <w:lang w:eastAsia="zh-CN"/>
+        </w:rPr>
+        <w:t>个</w:t>
+      </w:r>
+      <w:proofErr w:type="gramEnd"/>
+      <w:r>
+        <w:rPr>
+          <w:rFonts w:ascii="宋体" w:eastAsia="宋体" w:hAnsi="宋体"/>
+          <w:lang w:eastAsia="zh-CN"/>
+        </w:rPr>
+        <w:t xml:space="preserve">月完成 1 次版本迭代，根据用户反馈与市场需求，优化现有功能（如简化操作流程、调整界面布局），新增 1-2 </w:t>
+      </w:r>
+      <w:proofErr w:type="gramStart"/>
+      <w:r>
+        <w:rPr>
+          <w:rFonts w:ascii="宋体" w:eastAsia="宋体" w:hAnsi="宋体"/>
+          <w:lang w:eastAsia="zh-CN"/>
+        </w:rPr>
+        <w:t>个</w:t>
+      </w:r>
+      <w:proofErr w:type="gramEnd"/>
+      <w:r>
+        <w:rPr>
+          <w:rFonts w:ascii="宋体" w:eastAsia="宋体" w:hAnsi="宋体"/>
+          <w:lang w:eastAsia="zh-CN"/>
+        </w:rPr>
+        <w:t>核心增值功能（如账单分析、资产配置建议），确保产品持续满足用户需求，保持市场竞争力。</w:t>
+      </w:r>
+    </w:p>
+    <w:p>
+      <w:pPr>
         <w:pStyle w:val="21"/>
         <w:rPr>
           <w:rFonts w:ascii="微软雅黑" w:eastAsia="微软雅黑" w:hAnsi="微软雅黑"/>
@@ -211,19 +765,3133 @@
     </w:p>
     <w:p>
       <w:pPr>
-        <w:pStyle w:val="21"/>
-        <w:rPr>
-          <w:rFonts w:ascii="微软雅黑" w:eastAsia="微软雅黑" w:hAnsi="微软雅黑" w:hint="eastAsia"/>
+        <w:rPr>
+          <w:rFonts w:ascii="宋体" w:eastAsia="宋体" w:hAnsi="宋体"/>
           <w:lang w:eastAsia="zh-CN"/>
         </w:rPr>
       </w:pPr>
       <w:r>
         <w:rPr>
+          <w:rFonts w:ascii="宋体" w:eastAsia="宋体" w:hAnsi="宋体" w:hint="eastAsia"/>
+          <w:lang w:eastAsia="zh-CN"/>
+        </w:rPr>
+        <w:t>一、包含范围（</w:t>
+      </w:r>
+      <w:r>
+        <w:rPr>
+          <w:rFonts w:ascii="宋体" w:eastAsia="宋体" w:hAnsi="宋体"/>
+          <w:lang w:eastAsia="zh-CN"/>
+        </w:rPr>
+        <w:t>In-Scope</w:t>
+      </w:r>
+      <w:r>
+        <w:rPr>
+          <w:rFonts w:ascii="宋体" w:eastAsia="宋体" w:hAnsi="宋体" w:hint="eastAsia"/>
+          <w:lang w:eastAsia="zh-CN"/>
+        </w:rPr>
+        <w:t>）</w:t>
+      </w:r>
+    </w:p>
+    <w:tbl>
+      <w:tblPr>
+        <w:tblW w:w="0" w:type="auto"/>
+        <w:jc w:val="center"/>
+        <w:tblBorders>
+          <w:bottom w:val="single" w:sz="4" w:space="0" w:color="auto"/>
+        </w:tblBorders>
+        <w:tblLook w:val="04A0" w:firstRow="1" w:lastRow="0" w:firstColumn="1" w:lastColumn="0" w:noHBand="0" w:noVBand="1"/>
+      </w:tblPr>
+      <w:tblGrid>
+        <w:gridCol w:w="2880"/>
+        <w:gridCol w:w="2880"/>
+        <w:gridCol w:w="2880"/>
+      </w:tblGrid>
+      <w:tr>
+        <w:trPr>
+          <w:jc w:val="center"/>
+        </w:trPr>
+        <w:tc>
+          <w:tcPr>
+            <w:tcW w:w="2880" w:type="dxa"/>
+            <w:tcBorders>
+              <w:top w:val="single" w:sz="4" w:space="0" w:color="auto"/>
+              <w:bottom w:val="single" w:sz="4" w:space="0" w:color="auto"/>
+            </w:tcBorders>
+            <w:hideMark/>
+          </w:tcPr>
+          <w:p>
+            <w:pPr>
+              <w:jc w:val="center"/>
+              <w:rPr>
+                <w:rFonts w:ascii="宋体" w:eastAsia="宋体" w:hAnsi="宋体"/>
+                <w:lang w:eastAsia="zh-CN"/>
+              </w:rPr>
+            </w:pPr>
+            <w:r>
+              <w:rPr>
+                <w:rFonts w:ascii="宋体" w:eastAsia="宋体" w:hAnsi="宋体" w:hint="eastAsia"/>
+                <w:lang w:eastAsia="zh-CN"/>
+              </w:rPr>
+              <w:t>范畴</w:t>
+            </w:r>
+          </w:p>
+        </w:tc>
+        <w:tc>
+          <w:tcPr>
+            <w:tcW w:w="2880" w:type="dxa"/>
+            <w:tcBorders>
+              <w:top w:val="single" w:sz="4" w:space="0" w:color="auto"/>
+              <w:bottom w:val="single" w:sz="4" w:space="0" w:color="auto"/>
+            </w:tcBorders>
+            <w:hideMark/>
+          </w:tcPr>
+          <w:p>
+            <w:pPr>
+              <w:ind w:firstLine="454"/>
+              <w:jc w:val="center"/>
+              <w:rPr>
+                <w:rFonts w:ascii="宋体" w:eastAsia="宋体" w:hAnsi="宋体"/>
+                <w:lang w:eastAsia="zh-CN"/>
+              </w:rPr>
+            </w:pPr>
+            <w:r>
+              <w:rPr>
+                <w:rFonts w:ascii="宋体" w:eastAsia="宋体" w:hAnsi="宋体" w:hint="eastAsia"/>
+                <w:lang w:eastAsia="zh-CN"/>
+              </w:rPr>
+              <w:t>具体内容</w:t>
+            </w:r>
+          </w:p>
+        </w:tc>
+        <w:tc>
+          <w:tcPr>
+            <w:tcW w:w="2880" w:type="dxa"/>
+            <w:tcBorders>
+              <w:top w:val="single" w:sz="4" w:space="0" w:color="auto"/>
+              <w:bottom w:val="single" w:sz="4" w:space="0" w:color="auto"/>
+            </w:tcBorders>
+            <w:hideMark/>
+          </w:tcPr>
+          <w:p>
+            <w:pPr>
+              <w:ind w:firstLine="454"/>
+              <w:jc w:val="center"/>
+              <w:rPr>
+                <w:rFonts w:ascii="宋体" w:eastAsia="宋体" w:hAnsi="宋体"/>
+                <w:lang w:eastAsia="zh-CN"/>
+              </w:rPr>
+            </w:pPr>
+            <w:r>
+              <w:rPr>
+                <w:rFonts w:ascii="宋体" w:eastAsia="宋体" w:hAnsi="宋体" w:hint="eastAsia"/>
+                <w:lang w:eastAsia="zh-CN"/>
+              </w:rPr>
+              <w:t>关键指标</w:t>
+            </w:r>
+            <w:r>
+              <w:rPr>
+                <w:rFonts w:ascii="宋体" w:eastAsia="宋体" w:hAnsi="宋体"/>
+                <w:lang w:eastAsia="zh-CN"/>
+              </w:rPr>
+              <w:t>/</w:t>
+            </w:r>
+            <w:r>
+              <w:rPr>
+                <w:rFonts w:ascii="宋体" w:eastAsia="宋体" w:hAnsi="宋体" w:hint="eastAsia"/>
+                <w:lang w:eastAsia="zh-CN"/>
+              </w:rPr>
+              <w:t>说明</w:t>
+            </w:r>
+          </w:p>
+        </w:tc>
+      </w:tr>
+      <w:tr>
+        <w:trPr>
+          <w:jc w:val="center"/>
+        </w:trPr>
+        <w:tc>
+          <w:tcPr>
+            <w:tcW w:w="2880" w:type="dxa"/>
+            <w:tcBorders>
+              <w:top w:val="single" w:sz="4" w:space="0" w:color="auto"/>
+            </w:tcBorders>
+            <w:hideMark/>
+          </w:tcPr>
+          <w:p>
+            <w:pPr>
+              <w:jc w:val="center"/>
+              <w:rPr>
+                <w:rFonts w:ascii="宋体" w:eastAsia="宋体" w:hAnsi="宋体"/>
+                <w:lang w:eastAsia="zh-CN"/>
+              </w:rPr>
+            </w:pPr>
+            <w:r>
+              <w:rPr>
+                <w:rFonts w:ascii="宋体" w:eastAsia="宋体" w:hAnsi="宋体" w:hint="eastAsia"/>
+                <w:lang w:eastAsia="zh-CN"/>
+              </w:rPr>
+              <w:t>功能范围</w:t>
+            </w:r>
+          </w:p>
+        </w:tc>
+        <w:tc>
+          <w:tcPr>
+            <w:tcW w:w="2880" w:type="dxa"/>
+            <w:tcBorders>
+              <w:top w:val="single" w:sz="4" w:space="0" w:color="auto"/>
+            </w:tcBorders>
+            <w:hideMark/>
+          </w:tcPr>
+          <w:p>
+            <w:pPr>
+              <w:jc w:val="both"/>
+              <w:rPr>
+                <w:rFonts w:ascii="宋体" w:eastAsia="宋体" w:hAnsi="宋体"/>
+                <w:lang w:eastAsia="zh-CN"/>
+              </w:rPr>
+            </w:pPr>
+            <w:r>
+              <w:rPr>
+                <w:rFonts w:ascii="宋体" w:eastAsia="宋体" w:hAnsi="宋体" w:hint="eastAsia"/>
+                <w:lang w:eastAsia="zh-CN"/>
+              </w:rPr>
+              <w:t>用户注册与登录：手机号注册、身份证验证、生物识别登录（指纹</w:t>
+            </w:r>
+            <w:r>
+              <w:rPr>
+                <w:rFonts w:ascii="宋体" w:eastAsia="宋体" w:hAnsi="宋体"/>
+                <w:lang w:eastAsia="zh-CN"/>
+              </w:rPr>
+              <w:t>/</w:t>
+            </w:r>
+            <w:r>
+              <w:rPr>
+                <w:rFonts w:ascii="宋体" w:eastAsia="宋体" w:hAnsi="宋体" w:hint="eastAsia"/>
+                <w:lang w:eastAsia="zh-CN"/>
+              </w:rPr>
+              <w:t>面容）、密码找回</w:t>
+            </w:r>
+          </w:p>
+        </w:tc>
+        <w:tc>
+          <w:tcPr>
+            <w:tcW w:w="2880" w:type="dxa"/>
+            <w:tcBorders>
+              <w:top w:val="single" w:sz="4" w:space="0" w:color="auto"/>
+            </w:tcBorders>
+            <w:hideMark/>
+          </w:tcPr>
+          <w:p>
+            <w:pPr>
+              <w:jc w:val="both"/>
+              <w:rPr>
+                <w:rFonts w:ascii="宋体" w:eastAsia="宋体" w:hAnsi="宋体"/>
+                <w:lang w:eastAsia="zh-CN"/>
+              </w:rPr>
+            </w:pPr>
+            <w:r>
+              <w:rPr>
+                <w:rFonts w:ascii="宋体" w:eastAsia="宋体" w:hAnsi="宋体" w:hint="eastAsia"/>
+                <w:lang w:eastAsia="zh-CN"/>
+              </w:rPr>
+              <w:t>安全合</w:t>
+            </w:r>
+            <w:proofErr w:type="gramStart"/>
+            <w:r>
+              <w:rPr>
+                <w:rFonts w:ascii="宋体" w:eastAsia="宋体" w:hAnsi="宋体" w:hint="eastAsia"/>
+                <w:lang w:eastAsia="zh-CN"/>
+              </w:rPr>
+              <w:t>规</w:t>
+            </w:r>
+            <w:proofErr w:type="gramEnd"/>
+            <w:r>
+              <w:rPr>
+                <w:rFonts w:ascii="宋体" w:eastAsia="宋体" w:hAnsi="宋体" w:hint="eastAsia"/>
+                <w:lang w:eastAsia="zh-CN"/>
+              </w:rPr>
+              <w:t>；登录成功率、失败可解释</w:t>
+            </w:r>
+          </w:p>
+        </w:tc>
+      </w:tr>
+      <w:tr>
+        <w:trPr>
+          <w:jc w:val="center"/>
+        </w:trPr>
+        <w:tc>
+          <w:tcPr>
+            <w:tcW w:w="2880" w:type="dxa"/>
+          </w:tcPr>
+          <w:p>
+            <w:pPr>
+              <w:jc w:val="center"/>
+              <w:rPr>
+                <w:rFonts w:ascii="宋体" w:eastAsia="宋体" w:hAnsi="宋体"/>
+                <w:lang w:eastAsia="zh-CN"/>
+              </w:rPr>
+            </w:pPr>
+          </w:p>
+        </w:tc>
+        <w:tc>
+          <w:tcPr>
+            <w:tcW w:w="2880" w:type="dxa"/>
+            <w:hideMark/>
+          </w:tcPr>
+          <w:p>
+            <w:pPr>
+              <w:jc w:val="both"/>
+              <w:rPr>
+                <w:rFonts w:ascii="宋体" w:eastAsia="宋体" w:hAnsi="宋体"/>
+                <w:lang w:eastAsia="zh-CN"/>
+              </w:rPr>
+            </w:pPr>
+            <w:r>
+              <w:rPr>
+                <w:rFonts w:ascii="宋体" w:eastAsia="宋体" w:hAnsi="宋体" w:hint="eastAsia"/>
+                <w:lang w:eastAsia="zh-CN"/>
+              </w:rPr>
+              <w:t>账户管理：余额查询、交易明细（近</w:t>
+            </w:r>
+            <w:r>
+              <w:rPr>
+                <w:rFonts w:ascii="宋体" w:eastAsia="宋体" w:hAnsi="宋体"/>
+                <w:lang w:eastAsia="zh-CN"/>
+              </w:rPr>
+              <w:t>30</w:t>
+            </w:r>
+            <w:r>
+              <w:rPr>
+                <w:rFonts w:ascii="宋体" w:eastAsia="宋体" w:hAnsi="宋体" w:hint="eastAsia"/>
+                <w:lang w:eastAsia="zh-CN"/>
+              </w:rPr>
+              <w:t>天</w:t>
+            </w:r>
+            <w:r>
+              <w:rPr>
+                <w:rFonts w:ascii="宋体" w:eastAsia="宋体" w:hAnsi="宋体"/>
+                <w:lang w:eastAsia="zh-CN"/>
+              </w:rPr>
+              <w:t>/</w:t>
+            </w:r>
+            <w:r>
+              <w:rPr>
+                <w:rFonts w:ascii="宋体" w:eastAsia="宋体" w:hAnsi="宋体" w:hint="eastAsia"/>
+                <w:lang w:eastAsia="zh-CN"/>
+              </w:rPr>
+              <w:t>近</w:t>
+            </w:r>
+            <w:r>
+              <w:rPr>
+                <w:rFonts w:ascii="宋体" w:eastAsia="宋体" w:hAnsi="宋体"/>
+                <w:lang w:eastAsia="zh-CN"/>
+              </w:rPr>
+              <w:t>90</w:t>
+            </w:r>
+            <w:r>
+              <w:rPr>
+                <w:rFonts w:ascii="宋体" w:eastAsia="宋体" w:hAnsi="宋体" w:hint="eastAsia"/>
+                <w:lang w:eastAsia="zh-CN"/>
+              </w:rPr>
+              <w:t>天</w:t>
+            </w:r>
+            <w:r>
+              <w:rPr>
+                <w:rFonts w:ascii="宋体" w:eastAsia="宋体" w:hAnsi="宋体"/>
+                <w:lang w:eastAsia="zh-CN"/>
+              </w:rPr>
+              <w:t>/</w:t>
+            </w:r>
+            <w:r>
+              <w:rPr>
+                <w:rFonts w:ascii="宋体" w:eastAsia="宋体" w:hAnsi="宋体" w:hint="eastAsia"/>
+                <w:lang w:eastAsia="zh-CN"/>
+              </w:rPr>
+              <w:t>自定义）、账户信息修改、银行卡绑定</w:t>
+            </w:r>
+            <w:r>
+              <w:rPr>
+                <w:rFonts w:ascii="宋体" w:eastAsia="宋体" w:hAnsi="宋体"/>
+                <w:lang w:eastAsia="zh-CN"/>
+              </w:rPr>
+              <w:t>/</w:t>
+            </w:r>
+            <w:r>
+              <w:rPr>
+                <w:rFonts w:ascii="宋体" w:eastAsia="宋体" w:hAnsi="宋体" w:hint="eastAsia"/>
+                <w:lang w:eastAsia="zh-CN"/>
+              </w:rPr>
+              <w:t>解绑</w:t>
+            </w:r>
+          </w:p>
+        </w:tc>
+        <w:tc>
+          <w:tcPr>
+            <w:tcW w:w="2880" w:type="dxa"/>
+            <w:hideMark/>
+          </w:tcPr>
+          <w:p>
+            <w:pPr>
+              <w:jc w:val="both"/>
+              <w:rPr>
+                <w:rFonts w:ascii="宋体" w:eastAsia="宋体" w:hAnsi="宋体"/>
+                <w:lang w:eastAsia="zh-CN"/>
+              </w:rPr>
+            </w:pPr>
+            <w:r>
+              <w:rPr>
+                <w:rFonts w:ascii="宋体" w:eastAsia="宋体" w:hAnsi="宋体" w:hint="eastAsia"/>
+                <w:lang w:eastAsia="zh-CN"/>
+              </w:rPr>
+              <w:t>查询</w:t>
+            </w:r>
+            <w:r>
+              <w:rPr>
+                <w:rFonts w:ascii="宋体" w:eastAsia="宋体" w:hAnsi="宋体"/>
+                <w:lang w:eastAsia="zh-CN"/>
+              </w:rPr>
+              <w:t>≤1s</w:t>
+            </w:r>
+            <w:r>
+              <w:rPr>
+                <w:rFonts w:ascii="宋体" w:eastAsia="宋体" w:hAnsi="宋体" w:hint="eastAsia"/>
+                <w:lang w:eastAsia="zh-CN"/>
+              </w:rPr>
+              <w:t>（目标）；明细筛选完善</w:t>
+            </w:r>
+          </w:p>
+        </w:tc>
+      </w:tr>
+      <w:tr>
+        <w:trPr>
+          <w:jc w:val="center"/>
+        </w:trPr>
+        <w:tc>
+          <w:tcPr>
+            <w:tcW w:w="2880" w:type="dxa"/>
+          </w:tcPr>
+          <w:p>
+            <w:pPr>
+              <w:jc w:val="center"/>
+              <w:rPr>
+                <w:rFonts w:ascii="宋体" w:eastAsia="宋体" w:hAnsi="宋体"/>
+                <w:lang w:eastAsia="zh-CN"/>
+              </w:rPr>
+            </w:pPr>
+          </w:p>
+        </w:tc>
+        <w:tc>
+          <w:tcPr>
+            <w:tcW w:w="2880" w:type="dxa"/>
+            <w:hideMark/>
+          </w:tcPr>
+          <w:p>
+            <w:pPr>
+              <w:jc w:val="both"/>
+              <w:rPr>
+                <w:rFonts w:ascii="宋体" w:eastAsia="宋体" w:hAnsi="宋体"/>
+                <w:lang w:eastAsia="zh-CN"/>
+              </w:rPr>
+            </w:pPr>
+            <w:r>
+              <w:rPr>
+                <w:rFonts w:ascii="宋体" w:eastAsia="宋体" w:hAnsi="宋体" w:hint="eastAsia"/>
+                <w:lang w:eastAsia="zh-CN"/>
+              </w:rPr>
+              <w:t>资金转账：同行</w:t>
+            </w:r>
+            <w:r>
+              <w:rPr>
+                <w:rFonts w:ascii="宋体" w:eastAsia="宋体" w:hAnsi="宋体"/>
+                <w:lang w:eastAsia="zh-CN"/>
+              </w:rPr>
+              <w:t>/</w:t>
+            </w:r>
+            <w:r>
+              <w:rPr>
+                <w:rFonts w:ascii="宋体" w:eastAsia="宋体" w:hAnsi="宋体" w:hint="eastAsia"/>
+                <w:lang w:eastAsia="zh-CN"/>
+              </w:rPr>
+              <w:t>跨行转账、转账记录、常用收款人</w:t>
+            </w:r>
+            <w:r>
+              <w:rPr>
+                <w:rFonts w:ascii="宋体" w:eastAsia="宋体" w:hAnsi="宋体" w:hint="eastAsia"/>
+                <w:lang w:eastAsia="zh-CN"/>
+              </w:rPr>
+              <w:lastRenderedPageBreak/>
+              <w:t>管理、转账限额设置</w:t>
+            </w:r>
+          </w:p>
+        </w:tc>
+        <w:tc>
+          <w:tcPr>
+            <w:tcW w:w="2880" w:type="dxa"/>
+            <w:hideMark/>
+          </w:tcPr>
+          <w:p>
+            <w:pPr>
+              <w:jc w:val="both"/>
+              <w:rPr>
+                <w:rFonts w:ascii="宋体" w:eastAsia="宋体" w:hAnsi="宋体"/>
+                <w:lang w:eastAsia="zh-CN"/>
+              </w:rPr>
+            </w:pPr>
+            <w:r>
+              <w:rPr>
+                <w:rFonts w:ascii="宋体" w:eastAsia="宋体" w:hAnsi="宋体" w:hint="eastAsia"/>
+                <w:lang w:eastAsia="zh-CN"/>
+              </w:rPr>
+              <w:lastRenderedPageBreak/>
+              <w:t>核心路径</w:t>
+            </w:r>
+            <w:r>
+              <w:rPr>
+                <w:rFonts w:ascii="宋体" w:eastAsia="宋体" w:hAnsi="宋体"/>
+                <w:lang w:eastAsia="zh-CN"/>
+              </w:rPr>
+              <w:t>≤3</w:t>
+            </w:r>
+            <w:r>
+              <w:rPr>
+                <w:rFonts w:ascii="宋体" w:eastAsia="宋体" w:hAnsi="宋体" w:hint="eastAsia"/>
+                <w:lang w:eastAsia="zh-CN"/>
+              </w:rPr>
+              <w:t>步；限额可配</w:t>
+            </w:r>
+            <w:r>
+              <w:rPr>
+                <w:rFonts w:ascii="宋体" w:eastAsia="宋体" w:hAnsi="宋体" w:hint="eastAsia"/>
+                <w:lang w:eastAsia="zh-CN"/>
+              </w:rPr>
+              <w:lastRenderedPageBreak/>
+              <w:t>置</w:t>
+            </w:r>
+          </w:p>
+        </w:tc>
+      </w:tr>
+      <w:tr>
+        <w:trPr>
+          <w:jc w:val="center"/>
+        </w:trPr>
+        <w:tc>
+          <w:tcPr>
+            <w:tcW w:w="2880" w:type="dxa"/>
+          </w:tcPr>
+          <w:p>
+            <w:pPr>
+              <w:jc w:val="center"/>
+              <w:rPr>
+                <w:rFonts w:ascii="宋体" w:eastAsia="宋体" w:hAnsi="宋体"/>
+                <w:lang w:eastAsia="zh-CN"/>
+              </w:rPr>
+            </w:pPr>
+          </w:p>
+        </w:tc>
+        <w:tc>
+          <w:tcPr>
+            <w:tcW w:w="2880" w:type="dxa"/>
+            <w:hideMark/>
+          </w:tcPr>
+          <w:p>
+            <w:pPr>
+              <w:jc w:val="both"/>
+              <w:rPr>
+                <w:rFonts w:ascii="宋体" w:eastAsia="宋体" w:hAnsi="宋体"/>
+                <w:lang w:eastAsia="zh-CN"/>
+              </w:rPr>
+            </w:pPr>
+            <w:r>
+              <w:rPr>
+                <w:rFonts w:ascii="宋体" w:eastAsia="宋体" w:hAnsi="宋体" w:hint="eastAsia"/>
+                <w:lang w:eastAsia="zh-CN"/>
+              </w:rPr>
+              <w:t>账单支付：信用卡还款、生活缴费、订单查询与取消</w:t>
+            </w:r>
+          </w:p>
+        </w:tc>
+        <w:tc>
+          <w:tcPr>
+            <w:tcW w:w="2880" w:type="dxa"/>
+            <w:hideMark/>
+          </w:tcPr>
+          <w:p>
+            <w:pPr>
+              <w:jc w:val="both"/>
+              <w:rPr>
+                <w:rFonts w:ascii="宋体" w:eastAsia="宋体" w:hAnsi="宋体"/>
+                <w:lang w:eastAsia="zh-CN"/>
+              </w:rPr>
+            </w:pPr>
+            <w:r>
+              <w:rPr>
+                <w:rFonts w:ascii="宋体" w:eastAsia="宋体" w:hAnsi="宋体" w:hint="eastAsia"/>
+                <w:lang w:eastAsia="zh-CN"/>
+              </w:rPr>
+              <w:t>到账</w:t>
+            </w:r>
+            <w:r>
+              <w:rPr>
+                <w:rFonts w:ascii="宋体" w:eastAsia="宋体" w:hAnsi="宋体"/>
+                <w:lang w:eastAsia="zh-CN"/>
+              </w:rPr>
+              <w:t>/</w:t>
+            </w:r>
+            <w:r>
+              <w:rPr>
+                <w:rFonts w:ascii="宋体" w:eastAsia="宋体" w:hAnsi="宋体" w:hint="eastAsia"/>
+                <w:lang w:eastAsia="zh-CN"/>
+              </w:rPr>
+              <w:t>扣款状态可追踪</w:t>
+            </w:r>
+          </w:p>
+        </w:tc>
+      </w:tr>
+      <w:tr>
+        <w:trPr>
+          <w:jc w:val="center"/>
+        </w:trPr>
+        <w:tc>
+          <w:tcPr>
+            <w:tcW w:w="2880" w:type="dxa"/>
+          </w:tcPr>
+          <w:p>
+            <w:pPr>
+              <w:jc w:val="center"/>
+              <w:rPr>
+                <w:rFonts w:ascii="宋体" w:eastAsia="宋体" w:hAnsi="宋体"/>
+                <w:lang w:eastAsia="zh-CN"/>
+              </w:rPr>
+            </w:pPr>
+          </w:p>
+        </w:tc>
+        <w:tc>
+          <w:tcPr>
+            <w:tcW w:w="2880" w:type="dxa"/>
+            <w:hideMark/>
+          </w:tcPr>
+          <w:p>
+            <w:pPr>
+              <w:jc w:val="both"/>
+              <w:rPr>
+                <w:rFonts w:ascii="宋体" w:eastAsia="宋体" w:hAnsi="宋体"/>
+                <w:lang w:eastAsia="zh-CN"/>
+              </w:rPr>
+            </w:pPr>
+            <w:r>
+              <w:rPr>
+                <w:rFonts w:ascii="宋体" w:eastAsia="宋体" w:hAnsi="宋体" w:hint="eastAsia"/>
+                <w:lang w:eastAsia="zh-CN"/>
+              </w:rPr>
+              <w:t>投资理财：产品展示（按风险</w:t>
+            </w:r>
+            <w:r>
+              <w:rPr>
+                <w:rFonts w:ascii="宋体" w:eastAsia="宋体" w:hAnsi="宋体"/>
+                <w:lang w:eastAsia="zh-CN"/>
+              </w:rPr>
+              <w:t>/</w:t>
+            </w:r>
+            <w:r>
+              <w:rPr>
+                <w:rFonts w:ascii="宋体" w:eastAsia="宋体" w:hAnsi="宋体" w:hint="eastAsia"/>
+                <w:lang w:eastAsia="zh-CN"/>
+              </w:rPr>
+              <w:t>收益类型）、详情、购买</w:t>
+            </w:r>
+            <w:r>
+              <w:rPr>
+                <w:rFonts w:ascii="宋体" w:eastAsia="宋体" w:hAnsi="宋体"/>
+                <w:lang w:eastAsia="zh-CN"/>
+              </w:rPr>
+              <w:t>/</w:t>
+            </w:r>
+            <w:r>
+              <w:rPr>
+                <w:rFonts w:ascii="宋体" w:eastAsia="宋体" w:hAnsi="宋体" w:hint="eastAsia"/>
+                <w:lang w:eastAsia="zh-CN"/>
+              </w:rPr>
+              <w:t>赎回、收益查询</w:t>
+            </w:r>
+          </w:p>
+        </w:tc>
+        <w:tc>
+          <w:tcPr>
+            <w:tcW w:w="2880" w:type="dxa"/>
+            <w:hideMark/>
+          </w:tcPr>
+          <w:p>
+            <w:pPr>
+              <w:jc w:val="both"/>
+              <w:rPr>
+                <w:rFonts w:ascii="宋体" w:eastAsia="宋体" w:hAnsi="宋体"/>
+                <w:lang w:eastAsia="zh-CN"/>
+              </w:rPr>
+            </w:pPr>
+            <w:r>
+              <w:rPr>
+                <w:rFonts w:ascii="宋体" w:eastAsia="宋体" w:hAnsi="宋体" w:hint="eastAsia"/>
+                <w:lang w:eastAsia="zh-CN"/>
+              </w:rPr>
+              <w:t>风险披露合</w:t>
+            </w:r>
+            <w:proofErr w:type="gramStart"/>
+            <w:r>
+              <w:rPr>
+                <w:rFonts w:ascii="宋体" w:eastAsia="宋体" w:hAnsi="宋体" w:hint="eastAsia"/>
+                <w:lang w:eastAsia="zh-CN"/>
+              </w:rPr>
+              <w:t>规</w:t>
+            </w:r>
+            <w:proofErr w:type="gramEnd"/>
+            <w:r>
+              <w:rPr>
+                <w:rFonts w:ascii="宋体" w:eastAsia="宋体" w:hAnsi="宋体" w:hint="eastAsia"/>
+                <w:lang w:eastAsia="zh-CN"/>
+              </w:rPr>
+              <w:t>，匹配用户测评</w:t>
+            </w:r>
+          </w:p>
+        </w:tc>
+      </w:tr>
+      <w:tr>
+        <w:trPr>
+          <w:jc w:val="center"/>
+        </w:trPr>
+        <w:tc>
+          <w:tcPr>
+            <w:tcW w:w="2880" w:type="dxa"/>
+          </w:tcPr>
+          <w:p>
+            <w:pPr>
+              <w:jc w:val="center"/>
+              <w:rPr>
+                <w:rFonts w:ascii="宋体" w:eastAsia="宋体" w:hAnsi="宋体"/>
+                <w:lang w:eastAsia="zh-CN"/>
+              </w:rPr>
+            </w:pPr>
+          </w:p>
+        </w:tc>
+        <w:tc>
+          <w:tcPr>
+            <w:tcW w:w="2880" w:type="dxa"/>
+            <w:hideMark/>
+          </w:tcPr>
+          <w:p>
+            <w:pPr>
+              <w:jc w:val="both"/>
+              <w:rPr>
+                <w:rFonts w:ascii="宋体" w:eastAsia="宋体" w:hAnsi="宋体"/>
+                <w:lang w:eastAsia="zh-CN"/>
+              </w:rPr>
+            </w:pPr>
+            <w:r>
+              <w:rPr>
+                <w:rFonts w:ascii="宋体" w:eastAsia="宋体" w:hAnsi="宋体" w:hint="eastAsia"/>
+                <w:lang w:eastAsia="zh-CN"/>
+              </w:rPr>
+              <w:t>客户服务：</w:t>
+            </w:r>
+            <w:r>
+              <w:rPr>
+                <w:rFonts w:ascii="宋体" w:eastAsia="宋体" w:hAnsi="宋体"/>
+                <w:lang w:eastAsia="zh-CN"/>
+              </w:rPr>
+              <w:t>AI</w:t>
+            </w:r>
+            <w:r>
+              <w:rPr>
+                <w:rFonts w:ascii="宋体" w:eastAsia="宋体" w:hAnsi="宋体" w:hint="eastAsia"/>
+                <w:lang w:eastAsia="zh-CN"/>
+              </w:rPr>
+              <w:t>智能客服（</w:t>
+            </w:r>
+            <w:r>
+              <w:rPr>
+                <w:rFonts w:ascii="宋体" w:eastAsia="宋体" w:hAnsi="宋体"/>
+                <w:lang w:eastAsia="zh-CN"/>
+              </w:rPr>
+              <w:t>7×24h</w:t>
+            </w:r>
+            <w:r>
+              <w:rPr>
+                <w:rFonts w:ascii="宋体" w:eastAsia="宋体" w:hAnsi="宋体" w:hint="eastAsia"/>
+                <w:lang w:eastAsia="zh-CN"/>
+              </w:rPr>
+              <w:t>）、人工转接（工作日</w:t>
+            </w:r>
+            <w:r>
+              <w:rPr>
+                <w:rFonts w:ascii="宋体" w:eastAsia="宋体" w:hAnsi="宋体"/>
+                <w:lang w:eastAsia="zh-CN"/>
+              </w:rPr>
+              <w:t>9:00–18:00</w:t>
+            </w:r>
+            <w:r>
+              <w:rPr>
+                <w:rFonts w:ascii="宋体" w:eastAsia="宋体" w:hAnsi="宋体" w:hint="eastAsia"/>
+                <w:lang w:eastAsia="zh-CN"/>
+              </w:rPr>
+              <w:t>）、</w:t>
+            </w:r>
+            <w:r>
+              <w:rPr>
+                <w:rFonts w:ascii="宋体" w:eastAsia="宋体" w:hAnsi="宋体"/>
+                <w:lang w:eastAsia="zh-CN"/>
+              </w:rPr>
+              <w:t>FAQ</w:t>
+            </w:r>
+            <w:r>
+              <w:rPr>
+                <w:rFonts w:ascii="宋体" w:eastAsia="宋体" w:hAnsi="宋体" w:hint="eastAsia"/>
+                <w:lang w:eastAsia="zh-CN"/>
+              </w:rPr>
+              <w:t>、投诉与建议</w:t>
+            </w:r>
+          </w:p>
+        </w:tc>
+        <w:tc>
+          <w:tcPr>
+            <w:tcW w:w="2880" w:type="dxa"/>
+            <w:hideMark/>
+          </w:tcPr>
+          <w:p>
+            <w:pPr>
+              <w:jc w:val="both"/>
+              <w:rPr>
+                <w:rFonts w:ascii="宋体" w:eastAsia="宋体" w:hAnsi="宋体"/>
+                <w:lang w:eastAsia="zh-CN"/>
+              </w:rPr>
+            </w:pPr>
+            <w:r>
+              <w:rPr>
+                <w:rFonts w:ascii="宋体" w:eastAsia="宋体" w:hAnsi="宋体" w:hint="eastAsia"/>
+                <w:lang w:eastAsia="zh-CN"/>
+              </w:rPr>
+              <w:t>自助解决率与</w:t>
+            </w:r>
+            <w:r>
+              <w:rPr>
+                <w:rFonts w:ascii="宋体" w:eastAsia="宋体" w:hAnsi="宋体"/>
+                <w:lang w:eastAsia="zh-CN"/>
+              </w:rPr>
+              <w:t>AHT</w:t>
+            </w:r>
+            <w:r>
+              <w:rPr>
+                <w:rFonts w:ascii="宋体" w:eastAsia="宋体" w:hAnsi="宋体" w:hint="eastAsia"/>
+                <w:lang w:eastAsia="zh-CN"/>
+              </w:rPr>
+              <w:t>纳入考核</w:t>
+            </w:r>
+          </w:p>
+        </w:tc>
+      </w:tr>
+      <w:tr>
+        <w:trPr>
+          <w:jc w:val="center"/>
+        </w:trPr>
+        <w:tc>
+          <w:tcPr>
+            <w:tcW w:w="2880" w:type="dxa"/>
+            <w:hideMark/>
+          </w:tcPr>
+          <w:p>
+            <w:pPr>
+              <w:jc w:val="center"/>
+              <w:rPr>
+                <w:rFonts w:ascii="宋体" w:eastAsia="宋体" w:hAnsi="宋体"/>
+                <w:lang w:eastAsia="zh-CN"/>
+              </w:rPr>
+            </w:pPr>
+            <w:r>
+              <w:rPr>
+                <w:rFonts w:ascii="宋体" w:eastAsia="宋体" w:hAnsi="宋体" w:hint="eastAsia"/>
+                <w:lang w:eastAsia="zh-CN"/>
+              </w:rPr>
+              <w:t>技术范围</w:t>
+            </w:r>
+          </w:p>
+        </w:tc>
+        <w:tc>
+          <w:tcPr>
+            <w:tcW w:w="2880" w:type="dxa"/>
+            <w:hideMark/>
+          </w:tcPr>
+          <w:p>
+            <w:pPr>
+              <w:jc w:val="both"/>
+              <w:rPr>
+                <w:rFonts w:ascii="宋体" w:eastAsia="宋体" w:hAnsi="宋体"/>
+                <w:lang w:eastAsia="zh-CN"/>
+              </w:rPr>
+            </w:pPr>
+            <w:r>
+              <w:rPr>
+                <w:rFonts w:ascii="宋体" w:eastAsia="宋体" w:hAnsi="宋体"/>
+                <w:lang w:eastAsia="zh-CN"/>
+              </w:rPr>
+              <w:t>App</w:t>
+            </w:r>
+            <w:r>
+              <w:rPr>
+                <w:rFonts w:ascii="宋体" w:eastAsia="宋体" w:hAnsi="宋体" w:hint="eastAsia"/>
+                <w:lang w:eastAsia="zh-CN"/>
+              </w:rPr>
+              <w:t>客户端：</w:t>
+            </w:r>
+            <w:r>
+              <w:rPr>
+                <w:rFonts w:ascii="宋体" w:eastAsia="宋体" w:hAnsi="宋体"/>
+                <w:lang w:eastAsia="zh-CN"/>
+              </w:rPr>
+              <w:t>iOS</w:t>
+            </w:r>
+            <w:r>
+              <w:rPr>
+                <w:rFonts w:ascii="宋体" w:eastAsia="宋体" w:hAnsi="宋体" w:hint="eastAsia"/>
+                <w:lang w:eastAsia="zh-CN"/>
+              </w:rPr>
+              <w:t>与</w:t>
+            </w:r>
+            <w:r>
+              <w:rPr>
+                <w:rFonts w:ascii="宋体" w:eastAsia="宋体" w:hAnsi="宋体"/>
+                <w:lang w:eastAsia="zh-CN"/>
+              </w:rPr>
+              <w:t>Android</w:t>
+            </w:r>
+            <w:r>
+              <w:rPr>
+                <w:rFonts w:ascii="宋体" w:eastAsia="宋体" w:hAnsi="宋体" w:hint="eastAsia"/>
+                <w:lang w:eastAsia="zh-CN"/>
+              </w:rPr>
+              <w:t>双端；</w:t>
+            </w:r>
+            <w:r>
+              <w:rPr>
+                <w:rFonts w:ascii="宋体" w:eastAsia="宋体" w:hAnsi="宋体"/>
+                <w:lang w:eastAsia="zh-CN"/>
+              </w:rPr>
+              <w:t>iOS 13+</w:t>
+            </w:r>
+            <w:r>
+              <w:rPr>
+                <w:rFonts w:ascii="宋体" w:eastAsia="宋体" w:hAnsi="宋体" w:hint="eastAsia"/>
+                <w:lang w:eastAsia="zh-CN"/>
+              </w:rPr>
+              <w:t>、</w:t>
+            </w:r>
+            <w:r>
+              <w:rPr>
+                <w:rFonts w:ascii="宋体" w:eastAsia="宋体" w:hAnsi="宋体"/>
+                <w:lang w:eastAsia="zh-CN"/>
+              </w:rPr>
+              <w:t>Android 8.0+</w:t>
+            </w:r>
+          </w:p>
+        </w:tc>
+        <w:tc>
+          <w:tcPr>
+            <w:tcW w:w="2880" w:type="dxa"/>
+            <w:hideMark/>
+          </w:tcPr>
+          <w:p>
+            <w:pPr>
+              <w:jc w:val="both"/>
+              <w:rPr>
+                <w:rFonts w:ascii="宋体" w:eastAsia="宋体" w:hAnsi="宋体"/>
+                <w:lang w:eastAsia="zh-CN"/>
+              </w:rPr>
+            </w:pPr>
+            <w:r>
+              <w:rPr>
+                <w:rFonts w:ascii="宋体" w:eastAsia="宋体" w:hAnsi="宋体" w:hint="eastAsia"/>
+                <w:lang w:eastAsia="zh-CN"/>
+              </w:rPr>
+              <w:t>兼容主流机型；隐私权限合</w:t>
+            </w:r>
+            <w:proofErr w:type="gramStart"/>
+            <w:r>
+              <w:rPr>
+                <w:rFonts w:ascii="宋体" w:eastAsia="宋体" w:hAnsi="宋体" w:hint="eastAsia"/>
+                <w:lang w:eastAsia="zh-CN"/>
+              </w:rPr>
+              <w:t>规</w:t>
+            </w:r>
+            <w:proofErr w:type="gramEnd"/>
+          </w:p>
+        </w:tc>
+      </w:tr>
+      <w:tr>
+        <w:trPr>
+          <w:jc w:val="center"/>
+        </w:trPr>
+        <w:tc>
+          <w:tcPr>
+            <w:tcW w:w="2880" w:type="dxa"/>
+          </w:tcPr>
+          <w:p>
+            <w:pPr>
+              <w:jc w:val="center"/>
+              <w:rPr>
+                <w:rFonts w:ascii="宋体" w:eastAsia="宋体" w:hAnsi="宋体"/>
+                <w:lang w:eastAsia="zh-CN"/>
+              </w:rPr>
+            </w:pPr>
+          </w:p>
+        </w:tc>
+        <w:tc>
+          <w:tcPr>
+            <w:tcW w:w="2880" w:type="dxa"/>
+            <w:hideMark/>
+          </w:tcPr>
+          <w:p>
+            <w:pPr>
+              <w:jc w:val="both"/>
+              <w:rPr>
+                <w:rFonts w:ascii="宋体" w:eastAsia="宋体" w:hAnsi="宋体"/>
+                <w:lang w:eastAsia="zh-CN"/>
+              </w:rPr>
+            </w:pPr>
+            <w:r>
+              <w:rPr>
+                <w:rFonts w:ascii="宋体" w:eastAsia="宋体" w:hAnsi="宋体" w:hint="eastAsia"/>
+                <w:lang w:eastAsia="zh-CN"/>
+              </w:rPr>
+              <w:t>后端服务：</w:t>
+            </w:r>
+            <w:r>
+              <w:rPr>
+                <w:rFonts w:ascii="宋体" w:eastAsia="宋体" w:hAnsi="宋体"/>
+                <w:lang w:eastAsia="zh-CN"/>
+              </w:rPr>
+              <w:t>Spring Boot</w:t>
+            </w:r>
+            <w:r>
+              <w:rPr>
+                <w:rFonts w:ascii="宋体" w:eastAsia="宋体" w:hAnsi="宋体" w:hint="eastAsia"/>
+                <w:lang w:eastAsia="zh-CN"/>
+              </w:rPr>
+              <w:t>微服务，支持高并发</w:t>
+            </w:r>
+          </w:p>
+        </w:tc>
+        <w:tc>
+          <w:tcPr>
+            <w:tcW w:w="2880" w:type="dxa"/>
+            <w:hideMark/>
+          </w:tcPr>
+          <w:p>
+            <w:pPr>
+              <w:jc w:val="both"/>
+              <w:rPr>
+                <w:rFonts w:ascii="宋体" w:eastAsia="宋体" w:hAnsi="宋体"/>
+                <w:lang w:eastAsia="zh-CN"/>
+              </w:rPr>
+            </w:pPr>
+            <w:r>
+              <w:rPr>
+                <w:rFonts w:ascii="宋体" w:eastAsia="宋体" w:hAnsi="宋体" w:hint="eastAsia"/>
+                <w:lang w:eastAsia="zh-CN"/>
+              </w:rPr>
+              <w:t>最大并发用户数</w:t>
+            </w:r>
+            <w:r>
+              <w:rPr>
+                <w:rFonts w:ascii="宋体" w:eastAsia="宋体" w:hAnsi="宋体"/>
+                <w:lang w:eastAsia="zh-CN"/>
+              </w:rPr>
+              <w:t>≥10</w:t>
+            </w:r>
+            <w:r>
+              <w:rPr>
+                <w:rFonts w:ascii="宋体" w:eastAsia="宋体" w:hAnsi="宋体" w:hint="eastAsia"/>
+                <w:lang w:eastAsia="zh-CN"/>
+              </w:rPr>
+              <w:t>万</w:t>
+            </w:r>
+          </w:p>
+        </w:tc>
+      </w:tr>
+      <w:tr>
+        <w:trPr>
+          <w:jc w:val="center"/>
+        </w:trPr>
+        <w:tc>
+          <w:tcPr>
+            <w:tcW w:w="2880" w:type="dxa"/>
+          </w:tcPr>
+          <w:p>
+            <w:pPr>
+              <w:jc w:val="center"/>
+              <w:rPr>
+                <w:rFonts w:ascii="宋体" w:eastAsia="宋体" w:hAnsi="宋体"/>
+                <w:lang w:eastAsia="zh-CN"/>
+              </w:rPr>
+            </w:pPr>
+          </w:p>
+        </w:tc>
+        <w:tc>
+          <w:tcPr>
+            <w:tcW w:w="2880" w:type="dxa"/>
+            <w:hideMark/>
+          </w:tcPr>
+          <w:p>
+            <w:pPr>
+              <w:jc w:val="both"/>
+              <w:rPr>
+                <w:rFonts w:ascii="宋体" w:eastAsia="宋体" w:hAnsi="宋体"/>
+                <w:lang w:eastAsia="zh-CN"/>
+              </w:rPr>
+            </w:pPr>
+            <w:r>
+              <w:rPr>
+                <w:rFonts w:ascii="宋体" w:eastAsia="宋体" w:hAnsi="宋体" w:hint="eastAsia"/>
+                <w:lang w:eastAsia="zh-CN"/>
+              </w:rPr>
+              <w:t>数据库：</w:t>
+            </w:r>
+            <w:r>
+              <w:rPr>
+                <w:rFonts w:ascii="宋体" w:eastAsia="宋体" w:hAnsi="宋体"/>
+                <w:lang w:eastAsia="zh-CN"/>
+              </w:rPr>
+              <w:t>MySQL</w:t>
+            </w:r>
+          </w:p>
+        </w:tc>
+        <w:tc>
+          <w:tcPr>
+            <w:tcW w:w="2880" w:type="dxa"/>
+            <w:hideMark/>
+          </w:tcPr>
+          <w:p>
+            <w:pPr>
+              <w:jc w:val="both"/>
+              <w:rPr>
+                <w:rFonts w:ascii="宋体" w:eastAsia="宋体" w:hAnsi="宋体"/>
+                <w:lang w:eastAsia="zh-CN"/>
+              </w:rPr>
+            </w:pPr>
+            <w:r>
+              <w:rPr>
+                <w:rFonts w:ascii="宋体" w:eastAsia="宋体" w:hAnsi="宋体" w:hint="eastAsia"/>
+                <w:lang w:eastAsia="zh-CN"/>
+              </w:rPr>
+              <w:t>数据安全、读写分离与缓存</w:t>
+            </w:r>
+          </w:p>
+        </w:tc>
+      </w:tr>
+      <w:tr>
+        <w:trPr>
+          <w:jc w:val="center"/>
+        </w:trPr>
+        <w:tc>
+          <w:tcPr>
+            <w:tcW w:w="2880" w:type="dxa"/>
+          </w:tcPr>
+          <w:p>
+            <w:pPr>
+              <w:jc w:val="center"/>
+              <w:rPr>
+                <w:rFonts w:ascii="宋体" w:eastAsia="宋体" w:hAnsi="宋体"/>
+                <w:lang w:eastAsia="zh-CN"/>
+              </w:rPr>
+            </w:pPr>
+          </w:p>
+        </w:tc>
+        <w:tc>
+          <w:tcPr>
+            <w:tcW w:w="2880" w:type="dxa"/>
+            <w:hideMark/>
+          </w:tcPr>
+          <w:p>
+            <w:pPr>
+              <w:jc w:val="both"/>
+              <w:rPr>
+                <w:rFonts w:ascii="宋体" w:eastAsia="宋体" w:hAnsi="宋体"/>
+                <w:lang w:eastAsia="zh-CN"/>
+              </w:rPr>
+            </w:pPr>
+            <w:r>
+              <w:rPr>
+                <w:rFonts w:ascii="宋体" w:eastAsia="宋体" w:hAnsi="宋体" w:hint="eastAsia"/>
+                <w:lang w:eastAsia="zh-CN"/>
+              </w:rPr>
+              <w:t>第三方接口：银行核心、基金公司</w:t>
+            </w:r>
+            <w:r>
+              <w:rPr>
+                <w:rFonts w:ascii="宋体" w:eastAsia="宋体" w:hAnsi="宋体"/>
+                <w:lang w:eastAsia="zh-CN"/>
+              </w:rPr>
+              <w:t>API</w:t>
+            </w:r>
+            <w:r>
+              <w:rPr>
+                <w:rFonts w:ascii="宋体" w:eastAsia="宋体" w:hAnsi="宋体" w:hint="eastAsia"/>
+                <w:lang w:eastAsia="zh-CN"/>
+              </w:rPr>
+              <w:t>、支付通道、生活缴费平台</w:t>
+            </w:r>
+          </w:p>
+        </w:tc>
+        <w:tc>
+          <w:tcPr>
+            <w:tcW w:w="2880" w:type="dxa"/>
+            <w:hideMark/>
+          </w:tcPr>
+          <w:p>
+            <w:pPr>
+              <w:jc w:val="both"/>
+              <w:rPr>
+                <w:rFonts w:ascii="宋体" w:eastAsia="宋体" w:hAnsi="宋体"/>
+                <w:lang w:eastAsia="zh-CN"/>
+              </w:rPr>
+            </w:pPr>
+            <w:r>
+              <w:rPr>
+                <w:rFonts w:ascii="宋体" w:eastAsia="宋体" w:hAnsi="宋体" w:hint="eastAsia"/>
+                <w:lang w:eastAsia="zh-CN"/>
+              </w:rPr>
+              <w:t>标准化</w:t>
+            </w:r>
+            <w:r>
+              <w:rPr>
+                <w:rFonts w:ascii="宋体" w:eastAsia="宋体" w:hAnsi="宋体"/>
+                <w:lang w:eastAsia="zh-CN"/>
+              </w:rPr>
+              <w:t>REST/</w:t>
+            </w:r>
+            <w:r>
+              <w:rPr>
+                <w:rFonts w:ascii="宋体" w:eastAsia="宋体" w:hAnsi="宋体" w:hint="eastAsia"/>
+                <w:lang w:eastAsia="zh-CN"/>
+              </w:rPr>
+              <w:t>安全鉴权</w:t>
+            </w:r>
+          </w:p>
+        </w:tc>
+      </w:tr>
+      <w:tr>
+        <w:trPr>
+          <w:jc w:val="center"/>
+        </w:trPr>
+        <w:tc>
+          <w:tcPr>
+            <w:tcW w:w="2880" w:type="dxa"/>
+          </w:tcPr>
+          <w:p>
+            <w:pPr>
+              <w:jc w:val="center"/>
+              <w:rPr>
+                <w:rFonts w:ascii="宋体" w:eastAsia="宋体" w:hAnsi="宋体"/>
+                <w:lang w:eastAsia="zh-CN"/>
+              </w:rPr>
+            </w:pPr>
+          </w:p>
+        </w:tc>
+        <w:tc>
+          <w:tcPr>
+            <w:tcW w:w="2880" w:type="dxa"/>
+            <w:hideMark/>
+          </w:tcPr>
+          <w:p>
+            <w:pPr>
+              <w:jc w:val="both"/>
+              <w:rPr>
+                <w:rFonts w:ascii="宋体" w:eastAsia="宋体" w:hAnsi="宋体"/>
+                <w:lang w:eastAsia="zh-CN"/>
+              </w:rPr>
+            </w:pPr>
+            <w:r>
+              <w:rPr>
+                <w:rFonts w:ascii="宋体" w:eastAsia="宋体" w:hAnsi="宋体" w:hint="eastAsia"/>
+                <w:lang w:eastAsia="zh-CN"/>
+              </w:rPr>
+              <w:t>安全体系：</w:t>
+            </w:r>
+            <w:r>
+              <w:rPr>
+                <w:rFonts w:ascii="宋体" w:eastAsia="宋体" w:hAnsi="宋体"/>
+                <w:lang w:eastAsia="zh-CN"/>
+              </w:rPr>
+              <w:t>AES-256</w:t>
+            </w:r>
+            <w:r>
+              <w:rPr>
+                <w:rFonts w:ascii="宋体" w:eastAsia="宋体" w:hAnsi="宋体" w:hint="eastAsia"/>
+                <w:lang w:eastAsia="zh-CN"/>
+              </w:rPr>
+              <w:t>数据加密、</w:t>
+            </w:r>
+            <w:r>
+              <w:rPr>
+                <w:rFonts w:ascii="宋体" w:eastAsia="宋体" w:hAnsi="宋体"/>
+                <w:lang w:eastAsia="zh-CN"/>
+              </w:rPr>
+              <w:t>SSL/TLS</w:t>
+            </w:r>
+            <w:r>
+              <w:rPr>
+                <w:rFonts w:ascii="宋体" w:eastAsia="宋体" w:hAnsi="宋体" w:hint="eastAsia"/>
+                <w:lang w:eastAsia="zh-CN"/>
+              </w:rPr>
+              <w:t>传输、多因子认证</w:t>
+            </w:r>
+          </w:p>
+        </w:tc>
+        <w:tc>
+          <w:tcPr>
+            <w:tcW w:w="2880" w:type="dxa"/>
+            <w:hideMark/>
+          </w:tcPr>
+          <w:p>
+            <w:pPr>
+              <w:jc w:val="both"/>
+              <w:rPr>
+                <w:rFonts w:ascii="宋体" w:eastAsia="宋体" w:hAnsi="宋体"/>
+                <w:lang w:eastAsia="zh-CN"/>
+              </w:rPr>
+            </w:pPr>
+            <w:r>
+              <w:rPr>
+                <w:rFonts w:ascii="宋体" w:eastAsia="宋体" w:hAnsi="宋体" w:hint="eastAsia"/>
+                <w:lang w:eastAsia="zh-CN"/>
+              </w:rPr>
+              <w:t>端到端加密；密钥管理规范</w:t>
+            </w:r>
+          </w:p>
+        </w:tc>
+      </w:tr>
+      <w:tr>
+        <w:trPr>
+          <w:jc w:val="center"/>
+        </w:trPr>
+        <w:tc>
+          <w:tcPr>
+            <w:tcW w:w="2880" w:type="dxa"/>
+            <w:hideMark/>
+          </w:tcPr>
+          <w:p>
+            <w:pPr>
+              <w:jc w:val="center"/>
+              <w:rPr>
+                <w:rFonts w:ascii="宋体" w:eastAsia="宋体" w:hAnsi="宋体"/>
+                <w:lang w:eastAsia="zh-CN"/>
+              </w:rPr>
+            </w:pPr>
+            <w:r>
+              <w:rPr>
+                <w:rFonts w:ascii="宋体" w:eastAsia="宋体" w:hAnsi="宋体" w:hint="eastAsia"/>
+                <w:lang w:eastAsia="zh-CN"/>
+              </w:rPr>
+              <w:t>运营范围</w:t>
+            </w:r>
+          </w:p>
+        </w:tc>
+        <w:tc>
+          <w:tcPr>
+            <w:tcW w:w="2880" w:type="dxa"/>
+            <w:hideMark/>
+          </w:tcPr>
+          <w:p>
+            <w:pPr>
+              <w:jc w:val="both"/>
+              <w:rPr>
+                <w:rFonts w:ascii="宋体" w:eastAsia="宋体" w:hAnsi="宋体"/>
+                <w:lang w:eastAsia="zh-CN"/>
+              </w:rPr>
+            </w:pPr>
+            <w:r>
+              <w:rPr>
+                <w:rFonts w:ascii="宋体" w:eastAsia="宋体" w:hAnsi="宋体" w:hint="eastAsia"/>
+                <w:lang w:eastAsia="zh-CN"/>
+              </w:rPr>
+              <w:t>上线前测试：内测</w:t>
+            </w:r>
+            <w:r>
+              <w:rPr>
+                <w:rFonts w:ascii="宋体" w:eastAsia="宋体" w:hAnsi="宋体"/>
+                <w:lang w:eastAsia="zh-CN"/>
+              </w:rPr>
+              <w:t>/</w:t>
+            </w:r>
+            <w:r>
+              <w:rPr>
+                <w:rFonts w:ascii="宋体" w:eastAsia="宋体" w:hAnsi="宋体" w:hint="eastAsia"/>
+                <w:lang w:eastAsia="zh-CN"/>
+              </w:rPr>
+              <w:t>灰度，覆盖多年龄</w:t>
+            </w:r>
+            <w:r>
+              <w:rPr>
+                <w:rFonts w:ascii="宋体" w:eastAsia="宋体" w:hAnsi="宋体"/>
+                <w:lang w:eastAsia="zh-CN"/>
+              </w:rPr>
+              <w:t>/</w:t>
+            </w:r>
+            <w:r>
+              <w:rPr>
+                <w:rFonts w:ascii="宋体" w:eastAsia="宋体" w:hAnsi="宋体" w:hint="eastAsia"/>
+                <w:lang w:eastAsia="zh-CN"/>
+              </w:rPr>
+              <w:t>多机型</w:t>
+            </w:r>
+          </w:p>
+        </w:tc>
+        <w:tc>
+          <w:tcPr>
+            <w:tcW w:w="2880" w:type="dxa"/>
+            <w:hideMark/>
+          </w:tcPr>
+          <w:p>
+            <w:pPr>
+              <w:jc w:val="both"/>
+              <w:rPr>
+                <w:rFonts w:ascii="宋体" w:eastAsia="宋体" w:hAnsi="宋体"/>
+                <w:lang w:eastAsia="zh-CN"/>
+              </w:rPr>
+            </w:pPr>
+            <w:r>
+              <w:rPr>
+                <w:rFonts w:ascii="宋体" w:eastAsia="宋体" w:hAnsi="宋体" w:hint="eastAsia"/>
+                <w:lang w:eastAsia="zh-CN"/>
+              </w:rPr>
+              <w:t>缺陷关闭标准明确</w:t>
+            </w:r>
+          </w:p>
+        </w:tc>
+      </w:tr>
+      <w:tr>
+        <w:trPr>
+          <w:jc w:val="center"/>
+        </w:trPr>
+        <w:tc>
+          <w:tcPr>
+            <w:tcW w:w="2880" w:type="dxa"/>
+          </w:tcPr>
+          <w:p>
+            <w:pPr>
+              <w:jc w:val="center"/>
+              <w:rPr>
+                <w:rFonts w:ascii="宋体" w:eastAsia="宋体" w:hAnsi="宋体"/>
+                <w:lang w:eastAsia="zh-CN"/>
+              </w:rPr>
+            </w:pPr>
+          </w:p>
+        </w:tc>
+        <w:tc>
+          <w:tcPr>
+            <w:tcW w:w="2880" w:type="dxa"/>
+            <w:hideMark/>
+          </w:tcPr>
+          <w:p>
+            <w:pPr>
+              <w:jc w:val="both"/>
+              <w:rPr>
+                <w:rFonts w:ascii="宋体" w:eastAsia="宋体" w:hAnsi="宋体"/>
+                <w:lang w:eastAsia="zh-CN"/>
+              </w:rPr>
+            </w:pPr>
+            <w:r>
+              <w:rPr>
+                <w:rFonts w:ascii="宋体" w:eastAsia="宋体" w:hAnsi="宋体" w:hint="eastAsia"/>
+                <w:lang w:eastAsia="zh-CN"/>
+              </w:rPr>
+              <w:t>推广活动：线上投放（短视频</w:t>
+            </w:r>
+            <w:r>
+              <w:rPr>
+                <w:rFonts w:ascii="宋体" w:eastAsia="宋体" w:hAnsi="宋体"/>
+                <w:lang w:eastAsia="zh-CN"/>
+              </w:rPr>
+              <w:t>/</w:t>
+            </w:r>
+            <w:r>
+              <w:rPr>
+                <w:rFonts w:ascii="宋体" w:eastAsia="宋体" w:hAnsi="宋体" w:hint="eastAsia"/>
+                <w:lang w:eastAsia="zh-CN"/>
+              </w:rPr>
+              <w:t>社交）、邀请返利、新客福利</w:t>
+            </w:r>
+          </w:p>
+        </w:tc>
+        <w:tc>
+          <w:tcPr>
+            <w:tcW w:w="2880" w:type="dxa"/>
+            <w:hideMark/>
+          </w:tcPr>
+          <w:p>
+            <w:pPr>
+              <w:jc w:val="both"/>
+              <w:rPr>
+                <w:rFonts w:ascii="宋体" w:eastAsia="宋体" w:hAnsi="宋体"/>
+                <w:lang w:eastAsia="zh-CN"/>
+              </w:rPr>
+            </w:pPr>
+            <w:r>
+              <w:rPr>
+                <w:rFonts w:ascii="宋体" w:eastAsia="宋体" w:hAnsi="宋体" w:hint="eastAsia"/>
+                <w:lang w:eastAsia="zh-CN"/>
+              </w:rPr>
+              <w:t>合</w:t>
+            </w:r>
+            <w:proofErr w:type="gramStart"/>
+            <w:r>
+              <w:rPr>
+                <w:rFonts w:ascii="宋体" w:eastAsia="宋体" w:hAnsi="宋体" w:hint="eastAsia"/>
+                <w:lang w:eastAsia="zh-CN"/>
+              </w:rPr>
+              <w:t>规</w:t>
+            </w:r>
+            <w:proofErr w:type="gramEnd"/>
+            <w:r>
+              <w:rPr>
+                <w:rFonts w:ascii="宋体" w:eastAsia="宋体" w:hAnsi="宋体" w:hint="eastAsia"/>
+                <w:lang w:eastAsia="zh-CN"/>
+              </w:rPr>
+              <w:t>文案；投放归因可追踪</w:t>
+            </w:r>
+          </w:p>
+        </w:tc>
+      </w:tr>
+      <w:tr>
+        <w:trPr>
+          <w:jc w:val="center"/>
+        </w:trPr>
+        <w:tc>
+          <w:tcPr>
+            <w:tcW w:w="2880" w:type="dxa"/>
+          </w:tcPr>
+          <w:p>
+            <w:pPr>
+              <w:jc w:val="center"/>
+              <w:rPr>
+                <w:rFonts w:ascii="宋体" w:eastAsia="宋体" w:hAnsi="宋体"/>
+                <w:lang w:eastAsia="zh-CN"/>
+              </w:rPr>
+            </w:pPr>
+          </w:p>
+        </w:tc>
+        <w:tc>
+          <w:tcPr>
+            <w:tcW w:w="2880" w:type="dxa"/>
+            <w:hideMark/>
+          </w:tcPr>
+          <w:p>
+            <w:pPr>
+              <w:jc w:val="both"/>
+              <w:rPr>
+                <w:rFonts w:ascii="宋体" w:eastAsia="宋体" w:hAnsi="宋体"/>
+                <w:lang w:eastAsia="zh-CN"/>
+              </w:rPr>
+            </w:pPr>
+            <w:r>
+              <w:rPr>
+                <w:rFonts w:ascii="宋体" w:eastAsia="宋体" w:hAnsi="宋体" w:hint="eastAsia"/>
+                <w:lang w:eastAsia="zh-CN"/>
+              </w:rPr>
+              <w:t>用户运营：反馈收集与处理、行为分析、个性化推送</w:t>
+            </w:r>
+          </w:p>
+        </w:tc>
+        <w:tc>
+          <w:tcPr>
+            <w:tcW w:w="2880" w:type="dxa"/>
+            <w:hideMark/>
+          </w:tcPr>
+          <w:p>
+            <w:pPr>
+              <w:jc w:val="both"/>
+              <w:rPr>
+                <w:rFonts w:ascii="宋体" w:eastAsia="宋体" w:hAnsi="宋体"/>
+                <w:lang w:eastAsia="zh-CN"/>
+              </w:rPr>
+            </w:pPr>
+            <w:r>
+              <w:rPr>
+                <w:rFonts w:ascii="宋体" w:eastAsia="宋体" w:hAnsi="宋体" w:hint="eastAsia"/>
+                <w:lang w:eastAsia="zh-CN"/>
+              </w:rPr>
+              <w:t>标签与画像最小必要原则</w:t>
+            </w:r>
+          </w:p>
+        </w:tc>
+      </w:tr>
+      <w:tr>
+        <w:trPr>
+          <w:jc w:val="center"/>
+        </w:trPr>
+        <w:tc>
+          <w:tcPr>
+            <w:tcW w:w="2880" w:type="dxa"/>
+          </w:tcPr>
+          <w:p>
+            <w:pPr>
+              <w:jc w:val="center"/>
+              <w:rPr>
+                <w:rFonts w:ascii="宋体" w:eastAsia="宋体" w:hAnsi="宋体"/>
+                <w:lang w:eastAsia="zh-CN"/>
+              </w:rPr>
+            </w:pPr>
+          </w:p>
+        </w:tc>
+        <w:tc>
+          <w:tcPr>
+            <w:tcW w:w="2880" w:type="dxa"/>
+            <w:hideMark/>
+          </w:tcPr>
+          <w:p>
+            <w:pPr>
+              <w:jc w:val="both"/>
+              <w:rPr>
+                <w:rFonts w:ascii="宋体" w:eastAsia="宋体" w:hAnsi="宋体"/>
+                <w:lang w:eastAsia="zh-CN"/>
+              </w:rPr>
+            </w:pPr>
+            <w:r>
+              <w:rPr>
+                <w:rFonts w:ascii="宋体" w:eastAsia="宋体" w:hAnsi="宋体" w:hint="eastAsia"/>
+                <w:lang w:eastAsia="zh-CN"/>
+              </w:rPr>
+              <w:t>客服支持：工单系统；问题</w:t>
+            </w:r>
+            <w:r>
+              <w:rPr>
+                <w:rFonts w:ascii="宋体" w:eastAsia="宋体" w:hAnsi="宋体"/>
+                <w:lang w:eastAsia="zh-CN"/>
+              </w:rPr>
+              <w:t>24</w:t>
+            </w:r>
+            <w:r>
+              <w:rPr>
+                <w:rFonts w:ascii="宋体" w:eastAsia="宋体" w:hAnsi="宋体" w:hint="eastAsia"/>
+                <w:lang w:eastAsia="zh-CN"/>
+              </w:rPr>
+              <w:t>小时内响应、</w:t>
+            </w:r>
+            <w:r>
+              <w:rPr>
+                <w:rFonts w:ascii="宋体" w:eastAsia="宋体" w:hAnsi="宋体"/>
+                <w:lang w:eastAsia="zh-CN"/>
+              </w:rPr>
+              <w:t>48</w:t>
+            </w:r>
+            <w:r>
+              <w:rPr>
+                <w:rFonts w:ascii="宋体" w:eastAsia="宋体" w:hAnsi="宋体" w:hint="eastAsia"/>
+                <w:lang w:eastAsia="zh-CN"/>
+              </w:rPr>
+              <w:t>小时内</w:t>
+            </w:r>
+            <w:r>
+              <w:rPr>
+                <w:rFonts w:ascii="宋体" w:eastAsia="宋体" w:hAnsi="宋体" w:hint="eastAsia"/>
+                <w:lang w:eastAsia="zh-CN"/>
+              </w:rPr>
+              <w:lastRenderedPageBreak/>
+              <w:t>解决</w:t>
+            </w:r>
+          </w:p>
+        </w:tc>
+        <w:tc>
+          <w:tcPr>
+            <w:tcW w:w="2880" w:type="dxa"/>
+            <w:hideMark/>
+          </w:tcPr>
+          <w:p>
+            <w:pPr>
+              <w:jc w:val="both"/>
+              <w:rPr>
+                <w:rFonts w:ascii="宋体" w:eastAsia="宋体" w:hAnsi="宋体"/>
+                <w:lang w:eastAsia="zh-CN"/>
+              </w:rPr>
+            </w:pPr>
+            <w:r>
+              <w:rPr>
+                <w:rFonts w:ascii="宋体" w:eastAsia="宋体" w:hAnsi="宋体" w:hint="eastAsia"/>
+                <w:lang w:eastAsia="zh-CN"/>
+              </w:rPr>
+              <w:lastRenderedPageBreak/>
+              <w:t>量化</w:t>
+            </w:r>
+            <w:r>
+              <w:rPr>
+                <w:rFonts w:ascii="宋体" w:eastAsia="宋体" w:hAnsi="宋体"/>
+                <w:lang w:eastAsia="zh-CN"/>
+              </w:rPr>
+              <w:t>SLA</w:t>
+            </w:r>
+            <w:r>
+              <w:rPr>
+                <w:rFonts w:ascii="宋体" w:eastAsia="宋体" w:hAnsi="宋体" w:hint="eastAsia"/>
+                <w:lang w:eastAsia="zh-CN"/>
+              </w:rPr>
+              <w:t>与质检机制</w:t>
+            </w:r>
+          </w:p>
+        </w:tc>
+      </w:tr>
+    </w:tbl>
+    <w:p>
+      <w:pPr>
+        <w:rPr>
+          <w:rFonts w:eastAsia="宋体"/>
+          <w:lang w:eastAsia="zh-CN"/>
+        </w:rPr>
+      </w:pPr>
+    </w:p>
+    <w:p>
+      <w:pPr>
+        <w:rPr>
+          <w:rFonts w:ascii="宋体" w:eastAsia="宋体" w:hAnsi="宋体"/>
+          <w:lang w:eastAsia="zh-CN"/>
+        </w:rPr>
+      </w:pPr>
+      <w:r>
+        <w:rPr>
+          <w:rFonts w:ascii="宋体" w:eastAsia="宋体" w:hAnsi="宋体" w:hint="eastAsia"/>
+          <w:lang w:eastAsia="zh-CN"/>
+        </w:rPr>
+        <w:t>二、排除范围（</w:t>
+      </w:r>
+      <w:r>
+        <w:rPr>
+          <w:rFonts w:ascii="宋体" w:eastAsia="宋体" w:hAnsi="宋体"/>
+          <w:lang w:eastAsia="zh-CN"/>
+        </w:rPr>
+        <w:t>Out-of-Scope</w:t>
+      </w:r>
+      <w:r>
+        <w:rPr>
+          <w:rFonts w:ascii="宋体" w:eastAsia="宋体" w:hAnsi="宋体" w:hint="eastAsia"/>
+          <w:lang w:eastAsia="zh-CN"/>
+        </w:rPr>
+        <w:t>）</w:t>
+      </w:r>
+    </w:p>
+    <w:tbl>
+      <w:tblPr>
+        <w:tblW w:w="0" w:type="auto"/>
+        <w:jc w:val="center"/>
+        <w:tblBorders>
+          <w:bottom w:val="single" w:sz="4" w:space="0" w:color="auto"/>
+        </w:tblBorders>
+        <w:tblLook w:val="04A0" w:firstRow="1" w:lastRow="0" w:firstColumn="1" w:lastColumn="0" w:noHBand="0" w:noVBand="1"/>
+      </w:tblPr>
+      <w:tblGrid>
+        <w:gridCol w:w="2880"/>
+        <w:gridCol w:w="2880"/>
+        <w:gridCol w:w="2880"/>
+      </w:tblGrid>
+      <w:tr>
+        <w:trPr>
+          <w:jc w:val="center"/>
+        </w:trPr>
+        <w:tc>
+          <w:tcPr>
+            <w:tcW w:w="2880" w:type="dxa"/>
+            <w:tcBorders>
+              <w:top w:val="single" w:sz="4" w:space="0" w:color="auto"/>
+              <w:bottom w:val="single" w:sz="4" w:space="0" w:color="auto"/>
+            </w:tcBorders>
+            <w:hideMark/>
+          </w:tcPr>
+          <w:p>
+            <w:pPr>
+              <w:jc w:val="center"/>
+              <w:rPr>
+                <w:rFonts w:ascii="宋体" w:eastAsia="宋体" w:hAnsi="宋体"/>
+                <w:lang w:eastAsia="zh-CN"/>
+              </w:rPr>
+            </w:pPr>
+            <w:r>
+              <w:rPr>
+                <w:rFonts w:ascii="宋体" w:eastAsia="宋体" w:hAnsi="宋体" w:hint="eastAsia"/>
+                <w:lang w:eastAsia="zh-CN"/>
+              </w:rPr>
+              <w:t>类别</w:t>
+            </w:r>
+          </w:p>
+        </w:tc>
+        <w:tc>
+          <w:tcPr>
+            <w:tcW w:w="2880" w:type="dxa"/>
+            <w:tcBorders>
+              <w:top w:val="single" w:sz="4" w:space="0" w:color="auto"/>
+              <w:bottom w:val="single" w:sz="4" w:space="0" w:color="auto"/>
+            </w:tcBorders>
+            <w:hideMark/>
+          </w:tcPr>
+          <w:p>
+            <w:pPr>
+              <w:jc w:val="center"/>
+              <w:rPr>
+                <w:rFonts w:ascii="宋体" w:eastAsia="宋体" w:hAnsi="宋体"/>
+                <w:lang w:eastAsia="zh-CN"/>
+              </w:rPr>
+            </w:pPr>
+            <w:r>
+              <w:rPr>
+                <w:rFonts w:ascii="宋体" w:eastAsia="宋体" w:hAnsi="宋体" w:hint="eastAsia"/>
+                <w:lang w:eastAsia="zh-CN"/>
+              </w:rPr>
+              <w:t>不纳入范围的内容</w:t>
+            </w:r>
+          </w:p>
+        </w:tc>
+        <w:tc>
+          <w:tcPr>
+            <w:tcW w:w="2880" w:type="dxa"/>
+            <w:tcBorders>
+              <w:top w:val="single" w:sz="4" w:space="0" w:color="auto"/>
+              <w:bottom w:val="single" w:sz="4" w:space="0" w:color="auto"/>
+            </w:tcBorders>
+            <w:hideMark/>
+          </w:tcPr>
+          <w:p>
+            <w:pPr>
+              <w:jc w:val="center"/>
+              <w:rPr>
+                <w:rFonts w:ascii="宋体" w:eastAsia="宋体" w:hAnsi="宋体"/>
+                <w:lang w:eastAsia="zh-CN"/>
+              </w:rPr>
+            </w:pPr>
+            <w:r>
+              <w:rPr>
+                <w:rFonts w:ascii="宋体" w:eastAsia="宋体" w:hAnsi="宋体" w:hint="eastAsia"/>
+                <w:lang w:eastAsia="zh-CN"/>
+              </w:rPr>
+              <w:t>说明</w:t>
+            </w:r>
+          </w:p>
+        </w:tc>
+      </w:tr>
+      <w:tr>
+        <w:trPr>
+          <w:jc w:val="center"/>
+        </w:trPr>
+        <w:tc>
+          <w:tcPr>
+            <w:tcW w:w="2880" w:type="dxa"/>
+            <w:tcBorders>
+              <w:top w:val="single" w:sz="4" w:space="0" w:color="auto"/>
+            </w:tcBorders>
+            <w:hideMark/>
+          </w:tcPr>
+          <w:p>
+            <w:pPr>
+              <w:jc w:val="center"/>
+              <w:rPr>
+                <w:rFonts w:ascii="宋体" w:eastAsia="宋体" w:hAnsi="宋体"/>
+                <w:lang w:eastAsia="zh-CN"/>
+              </w:rPr>
+            </w:pPr>
+            <w:r>
+              <w:rPr>
+                <w:rFonts w:ascii="宋体" w:eastAsia="宋体" w:hAnsi="宋体" w:hint="eastAsia"/>
+                <w:lang w:eastAsia="zh-CN"/>
+              </w:rPr>
+              <w:t>业务功能</w:t>
+            </w:r>
+          </w:p>
+        </w:tc>
+        <w:tc>
+          <w:tcPr>
+            <w:tcW w:w="2880" w:type="dxa"/>
+            <w:tcBorders>
+              <w:top w:val="single" w:sz="4" w:space="0" w:color="auto"/>
+            </w:tcBorders>
+            <w:hideMark/>
+          </w:tcPr>
+          <w:p>
+            <w:pPr>
+              <w:jc w:val="both"/>
+              <w:rPr>
+                <w:rFonts w:ascii="宋体" w:eastAsia="宋体" w:hAnsi="宋体"/>
+                <w:lang w:eastAsia="zh-CN"/>
+              </w:rPr>
+            </w:pPr>
+            <w:r>
+              <w:rPr>
+                <w:rFonts w:ascii="宋体" w:eastAsia="宋体" w:hAnsi="宋体" w:hint="eastAsia"/>
+                <w:lang w:eastAsia="zh-CN"/>
+              </w:rPr>
+              <w:t>国际转账、外汇交易、跨境支付</w:t>
+            </w:r>
+          </w:p>
+        </w:tc>
+        <w:tc>
+          <w:tcPr>
+            <w:tcW w:w="2880" w:type="dxa"/>
+            <w:tcBorders>
+              <w:top w:val="single" w:sz="4" w:space="0" w:color="auto"/>
+            </w:tcBorders>
+            <w:hideMark/>
+          </w:tcPr>
+          <w:p>
+            <w:pPr>
+              <w:jc w:val="both"/>
+              <w:rPr>
+                <w:rFonts w:ascii="宋体" w:eastAsia="宋体" w:hAnsi="宋体"/>
+                <w:lang w:eastAsia="zh-CN"/>
+              </w:rPr>
+            </w:pPr>
+            <w:r>
+              <w:rPr>
+                <w:rFonts w:ascii="宋体" w:eastAsia="宋体" w:hAnsi="宋体" w:hint="eastAsia"/>
+                <w:lang w:eastAsia="zh-CN"/>
+              </w:rPr>
+              <w:t>初期不支持，后续视监管</w:t>
+            </w:r>
+            <w:r>
+              <w:rPr>
+                <w:rFonts w:ascii="宋体" w:eastAsia="宋体" w:hAnsi="宋体"/>
+                <w:lang w:eastAsia="zh-CN"/>
+              </w:rPr>
+              <w:t>/</w:t>
+            </w:r>
+            <w:r>
+              <w:rPr>
+                <w:rFonts w:ascii="宋体" w:eastAsia="宋体" w:hAnsi="宋体" w:hint="eastAsia"/>
+                <w:lang w:eastAsia="zh-CN"/>
+              </w:rPr>
+              <w:t>市场评估</w:t>
+            </w:r>
+          </w:p>
+        </w:tc>
+      </w:tr>
+      <w:tr>
+        <w:trPr>
+          <w:jc w:val="center"/>
+        </w:trPr>
+        <w:tc>
+          <w:tcPr>
+            <w:tcW w:w="2880" w:type="dxa"/>
+          </w:tcPr>
+          <w:p>
+            <w:pPr>
+              <w:jc w:val="center"/>
+              <w:rPr>
+                <w:rFonts w:ascii="宋体" w:eastAsia="宋体" w:hAnsi="宋体"/>
+                <w:lang w:eastAsia="zh-CN"/>
+              </w:rPr>
+            </w:pPr>
+          </w:p>
+        </w:tc>
+        <w:tc>
+          <w:tcPr>
+            <w:tcW w:w="2880" w:type="dxa"/>
+            <w:hideMark/>
+          </w:tcPr>
+          <w:p>
+            <w:pPr>
+              <w:jc w:val="both"/>
+              <w:rPr>
+                <w:rFonts w:ascii="宋体" w:eastAsia="宋体" w:hAnsi="宋体"/>
+                <w:lang w:eastAsia="zh-CN"/>
+              </w:rPr>
+            </w:pPr>
+            <w:r>
+              <w:rPr>
+                <w:rFonts w:ascii="宋体" w:eastAsia="宋体" w:hAnsi="宋体" w:hint="eastAsia"/>
+                <w:lang w:eastAsia="zh-CN"/>
+              </w:rPr>
+              <w:t>股票、期货等高风险投资业务</w:t>
+            </w:r>
+          </w:p>
+        </w:tc>
+        <w:tc>
+          <w:tcPr>
+            <w:tcW w:w="2880" w:type="dxa"/>
+            <w:hideMark/>
+          </w:tcPr>
+          <w:p>
+            <w:pPr>
+              <w:jc w:val="both"/>
+              <w:rPr>
+                <w:rFonts w:ascii="宋体" w:eastAsia="宋体" w:hAnsi="宋体"/>
+                <w:lang w:eastAsia="zh-CN"/>
+              </w:rPr>
+            </w:pPr>
+            <w:r>
+              <w:rPr>
+                <w:rFonts w:ascii="宋体" w:eastAsia="宋体" w:hAnsi="宋体" w:hint="eastAsia"/>
+                <w:lang w:eastAsia="zh-CN"/>
+              </w:rPr>
+              <w:t>不在本期产品线</w:t>
+            </w:r>
+          </w:p>
+        </w:tc>
+      </w:tr>
+      <w:tr>
+        <w:trPr>
+          <w:jc w:val="center"/>
+        </w:trPr>
+        <w:tc>
+          <w:tcPr>
+            <w:tcW w:w="2880" w:type="dxa"/>
+          </w:tcPr>
+          <w:p>
+            <w:pPr>
+              <w:jc w:val="center"/>
+              <w:rPr>
+                <w:rFonts w:ascii="宋体" w:eastAsia="宋体" w:hAnsi="宋体"/>
+                <w:lang w:eastAsia="zh-CN"/>
+              </w:rPr>
+            </w:pPr>
+          </w:p>
+        </w:tc>
+        <w:tc>
+          <w:tcPr>
+            <w:tcW w:w="2880" w:type="dxa"/>
+            <w:hideMark/>
+          </w:tcPr>
+          <w:p>
+            <w:pPr>
+              <w:jc w:val="both"/>
+              <w:rPr>
+                <w:rFonts w:ascii="宋体" w:eastAsia="宋体" w:hAnsi="宋体"/>
+                <w:lang w:eastAsia="zh-CN"/>
+              </w:rPr>
+            </w:pPr>
+            <w:r>
+              <w:rPr>
+                <w:rFonts w:ascii="宋体" w:eastAsia="宋体" w:hAnsi="宋体" w:hint="eastAsia"/>
+                <w:lang w:eastAsia="zh-CN"/>
+              </w:rPr>
+              <w:t>企业账户相关功能</w:t>
+            </w:r>
+          </w:p>
+        </w:tc>
+        <w:tc>
+          <w:tcPr>
+            <w:tcW w:w="2880" w:type="dxa"/>
+            <w:hideMark/>
+          </w:tcPr>
+          <w:p>
+            <w:pPr>
+              <w:jc w:val="both"/>
+              <w:rPr>
+                <w:rFonts w:ascii="宋体" w:eastAsia="宋体" w:hAnsi="宋体"/>
+                <w:lang w:eastAsia="zh-CN"/>
+              </w:rPr>
+            </w:pPr>
+            <w:proofErr w:type="gramStart"/>
+            <w:r>
+              <w:rPr>
+                <w:rFonts w:ascii="宋体" w:eastAsia="宋体" w:hAnsi="宋体" w:hint="eastAsia"/>
+                <w:lang w:eastAsia="zh-CN"/>
+              </w:rPr>
+              <w:t>本期仅</w:t>
+            </w:r>
+            <w:proofErr w:type="gramEnd"/>
+            <w:r>
+              <w:rPr>
+                <w:rFonts w:ascii="宋体" w:eastAsia="宋体" w:hAnsi="宋体" w:hint="eastAsia"/>
+                <w:lang w:eastAsia="zh-CN"/>
+              </w:rPr>
+              <w:t>面向个人用户</w:t>
+            </w:r>
+          </w:p>
+        </w:tc>
+      </w:tr>
+      <w:tr>
+        <w:trPr>
+          <w:jc w:val="center"/>
+        </w:trPr>
+        <w:tc>
+          <w:tcPr>
+            <w:tcW w:w="2880" w:type="dxa"/>
+            <w:hideMark/>
+          </w:tcPr>
+          <w:p>
+            <w:pPr>
+              <w:jc w:val="center"/>
+              <w:rPr>
+                <w:rFonts w:ascii="宋体" w:eastAsia="宋体" w:hAnsi="宋体"/>
+                <w:lang w:eastAsia="zh-CN"/>
+              </w:rPr>
+            </w:pPr>
+            <w:r>
+              <w:rPr>
+                <w:rFonts w:ascii="宋体" w:eastAsia="宋体" w:hAnsi="宋体" w:hint="eastAsia"/>
+                <w:lang w:eastAsia="zh-CN"/>
+              </w:rPr>
+              <w:t>技术领域</w:t>
+            </w:r>
+          </w:p>
+        </w:tc>
+        <w:tc>
+          <w:tcPr>
+            <w:tcW w:w="2880" w:type="dxa"/>
+            <w:hideMark/>
+          </w:tcPr>
+          <w:p>
+            <w:pPr>
+              <w:jc w:val="both"/>
+              <w:rPr>
+                <w:rFonts w:ascii="宋体" w:eastAsia="宋体" w:hAnsi="宋体"/>
+                <w:lang w:eastAsia="zh-CN"/>
+              </w:rPr>
+            </w:pPr>
+            <w:r>
+              <w:rPr>
+                <w:rFonts w:ascii="宋体" w:eastAsia="宋体" w:hAnsi="宋体" w:hint="eastAsia"/>
+                <w:lang w:eastAsia="zh-CN"/>
+              </w:rPr>
+              <w:t>硬件设备开发（</w:t>
+            </w:r>
+            <w:r>
+              <w:rPr>
+                <w:rFonts w:ascii="宋体" w:eastAsia="宋体" w:hAnsi="宋体"/>
+                <w:lang w:eastAsia="zh-CN"/>
+              </w:rPr>
+              <w:t>U</w:t>
+            </w:r>
+            <w:r>
+              <w:rPr>
+                <w:rFonts w:ascii="宋体" w:eastAsia="宋体" w:hAnsi="宋体" w:hint="eastAsia"/>
+                <w:lang w:eastAsia="zh-CN"/>
+              </w:rPr>
+              <w:t>盾、</w:t>
+            </w:r>
+            <w:proofErr w:type="gramStart"/>
+            <w:r>
+              <w:rPr>
+                <w:rFonts w:ascii="宋体" w:eastAsia="宋体" w:hAnsi="宋体" w:hint="eastAsia"/>
+                <w:lang w:eastAsia="zh-CN"/>
+              </w:rPr>
+              <w:t>蓝牙</w:t>
+            </w:r>
+            <w:proofErr w:type="gramEnd"/>
+            <w:r>
+              <w:rPr>
+                <w:rFonts w:ascii="宋体" w:eastAsia="宋体" w:hAnsi="宋体"/>
+                <w:lang w:eastAsia="zh-CN"/>
+              </w:rPr>
+              <w:t>Key</w:t>
+            </w:r>
+            <w:r>
+              <w:rPr>
+                <w:rFonts w:ascii="宋体" w:eastAsia="宋体" w:hAnsi="宋体" w:hint="eastAsia"/>
+                <w:lang w:eastAsia="zh-CN"/>
+              </w:rPr>
+              <w:t>等）</w:t>
+            </w:r>
+          </w:p>
+        </w:tc>
+        <w:tc>
+          <w:tcPr>
+            <w:tcW w:w="2880" w:type="dxa"/>
+            <w:hideMark/>
+          </w:tcPr>
+          <w:p>
+            <w:pPr>
+              <w:jc w:val="both"/>
+              <w:rPr>
+                <w:rFonts w:ascii="宋体" w:eastAsia="宋体" w:hAnsi="宋体"/>
+                <w:lang w:eastAsia="zh-CN"/>
+              </w:rPr>
+            </w:pPr>
+            <w:r>
+              <w:rPr>
+                <w:rFonts w:ascii="宋体" w:eastAsia="宋体" w:hAnsi="宋体" w:hint="eastAsia"/>
+                <w:lang w:eastAsia="zh-CN"/>
+              </w:rPr>
+              <w:t>仅支持软件层面安全认证</w:t>
+            </w:r>
+          </w:p>
+        </w:tc>
+      </w:tr>
+      <w:tr>
+        <w:trPr>
+          <w:jc w:val="center"/>
+        </w:trPr>
+        <w:tc>
+          <w:tcPr>
+            <w:tcW w:w="2880" w:type="dxa"/>
+          </w:tcPr>
+          <w:p>
+            <w:pPr>
+              <w:jc w:val="center"/>
+              <w:rPr>
+                <w:rFonts w:ascii="宋体" w:eastAsia="宋体" w:hAnsi="宋体"/>
+                <w:lang w:eastAsia="zh-CN"/>
+              </w:rPr>
+            </w:pPr>
+          </w:p>
+        </w:tc>
+        <w:tc>
+          <w:tcPr>
+            <w:tcW w:w="2880" w:type="dxa"/>
+            <w:hideMark/>
+          </w:tcPr>
+          <w:p>
+            <w:pPr>
+              <w:jc w:val="both"/>
+              <w:rPr>
+                <w:rFonts w:ascii="宋体" w:eastAsia="宋体" w:hAnsi="宋体"/>
+                <w:lang w:eastAsia="zh-CN"/>
+              </w:rPr>
+            </w:pPr>
+            <w:r>
+              <w:rPr>
+                <w:rFonts w:ascii="宋体" w:eastAsia="宋体" w:hAnsi="宋体" w:hint="eastAsia"/>
+                <w:lang w:eastAsia="zh-CN"/>
+              </w:rPr>
+              <w:t>独立社交功能（聊天、朋友圈）</w:t>
+            </w:r>
+          </w:p>
+        </w:tc>
+        <w:tc>
+          <w:tcPr>
+            <w:tcW w:w="2880" w:type="dxa"/>
+            <w:hideMark/>
+          </w:tcPr>
+          <w:p>
+            <w:pPr>
+              <w:jc w:val="both"/>
+              <w:rPr>
+                <w:rFonts w:ascii="宋体" w:eastAsia="宋体" w:hAnsi="宋体"/>
+                <w:lang w:eastAsia="zh-CN"/>
+              </w:rPr>
+            </w:pPr>
+            <w:r>
+              <w:rPr>
+                <w:rFonts w:ascii="宋体" w:eastAsia="宋体" w:hAnsi="宋体" w:hint="eastAsia"/>
+                <w:lang w:eastAsia="zh-CN"/>
+              </w:rPr>
+              <w:t>仅支持账单</w:t>
+            </w:r>
+            <w:r>
+              <w:rPr>
+                <w:rFonts w:ascii="宋体" w:eastAsia="宋体" w:hAnsi="宋体"/>
+                <w:lang w:eastAsia="zh-CN"/>
+              </w:rPr>
+              <w:t>/</w:t>
+            </w:r>
+            <w:r>
+              <w:rPr>
+                <w:rFonts w:ascii="宋体" w:eastAsia="宋体" w:hAnsi="宋体" w:hint="eastAsia"/>
+                <w:lang w:eastAsia="zh-CN"/>
+              </w:rPr>
+              <w:t>理财推荐的外部分享</w:t>
+            </w:r>
+          </w:p>
+        </w:tc>
+      </w:tr>
+      <w:tr>
+        <w:trPr>
+          <w:jc w:val="center"/>
+        </w:trPr>
+        <w:tc>
+          <w:tcPr>
+            <w:tcW w:w="2880" w:type="dxa"/>
+            <w:hideMark/>
+          </w:tcPr>
+          <w:p>
+            <w:pPr>
+              <w:jc w:val="center"/>
+              <w:rPr>
+                <w:rFonts w:ascii="宋体" w:eastAsia="宋体" w:hAnsi="宋体"/>
+                <w:lang w:eastAsia="zh-CN"/>
+              </w:rPr>
+            </w:pPr>
+            <w:r>
+              <w:rPr>
+                <w:rFonts w:ascii="宋体" w:eastAsia="宋体" w:hAnsi="宋体" w:hint="eastAsia"/>
+                <w:lang w:eastAsia="zh-CN"/>
+              </w:rPr>
+              <w:t>运营服务</w:t>
+            </w:r>
+          </w:p>
+        </w:tc>
+        <w:tc>
+          <w:tcPr>
+            <w:tcW w:w="2880" w:type="dxa"/>
+            <w:hideMark/>
+          </w:tcPr>
+          <w:p>
+            <w:pPr>
+              <w:jc w:val="both"/>
+              <w:rPr>
+                <w:rFonts w:ascii="宋体" w:eastAsia="宋体" w:hAnsi="宋体"/>
+                <w:lang w:eastAsia="zh-CN"/>
+              </w:rPr>
+            </w:pPr>
+            <w:r>
+              <w:rPr>
+                <w:rFonts w:ascii="宋体" w:eastAsia="宋体" w:hAnsi="宋体" w:hint="eastAsia"/>
+                <w:lang w:eastAsia="zh-CN"/>
+              </w:rPr>
+              <w:t>线下网点相关服务（网点预约、上门服务）</w:t>
+            </w:r>
+          </w:p>
+        </w:tc>
+        <w:tc>
+          <w:tcPr>
+            <w:tcW w:w="2880" w:type="dxa"/>
+            <w:hideMark/>
+          </w:tcPr>
+          <w:p>
+            <w:pPr>
+              <w:jc w:val="both"/>
+              <w:rPr>
+                <w:rFonts w:ascii="宋体" w:eastAsia="宋体" w:hAnsi="宋体"/>
+                <w:lang w:eastAsia="zh-CN"/>
+              </w:rPr>
+            </w:pPr>
+            <w:r>
+              <w:rPr>
+                <w:rFonts w:ascii="宋体" w:eastAsia="宋体" w:hAnsi="宋体" w:hint="eastAsia"/>
+                <w:lang w:eastAsia="zh-CN"/>
+              </w:rPr>
+              <w:t>不提供线下服务能力</w:t>
+            </w:r>
+          </w:p>
+        </w:tc>
+      </w:tr>
+      <w:tr>
+        <w:trPr>
+          <w:jc w:val="center"/>
+        </w:trPr>
+        <w:tc>
+          <w:tcPr>
+            <w:tcW w:w="2880" w:type="dxa"/>
+          </w:tcPr>
+          <w:p>
+            <w:pPr>
+              <w:jc w:val="center"/>
+              <w:rPr>
+                <w:rFonts w:ascii="宋体" w:eastAsia="宋体" w:hAnsi="宋体"/>
+                <w:lang w:eastAsia="zh-CN"/>
+              </w:rPr>
+            </w:pPr>
+          </w:p>
+        </w:tc>
+        <w:tc>
+          <w:tcPr>
+            <w:tcW w:w="2880" w:type="dxa"/>
+            <w:hideMark/>
+          </w:tcPr>
+          <w:p>
+            <w:pPr>
+              <w:jc w:val="both"/>
+              <w:rPr>
+                <w:rFonts w:ascii="宋体" w:eastAsia="宋体" w:hAnsi="宋体"/>
+                <w:lang w:eastAsia="zh-CN"/>
+              </w:rPr>
+            </w:pPr>
+            <w:r>
+              <w:rPr>
+                <w:rFonts w:ascii="宋体" w:eastAsia="宋体" w:hAnsi="宋体" w:hint="eastAsia"/>
+                <w:lang w:eastAsia="zh-CN"/>
+              </w:rPr>
+              <w:t>因用户个人操作失误导致的资金赔偿</w:t>
+            </w:r>
+          </w:p>
+        </w:tc>
+        <w:tc>
+          <w:tcPr>
+            <w:tcW w:w="2880" w:type="dxa"/>
+            <w:hideMark/>
+          </w:tcPr>
+          <w:p>
+            <w:pPr>
+              <w:jc w:val="both"/>
+              <w:rPr>
+                <w:rFonts w:ascii="宋体" w:eastAsia="宋体" w:hAnsi="宋体"/>
+                <w:lang w:eastAsia="zh-CN"/>
+              </w:rPr>
+            </w:pPr>
+            <w:r>
+              <w:rPr>
+                <w:rFonts w:ascii="宋体" w:eastAsia="宋体" w:hAnsi="宋体" w:hint="eastAsia"/>
+                <w:lang w:eastAsia="zh-CN"/>
+              </w:rPr>
+              <w:t>除非因产品安全缺陷所致</w:t>
+            </w:r>
+          </w:p>
+        </w:tc>
+      </w:tr>
+      <w:tr>
+        <w:trPr>
+          <w:jc w:val="center"/>
+        </w:trPr>
+        <w:tc>
+          <w:tcPr>
+            <w:tcW w:w="2880" w:type="dxa"/>
+          </w:tcPr>
+          <w:p>
+            <w:pPr>
+              <w:jc w:val="center"/>
+              <w:rPr>
+                <w:rFonts w:ascii="宋体" w:eastAsia="宋体" w:hAnsi="宋体"/>
+                <w:lang w:eastAsia="zh-CN"/>
+              </w:rPr>
+            </w:pPr>
+          </w:p>
+        </w:tc>
+        <w:tc>
+          <w:tcPr>
+            <w:tcW w:w="2880" w:type="dxa"/>
+            <w:hideMark/>
+          </w:tcPr>
+          <w:p>
+            <w:pPr>
+              <w:jc w:val="both"/>
+              <w:rPr>
+                <w:rFonts w:ascii="宋体" w:eastAsia="宋体" w:hAnsi="宋体"/>
+                <w:lang w:eastAsia="zh-CN"/>
+              </w:rPr>
+            </w:pPr>
+            <w:r>
+              <w:rPr>
+                <w:rFonts w:ascii="宋体" w:eastAsia="宋体" w:hAnsi="宋体" w:hint="eastAsia"/>
+                <w:lang w:eastAsia="zh-CN"/>
+              </w:rPr>
+              <w:t>线下推广活动</w:t>
+            </w:r>
+          </w:p>
+        </w:tc>
+        <w:tc>
+          <w:tcPr>
+            <w:tcW w:w="2880" w:type="dxa"/>
+            <w:hideMark/>
+          </w:tcPr>
+          <w:p>
+            <w:pPr>
+              <w:jc w:val="both"/>
+              <w:rPr>
+                <w:rFonts w:ascii="宋体" w:eastAsia="宋体" w:hAnsi="宋体"/>
+                <w:lang w:eastAsia="zh-CN"/>
+              </w:rPr>
+            </w:pPr>
+            <w:r>
+              <w:rPr>
+                <w:rFonts w:ascii="宋体" w:eastAsia="宋体" w:hAnsi="宋体" w:hint="eastAsia"/>
+                <w:lang w:eastAsia="zh-CN"/>
+              </w:rPr>
+              <w:t>仅通过线</w:t>
+            </w:r>
+            <w:proofErr w:type="gramStart"/>
+            <w:r>
+              <w:rPr>
+                <w:rFonts w:ascii="宋体" w:eastAsia="宋体" w:hAnsi="宋体" w:hint="eastAsia"/>
+                <w:lang w:eastAsia="zh-CN"/>
+              </w:rPr>
+              <w:t>上渠道</w:t>
+            </w:r>
+            <w:proofErr w:type="gramEnd"/>
+            <w:r>
+              <w:rPr>
+                <w:rFonts w:ascii="宋体" w:eastAsia="宋体" w:hAnsi="宋体" w:hint="eastAsia"/>
+                <w:lang w:eastAsia="zh-CN"/>
+              </w:rPr>
+              <w:t>推广</w:t>
+            </w:r>
+          </w:p>
+        </w:tc>
+      </w:tr>
+    </w:tbl>
+    <w:p>
+      <w:pPr>
+        <w:rPr>
+          <w:rFonts w:eastAsia="宋体" w:hint="eastAsia"/>
+          <w:lang w:eastAsia="zh-CN"/>
+        </w:rPr>
+      </w:pPr>
+    </w:p>
+    <w:p>
+      <w:pPr>
+        <w:pStyle w:val="21"/>
+        <w:rPr>
+          <w:rFonts w:ascii="微软雅黑" w:eastAsia="微软雅黑" w:hAnsi="微软雅黑"/>
+          <w:lang w:eastAsia="zh-CN"/>
+        </w:rPr>
+      </w:pPr>
+      <w:r>
+        <w:rPr>
           <w:rFonts w:ascii="微软雅黑" w:eastAsia="微软雅黑" w:hAnsi="微软雅黑"/>
           <w:lang w:eastAsia="zh-CN"/>
         </w:rPr>
         <w:t>1.5 成功标准与度量指标</w:t>
       </w:r>
+    </w:p>
+    <w:tbl>
+      <w:tblPr>
+        <w:tblW w:w="0" w:type="auto"/>
+        <w:tblCellSpacing w:w="15" w:type="dxa"/>
+        <w:tblBorders>
+          <w:bottom w:val="single" w:sz="4" w:space="0" w:color="auto"/>
+        </w:tblBorders>
+        <w:tblCellMar>
+          <w:top w:w="15" w:type="dxa"/>
+          <w:left w:w="15" w:type="dxa"/>
+          <w:bottom w:w="15" w:type="dxa"/>
+          <w:right w:w="15" w:type="dxa"/>
+        </w:tblCellMar>
+        <w:tblLook w:val="04A0" w:firstRow="1" w:lastRow="0" w:firstColumn="1" w:lastColumn="0" w:noHBand="0" w:noVBand="1"/>
+      </w:tblPr>
+      <w:tblGrid>
+        <w:gridCol w:w="495"/>
+        <w:gridCol w:w="2749"/>
+        <w:gridCol w:w="3373"/>
+        <w:gridCol w:w="2113"/>
+      </w:tblGrid>
+      <w:tr>
+        <w:trPr>
+          <w:tblHeader/>
+          <w:tblCellSpacing w:w="15" w:type="dxa"/>
+        </w:trPr>
+        <w:tc>
+          <w:tcPr>
+            <w:tcW w:w="0" w:type="auto"/>
+            <w:tcBorders>
+              <w:top w:val="single" w:sz="4" w:space="0" w:color="auto"/>
+            </w:tcBorders>
+            <w:vAlign w:val="center"/>
+            <w:hideMark/>
+          </w:tcPr>
+          <w:p>
+            <w:pPr>
+              <w:rPr>
+                <w:rFonts w:ascii="宋体" w:eastAsia="宋体" w:hAnsi="宋体"/>
+                <w:lang w:eastAsia="zh-CN"/>
+              </w:rPr>
+            </w:pPr>
+            <w:r>
+              <w:rPr>
+                <w:rFonts w:ascii="宋体" w:eastAsia="宋体" w:hAnsi="宋体"/>
+                <w:lang w:eastAsia="zh-CN"/>
+              </w:rPr>
+              <w:t>维度</w:t>
+            </w:r>
+          </w:p>
+        </w:tc>
+        <w:tc>
+          <w:tcPr>
+            <w:tcW w:w="0" w:type="auto"/>
+            <w:tcBorders>
+              <w:top w:val="single" w:sz="4" w:space="0" w:color="auto"/>
+              <w:right w:val="single" w:sz="4" w:space="0" w:color="auto"/>
+            </w:tcBorders>
+            <w:vAlign w:val="center"/>
+            <w:hideMark/>
+          </w:tcPr>
+          <w:p>
+            <w:pPr>
+              <w:jc w:val="both"/>
+              <w:rPr>
+                <w:rFonts w:ascii="宋体" w:eastAsia="宋体" w:hAnsi="宋体"/>
+                <w:lang w:eastAsia="zh-CN"/>
+              </w:rPr>
+            </w:pPr>
+            <w:r>
+              <w:rPr>
+                <w:rFonts w:ascii="宋体" w:eastAsia="宋体" w:hAnsi="宋体"/>
+                <w:lang w:eastAsia="zh-CN"/>
+              </w:rPr>
+              <w:t>成功标准（阈值）</w:t>
+            </w:r>
+          </w:p>
+        </w:tc>
+        <w:tc>
+          <w:tcPr>
+            <w:tcW w:w="0" w:type="auto"/>
+            <w:tcBorders>
+              <w:top w:val="single" w:sz="4" w:space="0" w:color="auto"/>
+              <w:right w:val="single" w:sz="4" w:space="0" w:color="auto"/>
+            </w:tcBorders>
+            <w:vAlign w:val="center"/>
+            <w:hideMark/>
+          </w:tcPr>
+          <w:p>
+            <w:pPr>
+              <w:jc w:val="both"/>
+              <w:rPr>
+                <w:rFonts w:ascii="宋体" w:eastAsia="宋体" w:hAnsi="宋体"/>
+                <w:lang w:eastAsia="zh-CN"/>
+              </w:rPr>
+            </w:pPr>
+            <w:r>
+              <w:rPr>
+                <w:rFonts w:ascii="宋体" w:eastAsia="宋体" w:hAnsi="宋体"/>
+                <w:lang w:eastAsia="zh-CN"/>
+              </w:rPr>
+              <w:t>指标与口径</w:t>
+            </w:r>
+          </w:p>
+        </w:tc>
+        <w:tc>
+          <w:tcPr>
+            <w:tcW w:w="0" w:type="auto"/>
+            <w:tcBorders>
+              <w:top w:val="single" w:sz="4" w:space="0" w:color="auto"/>
+            </w:tcBorders>
+            <w:vAlign w:val="center"/>
+            <w:hideMark/>
+          </w:tcPr>
+          <w:p>
+            <w:pPr>
+              <w:jc w:val="both"/>
+              <w:rPr>
+                <w:rFonts w:ascii="宋体" w:eastAsia="宋体" w:hAnsi="宋体"/>
+                <w:lang w:eastAsia="zh-CN"/>
+              </w:rPr>
+            </w:pPr>
+            <w:r>
+              <w:rPr>
+                <w:rFonts w:ascii="宋体" w:eastAsia="宋体" w:hAnsi="宋体"/>
+                <w:lang w:eastAsia="zh-CN"/>
+              </w:rPr>
+              <w:t>数据来源</w:t>
+            </w:r>
+          </w:p>
+        </w:tc>
+      </w:tr>
+      <w:tr>
+        <w:trPr>
+          <w:tblCellSpacing w:w="15" w:type="dxa"/>
+        </w:trPr>
+        <w:tc>
+          <w:tcPr>
+            <w:tcW w:w="0" w:type="auto"/>
+            <w:tcBorders>
+              <w:top w:val="single" w:sz="4" w:space="0" w:color="auto"/>
+            </w:tcBorders>
+            <w:vAlign w:val="center"/>
+            <w:hideMark/>
+          </w:tcPr>
+          <w:p>
+            <w:pPr>
+              <w:rPr>
+                <w:rFonts w:ascii="宋体" w:eastAsia="宋体" w:hAnsi="宋体"/>
+                <w:lang w:eastAsia="zh-CN"/>
+              </w:rPr>
+            </w:pPr>
+            <w:r>
+              <w:rPr>
+                <w:rFonts w:ascii="宋体" w:eastAsia="宋体" w:hAnsi="宋体"/>
+                <w:lang w:eastAsia="zh-CN"/>
+              </w:rPr>
+              <w:t>用户规模</w:t>
+            </w:r>
+          </w:p>
+        </w:tc>
+        <w:tc>
+          <w:tcPr>
+            <w:tcW w:w="0" w:type="auto"/>
+            <w:tcBorders>
+              <w:top w:val="single" w:sz="4" w:space="0" w:color="auto"/>
+              <w:right w:val="single" w:sz="4" w:space="0" w:color="auto"/>
+            </w:tcBorders>
+            <w:vAlign w:val="center"/>
+            <w:hideMark/>
+          </w:tcPr>
+          <w:p>
+            <w:pPr>
+              <w:jc w:val="both"/>
+              <w:rPr>
+                <w:rFonts w:ascii="宋体" w:eastAsia="宋体" w:hAnsi="宋体"/>
+                <w:lang w:eastAsia="zh-CN"/>
+              </w:rPr>
+            </w:pPr>
+            <w:r>
+              <w:rPr>
+                <w:rFonts w:ascii="宋体" w:eastAsia="宋体" w:hAnsi="宋体"/>
+                <w:lang w:eastAsia="zh-CN"/>
+              </w:rPr>
+              <w:t>6个月：注册≥5万、MAU≥</w:t>
+            </w:r>
+            <w:r>
+              <w:rPr>
+                <w:rFonts w:ascii="宋体" w:eastAsia="宋体" w:hAnsi="宋体" w:hint="eastAsia"/>
+                <w:lang w:eastAsia="zh-CN"/>
+              </w:rPr>
+              <w:t>2</w:t>
+            </w:r>
+            <w:r>
+              <w:rPr>
+                <w:rFonts w:ascii="宋体" w:eastAsia="宋体" w:hAnsi="宋体"/>
+                <w:lang w:eastAsia="zh-CN"/>
+              </w:rPr>
+              <w:t>万、DAU≥</w:t>
+            </w:r>
+            <w:r>
+              <w:rPr>
+                <w:rFonts w:ascii="宋体" w:eastAsia="宋体" w:hAnsi="宋体" w:hint="eastAsia"/>
+                <w:lang w:eastAsia="zh-CN"/>
+              </w:rPr>
+              <w:t>1</w:t>
+            </w:r>
+            <w:r>
+              <w:rPr>
+                <w:rFonts w:ascii="宋体" w:eastAsia="宋体" w:hAnsi="宋体"/>
+                <w:lang w:eastAsia="zh-CN"/>
+              </w:rPr>
+              <w:t>万</w:t>
+            </w:r>
+          </w:p>
+        </w:tc>
+        <w:tc>
+          <w:tcPr>
+            <w:tcW w:w="0" w:type="auto"/>
+            <w:tcBorders>
+              <w:top w:val="single" w:sz="4" w:space="0" w:color="auto"/>
+              <w:right w:val="single" w:sz="4" w:space="0" w:color="auto"/>
+            </w:tcBorders>
+            <w:vAlign w:val="center"/>
+            <w:hideMark/>
+          </w:tcPr>
+          <w:p>
+            <w:pPr>
+              <w:jc w:val="both"/>
+              <w:rPr>
+                <w:rFonts w:ascii="宋体" w:eastAsia="宋体" w:hAnsi="宋体"/>
+                <w:lang w:eastAsia="zh-CN"/>
+              </w:rPr>
+            </w:pPr>
+            <w:r>
+              <w:rPr>
+                <w:rFonts w:ascii="宋体" w:eastAsia="宋体" w:hAnsi="宋体"/>
+                <w:lang w:eastAsia="zh-CN"/>
+              </w:rPr>
+              <w:t>新增注册（日）；DAU；MAU</w:t>
+            </w:r>
+            <w:r>
+              <w:rPr>
+                <w:rFonts w:ascii="宋体" w:eastAsia="宋体" w:hAnsi="宋体"/>
+                <w:lang w:eastAsia="zh-CN"/>
+              </w:rPr>
+              <w:t xml:space="preserve"> </w:t>
+            </w:r>
+          </w:p>
+        </w:tc>
+        <w:tc>
+          <w:tcPr>
+            <w:tcW w:w="0" w:type="auto"/>
+            <w:tcBorders>
+              <w:top w:val="single" w:sz="4" w:space="0" w:color="auto"/>
+            </w:tcBorders>
+            <w:vAlign w:val="center"/>
+            <w:hideMark/>
+          </w:tcPr>
+          <w:p>
+            <w:pPr>
+              <w:jc w:val="both"/>
+              <w:rPr>
+                <w:rFonts w:ascii="宋体" w:eastAsia="宋体" w:hAnsi="宋体"/>
+                <w:lang w:eastAsia="zh-CN"/>
+              </w:rPr>
+            </w:pPr>
+            <w:r>
+              <w:rPr>
+                <w:rFonts w:ascii="宋体" w:eastAsia="宋体" w:hAnsi="宋体"/>
+                <w:lang w:eastAsia="zh-CN"/>
+              </w:rPr>
+              <w:t>用户管理后台；</w:t>
+            </w:r>
+            <w:proofErr w:type="gramStart"/>
+            <w:r>
+              <w:rPr>
+                <w:rFonts w:ascii="宋体" w:eastAsia="宋体" w:hAnsi="宋体"/>
+                <w:lang w:eastAsia="zh-CN"/>
+              </w:rPr>
+              <w:t>友盟</w:t>
+            </w:r>
+            <w:proofErr w:type="gramEnd"/>
+            <w:r>
+              <w:rPr>
+                <w:rFonts w:ascii="宋体" w:eastAsia="宋体" w:hAnsi="宋体"/>
+                <w:lang w:eastAsia="zh-CN"/>
+              </w:rPr>
+              <w:t>/TD分析</w:t>
+            </w:r>
+          </w:p>
+        </w:tc>
+      </w:tr>
+      <w:tr>
+        <w:trPr>
+          <w:tblCellSpacing w:w="15" w:type="dxa"/>
+        </w:trPr>
+        <w:tc>
+          <w:tcPr>
+            <w:tcW w:w="0" w:type="auto"/>
+            <w:vAlign w:val="center"/>
+            <w:hideMark/>
+          </w:tcPr>
+          <w:p>
+            <w:pPr>
+              <w:rPr>
+                <w:rFonts w:ascii="宋体" w:eastAsia="宋体" w:hAnsi="宋体"/>
+                <w:lang w:eastAsia="zh-CN"/>
+              </w:rPr>
+            </w:pPr>
+            <w:r>
+              <w:rPr>
+                <w:rFonts w:ascii="宋体" w:eastAsia="宋体" w:hAnsi="宋体"/>
+                <w:lang w:eastAsia="zh-CN"/>
+              </w:rPr>
+              <w:t>功能体</w:t>
+            </w:r>
+            <w:r>
+              <w:rPr>
+                <w:rFonts w:ascii="宋体" w:eastAsia="宋体" w:hAnsi="宋体"/>
+                <w:lang w:eastAsia="zh-CN"/>
+              </w:rPr>
+              <w:lastRenderedPageBreak/>
+              <w:t>验</w:t>
+            </w:r>
+          </w:p>
+        </w:tc>
+        <w:tc>
+          <w:tcPr>
+            <w:tcW w:w="0" w:type="auto"/>
+            <w:tcBorders>
+              <w:right w:val="single" w:sz="4" w:space="0" w:color="auto"/>
+            </w:tcBorders>
+            <w:vAlign w:val="center"/>
+            <w:hideMark/>
+          </w:tcPr>
+          <w:p>
+            <w:pPr>
+              <w:jc w:val="both"/>
+              <w:rPr>
+                <w:rFonts w:ascii="宋体" w:eastAsia="宋体" w:hAnsi="宋体"/>
+                <w:lang w:eastAsia="zh-CN"/>
+              </w:rPr>
+            </w:pPr>
+            <w:r>
+              <w:rPr>
+                <w:rFonts w:ascii="宋体" w:eastAsia="宋体" w:hAnsi="宋体"/>
+                <w:lang w:eastAsia="zh-CN"/>
+              </w:rPr>
+              <w:lastRenderedPageBreak/>
+              <w:t>核心流程耗时≤1s；步骤≤3；CSAT≥4.2；失误率</w:t>
+            </w:r>
+            <w:r>
+              <w:rPr>
+                <w:rFonts w:ascii="宋体" w:eastAsia="宋体" w:hAnsi="宋体"/>
+                <w:lang w:eastAsia="zh-CN"/>
+              </w:rPr>
+              <w:lastRenderedPageBreak/>
+              <w:t>≤5%</w:t>
+            </w:r>
+          </w:p>
+        </w:tc>
+        <w:tc>
+          <w:tcPr>
+            <w:tcW w:w="0" w:type="auto"/>
+            <w:tcBorders>
+              <w:right w:val="single" w:sz="4" w:space="0" w:color="auto"/>
+            </w:tcBorders>
+            <w:vAlign w:val="center"/>
+            <w:hideMark/>
+          </w:tcPr>
+          <w:p>
+            <w:pPr>
+              <w:jc w:val="both"/>
+              <w:rPr>
+                <w:rFonts w:ascii="宋体" w:eastAsia="宋体" w:hAnsi="宋体"/>
+                <w:lang w:eastAsia="zh-CN"/>
+              </w:rPr>
+            </w:pPr>
+            <w:r>
+              <w:rPr>
+                <w:rFonts w:ascii="宋体" w:eastAsia="宋体" w:hAnsi="宋体"/>
+                <w:lang w:eastAsia="zh-CN"/>
+              </w:rPr>
+              <w:lastRenderedPageBreak/>
+              <w:t>查询/转账P95响应；账单/理财步骤数；CSAT（月样本≥1000）；失</w:t>
+            </w:r>
+            <w:r>
+              <w:rPr>
+                <w:rFonts w:ascii="宋体" w:eastAsia="宋体" w:hAnsi="宋体"/>
+                <w:lang w:eastAsia="zh-CN"/>
+              </w:rPr>
+              <w:lastRenderedPageBreak/>
+              <w:t>误率=错误/</w:t>
+            </w:r>
+            <w:proofErr w:type="gramStart"/>
+            <w:r>
+              <w:rPr>
+                <w:rFonts w:ascii="宋体" w:eastAsia="宋体" w:hAnsi="宋体"/>
+                <w:lang w:eastAsia="zh-CN"/>
+              </w:rPr>
+              <w:t>总操作</w:t>
+            </w:r>
+            <w:proofErr w:type="gramEnd"/>
+          </w:p>
+        </w:tc>
+        <w:tc>
+          <w:tcPr>
+            <w:tcW w:w="0" w:type="auto"/>
+            <w:vAlign w:val="center"/>
+            <w:hideMark/>
+          </w:tcPr>
+          <w:p>
+            <w:pPr>
+              <w:jc w:val="both"/>
+              <w:rPr>
+                <w:rFonts w:ascii="宋体" w:eastAsia="宋体" w:hAnsi="宋体"/>
+                <w:lang w:eastAsia="zh-CN"/>
+              </w:rPr>
+            </w:pPr>
+            <w:r>
+              <w:rPr>
+                <w:rFonts w:ascii="宋体" w:eastAsia="宋体" w:hAnsi="宋体"/>
+                <w:lang w:eastAsia="zh-CN"/>
+              </w:rPr>
+              <w:lastRenderedPageBreak/>
+              <w:t>New Relic/ARMS；调研系统；App日志</w:t>
+            </w:r>
+          </w:p>
+        </w:tc>
+      </w:tr>
+      <w:tr>
+        <w:trPr>
+          <w:tblCellSpacing w:w="15" w:type="dxa"/>
+        </w:trPr>
+        <w:tc>
+          <w:tcPr>
+            <w:tcW w:w="0" w:type="auto"/>
+            <w:vAlign w:val="center"/>
+            <w:hideMark/>
+          </w:tcPr>
+          <w:p>
+            <w:pPr>
+              <w:rPr>
+                <w:rFonts w:ascii="宋体" w:eastAsia="宋体" w:hAnsi="宋体"/>
+                <w:lang w:eastAsia="zh-CN"/>
+              </w:rPr>
+            </w:pPr>
+            <w:proofErr w:type="gramStart"/>
+            <w:r>
+              <w:rPr>
+                <w:rFonts w:ascii="宋体" w:eastAsia="宋体" w:hAnsi="宋体"/>
+                <w:lang w:eastAsia="zh-CN"/>
+              </w:rPr>
+              <w:t>安全风控</w:t>
+            </w:r>
+            <w:proofErr w:type="gramEnd"/>
+          </w:p>
+        </w:tc>
+        <w:tc>
+          <w:tcPr>
+            <w:tcW w:w="0" w:type="auto"/>
+            <w:tcBorders>
+              <w:right w:val="single" w:sz="4" w:space="0" w:color="auto"/>
+            </w:tcBorders>
+            <w:vAlign w:val="center"/>
+            <w:hideMark/>
+          </w:tcPr>
+          <w:p>
+            <w:pPr>
+              <w:jc w:val="both"/>
+              <w:rPr>
+                <w:rFonts w:ascii="宋体" w:eastAsia="宋体" w:hAnsi="宋体"/>
+                <w:lang w:eastAsia="zh-CN"/>
+              </w:rPr>
+            </w:pPr>
+            <w:r>
+              <w:rPr>
+                <w:rFonts w:ascii="宋体" w:eastAsia="宋体" w:hAnsi="宋体"/>
+                <w:lang w:eastAsia="zh-CN"/>
+              </w:rPr>
+              <w:t>正常放行≥99.5%；异常拦截≥99%；重大安全事件=0</w:t>
+            </w:r>
+          </w:p>
+        </w:tc>
+        <w:tc>
+          <w:tcPr>
+            <w:tcW w:w="0" w:type="auto"/>
+            <w:tcBorders>
+              <w:right w:val="single" w:sz="4" w:space="0" w:color="auto"/>
+            </w:tcBorders>
+            <w:vAlign w:val="center"/>
+            <w:hideMark/>
+          </w:tcPr>
+          <w:p>
+            <w:pPr>
+              <w:jc w:val="both"/>
+              <w:rPr>
+                <w:rFonts w:ascii="宋体" w:eastAsia="宋体" w:hAnsi="宋体"/>
+                <w:lang w:eastAsia="zh-CN"/>
+              </w:rPr>
+            </w:pPr>
+            <w:r>
+              <w:rPr>
+                <w:rFonts w:ascii="宋体" w:eastAsia="宋体" w:hAnsi="宋体"/>
+                <w:lang w:eastAsia="zh-CN"/>
+              </w:rPr>
+              <w:t>正常放行=复核无风险通过/总交易；异常拦截=复核有风险拦截/总异常；事件数</w:t>
+            </w:r>
+          </w:p>
+        </w:tc>
+        <w:tc>
+          <w:tcPr>
+            <w:tcW w:w="0" w:type="auto"/>
+            <w:vAlign w:val="center"/>
+            <w:hideMark/>
+          </w:tcPr>
+          <w:p>
+            <w:pPr>
+              <w:jc w:val="both"/>
+              <w:rPr>
+                <w:rFonts w:ascii="宋体" w:eastAsia="宋体" w:hAnsi="宋体"/>
+                <w:lang w:eastAsia="zh-CN"/>
+              </w:rPr>
+            </w:pPr>
+            <w:proofErr w:type="gramStart"/>
+            <w:r>
+              <w:rPr>
+                <w:rFonts w:ascii="宋体" w:eastAsia="宋体" w:hAnsi="宋体"/>
+                <w:lang w:eastAsia="zh-CN"/>
+              </w:rPr>
+              <w:t>风控日志</w:t>
+            </w:r>
+            <w:proofErr w:type="gramEnd"/>
+            <w:r>
+              <w:rPr>
+                <w:rFonts w:ascii="宋体" w:eastAsia="宋体" w:hAnsi="宋体"/>
+                <w:lang w:eastAsia="zh-CN"/>
+              </w:rPr>
+              <w:t>；</w:t>
+            </w:r>
+            <w:proofErr w:type="gramStart"/>
+            <w:r>
+              <w:rPr>
+                <w:rFonts w:ascii="宋体" w:eastAsia="宋体" w:hAnsi="宋体"/>
+                <w:lang w:eastAsia="zh-CN"/>
+              </w:rPr>
+              <w:t>客服工单</w:t>
+            </w:r>
+            <w:proofErr w:type="gramEnd"/>
+            <w:r>
+              <w:rPr>
+                <w:rFonts w:ascii="宋体" w:eastAsia="宋体" w:hAnsi="宋体"/>
+                <w:lang w:eastAsia="zh-CN"/>
+              </w:rPr>
+              <w:t>；安全审计</w:t>
+            </w:r>
+          </w:p>
+        </w:tc>
+      </w:tr>
+      <w:tr>
+        <w:trPr>
+          <w:tblCellSpacing w:w="15" w:type="dxa"/>
+        </w:trPr>
+        <w:tc>
+          <w:tcPr>
+            <w:tcW w:w="0" w:type="auto"/>
+            <w:vAlign w:val="center"/>
+            <w:hideMark/>
+          </w:tcPr>
+          <w:p>
+            <w:pPr>
+              <w:rPr>
+                <w:rFonts w:ascii="宋体" w:eastAsia="宋体" w:hAnsi="宋体"/>
+                <w:lang w:eastAsia="zh-CN"/>
+              </w:rPr>
+            </w:pPr>
+            <w:r>
+              <w:rPr>
+                <w:rFonts w:ascii="宋体" w:eastAsia="宋体" w:hAnsi="宋体"/>
+                <w:lang w:eastAsia="zh-CN"/>
+              </w:rPr>
+              <w:t>业务价值</w:t>
+            </w:r>
+          </w:p>
+        </w:tc>
+        <w:tc>
+          <w:tcPr>
+            <w:tcW w:w="0" w:type="auto"/>
+            <w:tcBorders>
+              <w:right w:val="single" w:sz="4" w:space="0" w:color="auto"/>
+            </w:tcBorders>
+            <w:vAlign w:val="center"/>
+            <w:hideMark/>
+          </w:tcPr>
+          <w:p>
+            <w:pPr>
+              <w:jc w:val="both"/>
+              <w:rPr>
+                <w:rFonts w:ascii="宋体" w:eastAsia="宋体" w:hAnsi="宋体"/>
+                <w:lang w:eastAsia="zh-CN"/>
+              </w:rPr>
+            </w:pPr>
+            <w:r>
+              <w:rPr>
+                <w:rFonts w:ascii="宋体" w:eastAsia="宋体" w:hAnsi="宋体"/>
+                <w:lang w:eastAsia="zh-CN"/>
+              </w:rPr>
+              <w:t>理财月交易额≥1000万元；缴费月订单≥5万；人均月交易≥3</w:t>
+            </w:r>
+          </w:p>
+        </w:tc>
+        <w:tc>
+          <w:tcPr>
+            <w:tcW w:w="0" w:type="auto"/>
+            <w:tcBorders>
+              <w:right w:val="single" w:sz="4" w:space="0" w:color="auto"/>
+            </w:tcBorders>
+            <w:vAlign w:val="center"/>
+            <w:hideMark/>
+          </w:tcPr>
+          <w:p>
+            <w:pPr>
+              <w:jc w:val="both"/>
+              <w:rPr>
+                <w:rFonts w:ascii="宋体" w:eastAsia="宋体" w:hAnsi="宋体"/>
+                <w:lang w:eastAsia="zh-CN"/>
+              </w:rPr>
+            </w:pPr>
+            <w:r>
+              <w:rPr>
+                <w:rFonts w:ascii="宋体" w:eastAsia="宋体" w:hAnsi="宋体"/>
+                <w:lang w:eastAsia="zh-CN"/>
+              </w:rPr>
+              <w:t>理财成交额（月）；缴费订单（分品类）；人均交易次数与金额</w:t>
+            </w:r>
+          </w:p>
+        </w:tc>
+        <w:tc>
+          <w:tcPr>
+            <w:tcW w:w="0" w:type="auto"/>
+            <w:vAlign w:val="center"/>
+            <w:hideMark/>
+          </w:tcPr>
+          <w:p>
+            <w:pPr>
+              <w:jc w:val="both"/>
+              <w:rPr>
+                <w:rFonts w:ascii="宋体" w:eastAsia="宋体" w:hAnsi="宋体"/>
+                <w:lang w:eastAsia="zh-CN"/>
+              </w:rPr>
+            </w:pPr>
+            <w:r>
+              <w:rPr>
+                <w:rFonts w:ascii="宋体" w:eastAsia="宋体" w:hAnsi="宋体"/>
+                <w:lang w:eastAsia="zh-CN"/>
+              </w:rPr>
+              <w:t>业务后台；财务系统；三方报表</w:t>
+            </w:r>
+          </w:p>
+        </w:tc>
+      </w:tr>
+    </w:tbl>
+    <w:p>
+      <w:pPr>
+        <w:rPr>
+          <w:rFonts w:eastAsia="宋体" w:hint="eastAsia"/>
+          <w:lang w:eastAsia="zh-CN"/>
+        </w:rPr>
+      </w:pPr>
     </w:p>
     <w:p>
       <w:pPr>
@@ -238,6 +3906,7 @@
           <w:rFonts w:ascii="微软雅黑" w:eastAsia="微软雅黑" w:hAnsi="微软雅黑"/>
           <w:lang w:eastAsia="zh-CN"/>
         </w:rPr>
+        <w:lastRenderedPageBreak/>
         <w:t>第2章 可行性分析与立项决策</w:t>
       </w:r>
     </w:p>
@@ -254,17 +3923,8 @@
           <w:rFonts w:ascii="微软雅黑" w:eastAsia="微软雅黑" w:hAnsi="微软雅黑"/>
           <w:lang w:eastAsia="zh-CN"/>
         </w:rPr>
-        <w:t xml:space="preserve">2.1 </w:t>
+        <w:t>2.1 技术可行性</w:t>
       </w:r>
-      <w:proofErr w:type="spellStart"/>
-      <w:r>
-        <w:rPr>
-          <w:rFonts w:ascii="微软雅黑" w:eastAsia="微软雅黑" w:hAnsi="微软雅黑"/>
-          <w:lang w:eastAsia="zh-CN"/>
-        </w:rPr>
-        <w:t>技术可行性</w:t>
-      </w:r>
-      <w:proofErr w:type="spellEnd"/>
     </w:p>
     <w:p>
       <w:pPr>
@@ -439,7 +4099,7 @@
       <w:pPr>
         <w:pStyle w:val="21"/>
         <w:rPr>
-          <w:rFonts w:ascii="微软雅黑" w:eastAsia="微软雅黑" w:hAnsi="微软雅黑" w:hint="eastAsia"/>
+          <w:rFonts w:ascii="微软雅黑" w:eastAsia="微软雅黑" w:hAnsi="微软雅黑"/>
           <w:lang w:eastAsia="zh-CN"/>
         </w:rPr>
       </w:pPr>
@@ -448,7 +4108,6 @@
           <w:rFonts w:ascii="微软雅黑" w:eastAsia="微软雅黑" w:hAnsi="微软雅黑"/>
           <w:lang w:eastAsia="zh-CN"/>
         </w:rPr>
-        <w:lastRenderedPageBreak/>
         <w:t>3.5 预期收益与市场价值</w:t>
       </w:r>
     </w:p>
@@ -530,7 +4189,7 @@
       <w:pPr>
         <w:pStyle w:val="21"/>
         <w:rPr>
-          <w:rFonts w:ascii="微软雅黑" w:eastAsia="微软雅黑" w:hAnsi="微软雅黑" w:hint="eastAsia"/>
+          <w:rFonts w:ascii="微软雅黑" w:eastAsia="微软雅黑" w:hAnsi="微软雅黑"/>
           <w:lang w:eastAsia="zh-CN"/>
         </w:rPr>
       </w:pPr>
@@ -555,6 +4214,7 @@
           <w:rFonts w:ascii="微软雅黑" w:eastAsia="微软雅黑" w:hAnsi="微软雅黑"/>
           <w:lang w:eastAsia="zh-CN"/>
         </w:rPr>
+        <w:lastRenderedPageBreak/>
         <w:t>第5章 涉众分析（Stakeholder Analysis）</w:t>
       </w:r>
     </w:p>
@@ -1240,27 +4900,15 @@
         <w:pStyle w:val="1"/>
         <w:rPr>
           <w:rFonts w:ascii="微软雅黑" w:eastAsia="微软雅黑" w:hAnsi="微软雅黑"/>
+          <w:lang w:eastAsia="zh-CN"/>
         </w:rPr>
       </w:pPr>
       <w:r>
         <w:rPr>
           <w:rFonts w:ascii="微软雅黑" w:eastAsia="微软雅黑" w:hAnsi="微软雅黑"/>
-        </w:rPr>
-        <w:t xml:space="preserve">第8章 </w:t>
-      </w:r>
-      <w:proofErr w:type="spellStart"/>
-      <w:r>
-        <w:rPr>
-          <w:rFonts w:ascii="微软雅黑" w:eastAsia="微软雅黑" w:hAnsi="微软雅黑"/>
-        </w:rPr>
-        <w:t>用例与UML模型（UML</w:t>
-      </w:r>
-      <w:proofErr w:type="spellEnd"/>
-      <w:r>
-        <w:rPr>
-          <w:rFonts w:ascii="微软雅黑" w:eastAsia="微软雅黑" w:hAnsi="微软雅黑"/>
-        </w:rPr>
-        <w:t xml:space="preserve"> Modeling）</w:t>
+          <w:lang w:eastAsia="zh-CN"/>
+        </w:rPr>
+        <w:t>第8章 用例与UML模型（UML Modeling）</w:t>
       </w:r>
     </w:p>
     <w:p>
@@ -1342,7 +4990,7 @@
     <w:p>
       <w:pPr>
         <w:rPr>
-          <w:rFonts w:ascii="微软雅黑" w:eastAsia="微软雅黑" w:hAnsi="微软雅黑" w:hint="eastAsia"/>
+          <w:rFonts w:ascii="微软雅黑" w:eastAsia="微软雅黑" w:hAnsi="微软雅黑"/>
           <w:lang w:eastAsia="zh-CN"/>
         </w:rPr>
       </w:pPr>
@@ -2194,7 +5842,6 @@
   <w:style w:type="character" w:default="1" w:styleId="a2">
     <w:name w:val="Default Paragraph Font"/>
     <w:uiPriority w:val="1"/>
-    <w:semiHidden/>
     <w:unhideWhenUsed/>
   </w:style>
   <w:style w:type="table" w:default="1" w:styleId="a3">

</xml_diff>

<commit_message>
Revert "second conmit,finish the NO.1"
This reverts commit a4533badfa65f8c19b18585d6180c1c1d5fdaa2e.
</commit_message>
<xml_diff>
--- a/在线网银App项目立项与需求分析文档.docx
+++ b/在线网银App项目立项与需求分析文档.docx
@@ -69,7 +69,7 @@
     <w:p>
       <w:pPr>
         <w:rPr>
-          <w:rFonts w:ascii="微软雅黑" w:eastAsia="微软雅黑" w:hAnsi="微软雅黑"/>
+          <w:rFonts w:ascii="微软雅黑" w:eastAsia="微软雅黑" w:hAnsi="微软雅黑" w:hint="eastAsia"/>
           <w:lang w:eastAsia="zh-CN"/>
         </w:rPr>
       </w:pPr>
@@ -77,7 +77,7 @@
     <w:p>
       <w:pPr>
         <w:rPr>
-          <w:rFonts w:ascii="微软雅黑" w:eastAsia="微软雅黑" w:hAnsi="微软雅黑"/>
+          <w:rFonts w:ascii="微软雅黑" w:eastAsia="微软雅黑" w:hAnsi="微软雅黑" w:hint="eastAsia"/>
           <w:lang w:eastAsia="zh-CN"/>
         </w:rPr>
       </w:pPr>
@@ -102,7 +102,7 @@
       <w:pPr>
         <w:jc w:val="right"/>
         <w:rPr>
-          <w:rFonts w:ascii="微软雅黑" w:eastAsia="微软雅黑" w:hAnsi="微软雅黑"/>
+          <w:rFonts w:ascii="微软雅黑" w:eastAsia="微软雅黑" w:hAnsi="微软雅黑" w:hint="eastAsia"/>
           <w:lang w:eastAsia="zh-CN"/>
         </w:rPr>
       </w:pPr>
@@ -113,78 +113,6 @@
         </w:rPr>
         <w:t>日期：2025-10-16</w:t>
       </w:r>
-    </w:p>
-    <w:p>
-      <w:pPr>
-        <w:jc w:val="right"/>
-        <w:rPr>
-          <w:rFonts w:ascii="微软雅黑" w:eastAsia="微软雅黑" w:hAnsi="微软雅黑"/>
-          <w:lang w:eastAsia="zh-CN"/>
-        </w:rPr>
-      </w:pPr>
-    </w:p>
-    <w:p>
-      <w:pPr>
-        <w:jc w:val="right"/>
-        <w:rPr>
-          <w:rFonts w:ascii="微软雅黑" w:eastAsia="微软雅黑" w:hAnsi="微软雅黑"/>
-          <w:lang w:eastAsia="zh-CN"/>
-        </w:rPr>
-      </w:pPr>
-    </w:p>
-    <w:p>
-      <w:pPr>
-        <w:jc w:val="right"/>
-        <w:rPr>
-          <w:rFonts w:ascii="微软雅黑" w:eastAsia="微软雅黑" w:hAnsi="微软雅黑"/>
-          <w:lang w:eastAsia="zh-CN"/>
-        </w:rPr>
-      </w:pPr>
-    </w:p>
-    <w:p>
-      <w:pPr>
-        <w:jc w:val="right"/>
-        <w:rPr>
-          <w:rFonts w:ascii="微软雅黑" w:eastAsia="微软雅黑" w:hAnsi="微软雅黑"/>
-          <w:lang w:eastAsia="zh-CN"/>
-        </w:rPr>
-      </w:pPr>
-    </w:p>
-    <w:p>
-      <w:pPr>
-        <w:jc w:val="right"/>
-        <w:rPr>
-          <w:rFonts w:ascii="微软雅黑" w:eastAsia="微软雅黑" w:hAnsi="微软雅黑"/>
-          <w:lang w:eastAsia="zh-CN"/>
-        </w:rPr>
-      </w:pPr>
-    </w:p>
-    <w:p>
-      <w:pPr>
-        <w:jc w:val="right"/>
-        <w:rPr>
-          <w:rFonts w:ascii="微软雅黑" w:eastAsia="微软雅黑" w:hAnsi="微软雅黑"/>
-          <w:lang w:eastAsia="zh-CN"/>
-        </w:rPr>
-      </w:pPr>
-    </w:p>
-    <w:p>
-      <w:pPr>
-        <w:jc w:val="right"/>
-        <w:rPr>
-          <w:rFonts w:ascii="微软雅黑" w:eastAsia="微软雅黑" w:hAnsi="微软雅黑"/>
-          <w:lang w:eastAsia="zh-CN"/>
-        </w:rPr>
-      </w:pPr>
-    </w:p>
-    <w:p>
-      <w:pPr>
-        <w:jc w:val="right"/>
-        <w:rPr>
-          <w:rFonts w:ascii="微软雅黑" w:eastAsia="微软雅黑" w:hAnsi="微软雅黑" w:hint="eastAsia"/>
-          <w:lang w:eastAsia="zh-CN"/>
-        </w:rPr>
-      </w:pPr>
     </w:p>
     <w:p>
       <w:pPr>
@@ -207,7 +135,7 @@
       <w:pPr>
         <w:pStyle w:val="21"/>
         <w:rPr>
-          <w:rFonts w:ascii="微软雅黑" w:eastAsia="微软雅黑" w:hAnsi="微软雅黑" w:cs="微软雅黑"/>
+          <w:rFonts w:ascii="微软雅黑" w:eastAsia="微软雅黑" w:hAnsi="微软雅黑"/>
           <w:lang w:eastAsia="zh-CN"/>
         </w:rPr>
       </w:pPr>
@@ -235,88 +163,6 @@
     </w:p>
     <w:p>
       <w:pPr>
-        <w:ind w:firstLine="454"/>
-        <w:jc w:val="both"/>
-        <w:rPr>
-          <w:rFonts w:ascii="宋体" w:eastAsia="宋体" w:hAnsi="宋体"/>
-          <w:lang w:eastAsia="zh-CN"/>
-        </w:rPr>
-      </w:pPr>
-      <w:r>
-        <w:rPr>
-          <w:rFonts w:ascii="宋体" w:eastAsia="宋体" w:hAnsi="宋体"/>
-          <w:lang w:eastAsia="zh-CN"/>
-        </w:rPr>
-        <w:t>在数字经济深度渗透的当下，移动互联网已成为用户获取服务的核心渠道，据 2025年上半年行业数据显示，我国移动互联网渗透率已突破 78%，其中金融服务类 App 的用户日均使用时长达到 42 分钟，用户对金融服务的 “即时性”“便捷性” 需求愈发强烈。</w:t>
-      </w:r>
-      <w:proofErr w:type="gramStart"/>
-      <w:r>
-        <w:rPr>
-          <w:rFonts w:ascii="宋体" w:eastAsia="宋体" w:hAnsi="宋体"/>
-          <w:lang w:eastAsia="zh-CN"/>
-        </w:rPr>
-        <w:t>传统网银</w:t>
-      </w:r>
-      <w:proofErr w:type="gramEnd"/>
-      <w:r>
-        <w:rPr>
-          <w:rFonts w:ascii="宋体" w:eastAsia="宋体" w:hAnsi="宋体"/>
-          <w:lang w:eastAsia="zh-CN"/>
-        </w:rPr>
-        <w:t>系统长期以 PC 端为核心，存在操作场景局限于固定场所、功能响应速度慢（平均加载时长 3-5 秒）、交互体验与移动设备适配度低等问题；而当前市场上的手机银行 App，多数存在功能模块冗余、</w:t>
-      </w:r>
-      <w:proofErr w:type="gramStart"/>
-      <w:r>
-        <w:rPr>
-          <w:rFonts w:ascii="宋体" w:eastAsia="宋体" w:hAnsi="宋体"/>
-          <w:lang w:eastAsia="zh-CN"/>
-        </w:rPr>
-        <w:t>风控机制</w:t>
-      </w:r>
-      <w:proofErr w:type="gramEnd"/>
-      <w:r>
-        <w:rPr>
-          <w:rFonts w:ascii="宋体" w:eastAsia="宋体" w:hAnsi="宋体"/>
-          <w:lang w:eastAsia="zh-CN"/>
-        </w:rPr>
-        <w:t>与用户体验平衡不足、个性化服务缺失等痛点，难以满足不同用户群体的差异化需求。</w:t>
-      </w:r>
-    </w:p>
-    <w:p>
-      <w:pPr>
-        <w:ind w:firstLine="454"/>
-        <w:jc w:val="both"/>
-        <w:rPr>
-          <w:rFonts w:ascii="宋体" w:eastAsia="宋体" w:hAnsi="宋体" w:hint="eastAsia"/>
-          <w:lang w:eastAsia="zh-CN"/>
-        </w:rPr>
-      </w:pPr>
-      <w:r>
-        <w:rPr>
-          <w:rFonts w:ascii="宋体" w:eastAsia="宋体" w:hAnsi="宋体"/>
-          <w:lang w:eastAsia="zh-CN"/>
-        </w:rPr>
-        <w:t>与此同时，随着监管政策对金融科技的支持力度加大，以及用户对金融服务 “场景化”“智能化” 的需求升级，市场亟需一款聚焦核心功能、优化操作体验、强化安全保障的</w:t>
-      </w:r>
-      <w:proofErr w:type="gramStart"/>
-      <w:r>
-        <w:rPr>
-          <w:rFonts w:ascii="宋体" w:eastAsia="宋体" w:hAnsi="宋体"/>
-          <w:lang w:eastAsia="zh-CN"/>
-        </w:rPr>
-        <w:t>在线网银</w:t>
-      </w:r>
-      <w:proofErr w:type="gramEnd"/>
-      <w:r>
-        <w:rPr>
-          <w:rFonts w:ascii="宋体" w:eastAsia="宋体" w:hAnsi="宋体"/>
-          <w:lang w:eastAsia="zh-CN"/>
-        </w:rPr>
-        <w:t xml:space="preserve"> App。本项目的启动，不仅能够填补当前市场空白，更能帮助银行提升移动金融服务能力，增强用户粘性与品牌竞争力，实现从 “传统金融服务” 向 “数字化金融服务” 的转型，为后续拓展多元化金融业务奠定基础。</w:t>
-      </w:r>
-    </w:p>
-    <w:p>
-      <w:pPr>
         <w:pStyle w:val="21"/>
         <w:rPr>
           <w:rFonts w:ascii="微软雅黑" w:eastAsia="微软雅黑" w:hAnsi="微软雅黑"/>
@@ -333,422 +179,22 @@
     </w:p>
     <w:p>
       <w:pPr>
-        <w:ind w:firstLine="454"/>
-        <w:jc w:val="both"/>
-        <w:rPr>
-          <w:rFonts w:ascii="宋体" w:eastAsia="宋体" w:hAnsi="宋体"/>
+        <w:pStyle w:val="21"/>
+        <w:rPr>
+          <w:rFonts w:ascii="微软雅黑" w:eastAsia="微软雅黑" w:hAnsi="微软雅黑"/>
           <w:lang w:eastAsia="zh-CN"/>
         </w:rPr>
       </w:pPr>
       <w:r>
         <w:rPr>
-          <w:rFonts w:ascii="宋体" w:eastAsia="宋体" w:hAnsi="宋体"/>
-          <w:lang w:eastAsia="zh-CN"/>
-        </w:rPr>
-        <w:t>从市场现状来看，当前在线</w:t>
-      </w:r>
-      <w:proofErr w:type="gramStart"/>
-      <w:r>
-        <w:rPr>
-          <w:rFonts w:ascii="宋体" w:eastAsia="宋体" w:hAnsi="宋体"/>
-          <w:lang w:eastAsia="zh-CN"/>
-        </w:rPr>
-        <w:t>网银相关</w:t>
-      </w:r>
-      <w:proofErr w:type="gramEnd"/>
-      <w:r>
-        <w:rPr>
-          <w:rFonts w:ascii="宋体" w:eastAsia="宋体" w:hAnsi="宋体"/>
-          <w:lang w:eastAsia="zh-CN"/>
-        </w:rPr>
-        <w:t>产品存在三大核心问题：一是操作复杂度高，据用户调研数据显示，35%的老年用户与28%的新手用户因“功能入口隐蔽”“操作步骤繁琐”放弃使用；二</w:t>
-      </w:r>
-      <w:proofErr w:type="gramStart"/>
-      <w:r>
-        <w:rPr>
-          <w:rFonts w:ascii="宋体" w:eastAsia="宋体" w:hAnsi="宋体"/>
-          <w:lang w:eastAsia="zh-CN"/>
-        </w:rPr>
-        <w:t>是风控与</w:t>
-      </w:r>
-      <w:proofErr w:type="gramEnd"/>
-      <w:r>
-        <w:rPr>
-          <w:rFonts w:ascii="宋体" w:eastAsia="宋体" w:hAnsi="宋体"/>
-          <w:lang w:eastAsia="zh-CN"/>
-        </w:rPr>
-        <w:t>体验脱节，多数产品在转账、支付等核心场景中，</w:t>
-      </w:r>
-      <w:proofErr w:type="gramStart"/>
-      <w:r>
-        <w:rPr>
-          <w:rFonts w:ascii="宋体" w:eastAsia="宋体" w:hAnsi="宋体"/>
-          <w:lang w:eastAsia="zh-CN"/>
-        </w:rPr>
-        <w:t>风控响应</w:t>
-      </w:r>
-      <w:proofErr w:type="gramEnd"/>
-      <w:r>
-        <w:rPr>
-          <w:rFonts w:ascii="宋体" w:eastAsia="宋体" w:hAnsi="宋体"/>
-          <w:lang w:eastAsia="zh-CN"/>
-        </w:rPr>
-        <w:t>延迟达 1-3 秒，且异常交易拦截后仅提示“操作失败”，未说明具体原因与解决办法，导致用户投诉率居高不下；三是功能同质化严重，85% 的手机银行 App 仅覆盖账户查询、资金转账、账单支付等基础功能，缺乏针对不同用户群体的个性化服务（如面向年轻用户的小额理财、面向家庭用户的账单共享）与场景化整合（如生活缴费、信用卡还款与金融服务的无缝衔接），难以形成差异化竞争优势。</w:t>
-      </w:r>
-    </w:p>
-    <w:p>
-      <w:pPr>
-        <w:ind w:firstLine="454"/>
-        <w:jc w:val="both"/>
-        <w:rPr>
-          <w:rFonts w:ascii="宋体" w:eastAsia="宋体" w:hAnsi="宋体"/>
-          <w:lang w:eastAsia="zh-CN"/>
-        </w:rPr>
-      </w:pPr>
-      <w:r>
-        <w:rPr>
-          <w:rFonts w:ascii="宋体" w:eastAsia="宋体" w:hAnsi="宋体"/>
-          <w:lang w:eastAsia="zh-CN"/>
-        </w:rPr>
-        <w:t>而从市场机会层面分析，首先，用户规模持续增长，2025年我国移动金融用户规模预计达8.2亿人，其中明确提出“便捷化”“智能化”需求的用户占比超62%，且这一比例仍在逐年上升，为产品提供了广阔的用户基础；其次，</w:t>
-      </w:r>
-      <w:proofErr w:type="gramStart"/>
-      <w:r>
-        <w:rPr>
-          <w:rFonts w:ascii="宋体" w:eastAsia="宋体" w:hAnsi="宋体"/>
-          <w:lang w:eastAsia="zh-CN"/>
-        </w:rPr>
-        <w:t>竞品短板</w:t>
-      </w:r>
-      <w:proofErr w:type="gramEnd"/>
-      <w:r>
-        <w:rPr>
-          <w:rFonts w:ascii="宋体" w:eastAsia="宋体" w:hAnsi="宋体"/>
-          <w:lang w:eastAsia="zh-CN"/>
-        </w:rPr>
-        <w:t>明显，当前市场上的头部产品要么侧重功能全面性导致操作复杂，要么侧重轻量化导致服务单一，本项目可通过“核心功能极致化+增值服务精准化”的定位，在“风控效率”与“用户体验” 之间找到平衡点，形成独特的竞争优势；最后，场景</w:t>
-      </w:r>
-      <w:proofErr w:type="gramStart"/>
-      <w:r>
-        <w:rPr>
-          <w:rFonts w:ascii="宋体" w:eastAsia="宋体" w:hAnsi="宋体"/>
-          <w:lang w:eastAsia="zh-CN"/>
-        </w:rPr>
-        <w:t>化需求</w:t>
-      </w:r>
-      <w:proofErr w:type="gramEnd"/>
-      <w:r>
-        <w:rPr>
-          <w:rFonts w:ascii="宋体" w:eastAsia="宋体" w:hAnsi="宋体"/>
-          <w:lang w:eastAsia="zh-CN"/>
-        </w:rPr>
-        <w:t>爆发，用户对“一站式金融服务” 的需求日益强烈，超过 70% 的用户希望在同一App内完成“转账-理财-生活缴费 - 信用卡管理” 等操作，避免在多个应用间切换，这为产品整合多场景服务、提升用户留存</w:t>
-      </w:r>
-      <w:proofErr w:type="gramStart"/>
-      <w:r>
-        <w:rPr>
-          <w:rFonts w:ascii="宋体" w:eastAsia="宋体" w:hAnsi="宋体"/>
-          <w:lang w:eastAsia="zh-CN"/>
-        </w:rPr>
-        <w:t>率提供</w:t>
-      </w:r>
-      <w:proofErr w:type="gramEnd"/>
-      <w:r>
-        <w:rPr>
-          <w:rFonts w:ascii="宋体" w:eastAsia="宋体" w:hAnsi="宋体"/>
-          <w:lang w:eastAsia="zh-CN"/>
-        </w:rPr>
-        <w:t>了重要机会。</w:t>
-      </w:r>
-    </w:p>
-    <w:p>
-      <w:pPr>
-        <w:pStyle w:val="21"/>
-        <w:rPr>
-          <w:rFonts w:ascii="微软雅黑" w:eastAsia="微软雅黑" w:hAnsi="微软雅黑"/>
-          <w:lang w:eastAsia="zh-CN"/>
-        </w:rPr>
-      </w:pPr>
-      <w:r>
-        <w:rPr>
-          <w:rFonts w:ascii="微软雅黑" w:eastAsia="微软雅黑" w:hAnsi="微软雅黑"/>
-          <w:lang w:eastAsia="zh-CN"/>
-        </w:rPr>
-        <w:lastRenderedPageBreak/>
+          <w:rFonts w:ascii="微软雅黑" w:eastAsia="微软雅黑" w:hAnsi="微软雅黑"/>
+          <w:lang w:eastAsia="zh-CN"/>
+        </w:rPr>
         <w:t>1.3 项目目标</w:t>
       </w:r>
     </w:p>
     <w:p>
       <w:pPr>
-        <w:ind w:firstLine="454"/>
-        <w:jc w:val="both"/>
-        <w:rPr>
-          <w:rFonts w:ascii="宋体" w:eastAsia="宋体" w:hAnsi="宋体"/>
-          <w:lang w:eastAsia="zh-CN"/>
-        </w:rPr>
-      </w:pPr>
-      <w:r>
-        <w:rPr>
-          <w:rFonts w:ascii="宋体" w:eastAsia="宋体" w:hAnsi="宋体"/>
-          <w:lang w:eastAsia="zh-CN"/>
-        </w:rPr>
-        <w:t>本项目的目标分为核心目标与辅助目标，核心目标聚焦用户规模、功能体验与</w:t>
-      </w:r>
-      <w:proofErr w:type="gramStart"/>
-      <w:r>
-        <w:rPr>
-          <w:rFonts w:ascii="宋体" w:eastAsia="宋体" w:hAnsi="宋体"/>
-          <w:lang w:eastAsia="zh-CN"/>
-        </w:rPr>
-        <w:t>安全风控三</w:t>
-      </w:r>
-      <w:proofErr w:type="gramEnd"/>
-      <w:r>
-        <w:rPr>
-          <w:rFonts w:ascii="宋体" w:eastAsia="宋体" w:hAnsi="宋体"/>
-          <w:lang w:eastAsia="zh-CN"/>
-        </w:rPr>
-        <w:t>大维度，辅助目标则围绕业务拓展与产品迭代展开，确保项目在满足用户需求的同时，实现商业价值与可持续发展。</w:t>
-      </w:r>
-    </w:p>
-    <w:p>
-      <w:pPr>
-        <w:ind w:firstLine="454"/>
-        <w:jc w:val="both"/>
-        <w:rPr>
-          <w:rFonts w:ascii="宋体" w:eastAsia="宋体" w:hAnsi="宋体"/>
-          <w:lang w:eastAsia="zh-CN"/>
-        </w:rPr>
-      </w:pPr>
-      <w:r>
-        <w:rPr>
-          <w:rFonts w:ascii="宋体" w:eastAsia="宋体" w:hAnsi="宋体"/>
-          <w:lang w:eastAsia="zh-CN"/>
-        </w:rPr>
-        <w:t>在核心目标方面，首先是用户规模目标，计划产品上线后6个月内，累计注册用户突破</w:t>
-      </w:r>
-      <w:r>
-        <w:rPr>
-          <w:rFonts w:ascii="宋体" w:eastAsia="宋体" w:hAnsi="宋体" w:hint="eastAsia"/>
-          <w:lang w:eastAsia="zh-CN"/>
-        </w:rPr>
-        <w:t>50000</w:t>
-      </w:r>
-      <w:r>
-        <w:rPr>
-          <w:rFonts w:ascii="宋体" w:eastAsia="宋体" w:hAnsi="宋体"/>
-          <w:lang w:eastAsia="zh-CN"/>
-        </w:rPr>
-        <w:t>人，其中</w:t>
-      </w:r>
-      <w:proofErr w:type="gramStart"/>
-      <w:r>
-        <w:rPr>
-          <w:rFonts w:ascii="宋体" w:eastAsia="宋体" w:hAnsi="宋体"/>
-          <w:lang w:eastAsia="zh-CN"/>
-        </w:rPr>
-        <w:t>月活跃</w:t>
-      </w:r>
-      <w:proofErr w:type="gramEnd"/>
-      <w:r>
-        <w:rPr>
-          <w:rFonts w:ascii="宋体" w:eastAsia="宋体" w:hAnsi="宋体"/>
-          <w:lang w:eastAsia="zh-CN"/>
-        </w:rPr>
-        <w:t>用户（MAU）达到</w:t>
-      </w:r>
-      <w:r>
-        <w:rPr>
-          <w:rFonts w:ascii="宋体" w:eastAsia="宋体" w:hAnsi="宋体" w:hint="eastAsia"/>
-          <w:lang w:eastAsia="zh-CN"/>
-        </w:rPr>
-        <w:t>20000</w:t>
-      </w:r>
-      <w:r>
-        <w:rPr>
-          <w:rFonts w:ascii="宋体" w:eastAsia="宋体" w:hAnsi="宋体"/>
-          <w:lang w:eastAsia="zh-CN"/>
-        </w:rPr>
-        <w:t>人，</w:t>
-      </w:r>
-      <w:proofErr w:type="gramStart"/>
-      <w:r>
-        <w:rPr>
-          <w:rFonts w:ascii="宋体" w:eastAsia="宋体" w:hAnsi="宋体"/>
-          <w:lang w:eastAsia="zh-CN"/>
-        </w:rPr>
-        <w:t>日活跃</w:t>
-      </w:r>
-      <w:proofErr w:type="gramEnd"/>
-      <w:r>
-        <w:rPr>
-          <w:rFonts w:ascii="宋体" w:eastAsia="宋体" w:hAnsi="宋体"/>
-          <w:lang w:eastAsia="zh-CN"/>
-        </w:rPr>
-        <w:t>用户（DAU）达到</w:t>
-      </w:r>
-      <w:r>
-        <w:rPr>
-          <w:rFonts w:ascii="宋体" w:eastAsia="宋体" w:hAnsi="宋体" w:hint="eastAsia"/>
-          <w:lang w:eastAsia="zh-CN"/>
-        </w:rPr>
-        <w:t>5000</w:t>
-      </w:r>
-      <w:r>
-        <w:rPr>
-          <w:rFonts w:ascii="宋体" w:eastAsia="宋体" w:hAnsi="宋体"/>
-          <w:lang w:eastAsia="zh-CN"/>
-        </w:rPr>
-        <w:t>人，用户留存率（7日留存）不低于45%，30日留存不低于30%，通过精准的推广策略与优质的产品体验，快速积累核心用户群体；其次是功能体验目标，核心功能（账户查询、资金转账）的操作耗时控制在 1 秒以内，账单支付、理财产品购买等功能的操作步骤简化至3步以内，用户满意度评分（CSAT）不低于 4.2 分（5 分制），用户操作失误率低于 5%，通过</w:t>
-      </w:r>
-      <w:proofErr w:type="gramStart"/>
-      <w:r>
-        <w:rPr>
-          <w:rFonts w:ascii="宋体" w:eastAsia="宋体" w:hAnsi="宋体"/>
-          <w:lang w:eastAsia="zh-CN"/>
-        </w:rPr>
-        <w:t>极</w:t>
-      </w:r>
-      <w:proofErr w:type="gramEnd"/>
-      <w:r>
-        <w:rPr>
-          <w:rFonts w:ascii="宋体" w:eastAsia="宋体" w:hAnsi="宋体"/>
-          <w:lang w:eastAsia="zh-CN"/>
-        </w:rPr>
-        <w:t>简的交互设计与高效的系统响应，提升用户使用体验；最后是</w:t>
-      </w:r>
-      <w:proofErr w:type="gramStart"/>
-      <w:r>
-        <w:rPr>
-          <w:rFonts w:ascii="宋体" w:eastAsia="宋体" w:hAnsi="宋体"/>
-          <w:lang w:eastAsia="zh-CN"/>
-        </w:rPr>
-        <w:t>安全风控目标</w:t>
-      </w:r>
-      <w:proofErr w:type="gramEnd"/>
-      <w:r>
-        <w:rPr>
-          <w:rFonts w:ascii="宋体" w:eastAsia="宋体" w:hAnsi="宋体"/>
-          <w:lang w:eastAsia="zh-CN"/>
-        </w:rPr>
-        <w:t>，正常交易</w:t>
-      </w:r>
-      <w:proofErr w:type="gramStart"/>
-      <w:r>
-        <w:rPr>
-          <w:rFonts w:ascii="宋体" w:eastAsia="宋体" w:hAnsi="宋体"/>
-          <w:lang w:eastAsia="zh-CN"/>
-        </w:rPr>
-        <w:t>的风控通过率</w:t>
-      </w:r>
-      <w:proofErr w:type="gramEnd"/>
-      <w:r>
-        <w:rPr>
-          <w:rFonts w:ascii="宋体" w:eastAsia="宋体" w:hAnsi="宋体"/>
-          <w:lang w:eastAsia="zh-CN"/>
-        </w:rPr>
-        <w:t>达到 99.5% 以上，异常交易的拦截准确率达到 99% 以上，用户信息泄露、资金安全事件发生率为 0，通过多层次的安全防护机制与</w:t>
-      </w:r>
-      <w:proofErr w:type="gramStart"/>
-      <w:r>
-        <w:rPr>
-          <w:rFonts w:ascii="宋体" w:eastAsia="宋体" w:hAnsi="宋体"/>
-          <w:lang w:eastAsia="zh-CN"/>
-        </w:rPr>
-        <w:t>智能风控模型</w:t>
-      </w:r>
-      <w:proofErr w:type="gramEnd"/>
-      <w:r>
-        <w:rPr>
-          <w:rFonts w:ascii="宋体" w:eastAsia="宋体" w:hAnsi="宋体"/>
-          <w:lang w:eastAsia="zh-CN"/>
-        </w:rPr>
-        <w:t>，保障用户资金与信息安全。</w:t>
-      </w:r>
-    </w:p>
-    <w:p>
-      <w:pPr>
-        <w:ind w:firstLine="454"/>
-        <w:jc w:val="both"/>
-        <w:rPr>
-          <w:rFonts w:ascii="宋体" w:eastAsia="宋体" w:hAnsi="宋体" w:hint="eastAsia"/>
-          <w:lang w:eastAsia="zh-CN"/>
-        </w:rPr>
-      </w:pPr>
-      <w:r>
-        <w:rPr>
-          <w:rFonts w:ascii="宋体" w:eastAsia="宋体" w:hAnsi="宋体"/>
-          <w:lang w:eastAsia="zh-CN"/>
-        </w:rPr>
-        <w:t xml:space="preserve">在辅助目标方面，一是业务拓展目标，产品上线后 3 </w:t>
-      </w:r>
-      <w:proofErr w:type="gramStart"/>
-      <w:r>
-        <w:rPr>
-          <w:rFonts w:ascii="宋体" w:eastAsia="宋体" w:hAnsi="宋体"/>
-          <w:lang w:eastAsia="zh-CN"/>
-        </w:rPr>
-        <w:t>个</w:t>
-      </w:r>
-      <w:proofErr w:type="gramEnd"/>
-      <w:r>
-        <w:rPr>
-          <w:rFonts w:ascii="宋体" w:eastAsia="宋体" w:hAnsi="宋体"/>
-          <w:lang w:eastAsia="zh-CN"/>
-        </w:rPr>
-        <w:t xml:space="preserve">月内，接入 3 家以上主流基金公司，上线 10 </w:t>
-      </w:r>
-      <w:proofErr w:type="gramStart"/>
-      <w:r>
-        <w:rPr>
-          <w:rFonts w:ascii="宋体" w:eastAsia="宋体" w:hAnsi="宋体"/>
-          <w:lang w:eastAsia="zh-CN"/>
-        </w:rPr>
-        <w:t>款以上</w:t>
-      </w:r>
-      <w:proofErr w:type="gramEnd"/>
-      <w:r>
-        <w:rPr>
-          <w:rFonts w:ascii="宋体" w:eastAsia="宋体" w:hAnsi="宋体"/>
-          <w:lang w:eastAsia="zh-CN"/>
-        </w:rPr>
-        <w:t xml:space="preserve">覆盖不同风险等级（低风险、中低风险、中风险）的个性化理财产品，同时完成生活缴费（水电、燃气、话费、物业费）、信用卡还款、校园缴费等场景的对接，满足用户多元化服务需求；二是产品迭代目标，计划上线后每 3 </w:t>
-      </w:r>
-      <w:proofErr w:type="gramStart"/>
-      <w:r>
-        <w:rPr>
-          <w:rFonts w:ascii="宋体" w:eastAsia="宋体" w:hAnsi="宋体"/>
-          <w:lang w:eastAsia="zh-CN"/>
-        </w:rPr>
-        <w:t>个</w:t>
-      </w:r>
-      <w:proofErr w:type="gramEnd"/>
-      <w:r>
-        <w:rPr>
-          <w:rFonts w:ascii="宋体" w:eastAsia="宋体" w:hAnsi="宋体"/>
-          <w:lang w:eastAsia="zh-CN"/>
-        </w:rPr>
-        <w:t xml:space="preserve">月完成 1 次版本迭代，根据用户反馈与市场需求，优化现有功能（如简化操作流程、调整界面布局），新增 1-2 </w:t>
-      </w:r>
-      <w:proofErr w:type="gramStart"/>
-      <w:r>
-        <w:rPr>
-          <w:rFonts w:ascii="宋体" w:eastAsia="宋体" w:hAnsi="宋体"/>
-          <w:lang w:eastAsia="zh-CN"/>
-        </w:rPr>
-        <w:t>个</w:t>
-      </w:r>
-      <w:proofErr w:type="gramEnd"/>
-      <w:r>
-        <w:rPr>
-          <w:rFonts w:ascii="宋体" w:eastAsia="宋体" w:hAnsi="宋体"/>
-          <w:lang w:eastAsia="zh-CN"/>
-        </w:rPr>
-        <w:t>核心增值功能（如账单分析、资产配置建议），确保产品持续满足用户需求，保持市场竞争力。</w:t>
-      </w:r>
-    </w:p>
-    <w:p>
-      <w:pPr>
         <w:pStyle w:val="21"/>
         <w:rPr>
           <w:rFonts w:ascii="微软雅黑" w:eastAsia="微软雅黑" w:hAnsi="微软雅黑"/>
@@ -765,2452 +211,9 @@
     </w:p>
     <w:p>
       <w:pPr>
-        <w:rPr>
-          <w:rFonts w:ascii="宋体" w:eastAsia="宋体" w:hAnsi="宋体"/>
-          <w:lang w:eastAsia="zh-CN"/>
-        </w:rPr>
-      </w:pPr>
-      <w:r>
-        <w:rPr>
-          <w:rFonts w:ascii="宋体" w:eastAsia="宋体" w:hAnsi="宋体" w:hint="eastAsia"/>
-          <w:lang w:eastAsia="zh-CN"/>
-        </w:rPr>
-        <w:t>一、包含范围（</w:t>
-      </w:r>
-      <w:r>
-        <w:rPr>
-          <w:rFonts w:ascii="宋体" w:eastAsia="宋体" w:hAnsi="宋体"/>
-          <w:lang w:eastAsia="zh-CN"/>
-        </w:rPr>
-        <w:t>In-Scope</w:t>
-      </w:r>
-      <w:r>
-        <w:rPr>
-          <w:rFonts w:ascii="宋体" w:eastAsia="宋体" w:hAnsi="宋体" w:hint="eastAsia"/>
-          <w:lang w:eastAsia="zh-CN"/>
-        </w:rPr>
-        <w:t>）</w:t>
-      </w:r>
-    </w:p>
-    <w:tbl>
-      <w:tblPr>
-        <w:tblW w:w="0" w:type="auto"/>
-        <w:jc w:val="center"/>
-        <w:tblBorders>
-          <w:bottom w:val="single" w:sz="4" w:space="0" w:color="auto"/>
-        </w:tblBorders>
-        <w:tblLook w:val="04A0" w:firstRow="1" w:lastRow="0" w:firstColumn="1" w:lastColumn="0" w:noHBand="0" w:noVBand="1"/>
-      </w:tblPr>
-      <w:tblGrid>
-        <w:gridCol w:w="2880"/>
-        <w:gridCol w:w="2880"/>
-        <w:gridCol w:w="2880"/>
-      </w:tblGrid>
-      <w:tr>
-        <w:trPr>
-          <w:jc w:val="center"/>
-        </w:trPr>
-        <w:tc>
-          <w:tcPr>
-            <w:tcW w:w="2880" w:type="dxa"/>
-            <w:tcBorders>
-              <w:top w:val="single" w:sz="4" w:space="0" w:color="auto"/>
-              <w:bottom w:val="single" w:sz="4" w:space="0" w:color="auto"/>
-            </w:tcBorders>
-            <w:hideMark/>
-          </w:tcPr>
-          <w:p>
-            <w:pPr>
-              <w:jc w:val="center"/>
-              <w:rPr>
-                <w:rFonts w:ascii="宋体" w:eastAsia="宋体" w:hAnsi="宋体"/>
-                <w:lang w:eastAsia="zh-CN"/>
-              </w:rPr>
-            </w:pPr>
-            <w:r>
-              <w:rPr>
-                <w:rFonts w:ascii="宋体" w:eastAsia="宋体" w:hAnsi="宋体" w:hint="eastAsia"/>
-                <w:lang w:eastAsia="zh-CN"/>
-              </w:rPr>
-              <w:t>范畴</w:t>
-            </w:r>
-          </w:p>
-        </w:tc>
-        <w:tc>
-          <w:tcPr>
-            <w:tcW w:w="2880" w:type="dxa"/>
-            <w:tcBorders>
-              <w:top w:val="single" w:sz="4" w:space="0" w:color="auto"/>
-              <w:bottom w:val="single" w:sz="4" w:space="0" w:color="auto"/>
-            </w:tcBorders>
-            <w:hideMark/>
-          </w:tcPr>
-          <w:p>
-            <w:pPr>
-              <w:ind w:firstLine="454"/>
-              <w:jc w:val="center"/>
-              <w:rPr>
-                <w:rFonts w:ascii="宋体" w:eastAsia="宋体" w:hAnsi="宋体"/>
-                <w:lang w:eastAsia="zh-CN"/>
-              </w:rPr>
-            </w:pPr>
-            <w:r>
-              <w:rPr>
-                <w:rFonts w:ascii="宋体" w:eastAsia="宋体" w:hAnsi="宋体" w:hint="eastAsia"/>
-                <w:lang w:eastAsia="zh-CN"/>
-              </w:rPr>
-              <w:t>具体内容</w:t>
-            </w:r>
-          </w:p>
-        </w:tc>
-        <w:tc>
-          <w:tcPr>
-            <w:tcW w:w="2880" w:type="dxa"/>
-            <w:tcBorders>
-              <w:top w:val="single" w:sz="4" w:space="0" w:color="auto"/>
-              <w:bottom w:val="single" w:sz="4" w:space="0" w:color="auto"/>
-            </w:tcBorders>
-            <w:hideMark/>
-          </w:tcPr>
-          <w:p>
-            <w:pPr>
-              <w:ind w:firstLine="454"/>
-              <w:jc w:val="center"/>
-              <w:rPr>
-                <w:rFonts w:ascii="宋体" w:eastAsia="宋体" w:hAnsi="宋体"/>
-                <w:lang w:eastAsia="zh-CN"/>
-              </w:rPr>
-            </w:pPr>
-            <w:r>
-              <w:rPr>
-                <w:rFonts w:ascii="宋体" w:eastAsia="宋体" w:hAnsi="宋体" w:hint="eastAsia"/>
-                <w:lang w:eastAsia="zh-CN"/>
-              </w:rPr>
-              <w:t>关键指标</w:t>
-            </w:r>
-            <w:r>
-              <w:rPr>
-                <w:rFonts w:ascii="宋体" w:eastAsia="宋体" w:hAnsi="宋体"/>
-                <w:lang w:eastAsia="zh-CN"/>
-              </w:rPr>
-              <w:t>/</w:t>
-            </w:r>
-            <w:r>
-              <w:rPr>
-                <w:rFonts w:ascii="宋体" w:eastAsia="宋体" w:hAnsi="宋体" w:hint="eastAsia"/>
-                <w:lang w:eastAsia="zh-CN"/>
-              </w:rPr>
-              <w:t>说明</w:t>
-            </w:r>
-          </w:p>
-        </w:tc>
-      </w:tr>
-      <w:tr>
-        <w:trPr>
-          <w:jc w:val="center"/>
-        </w:trPr>
-        <w:tc>
-          <w:tcPr>
-            <w:tcW w:w="2880" w:type="dxa"/>
-            <w:tcBorders>
-              <w:top w:val="single" w:sz="4" w:space="0" w:color="auto"/>
-            </w:tcBorders>
-            <w:hideMark/>
-          </w:tcPr>
-          <w:p>
-            <w:pPr>
-              <w:jc w:val="center"/>
-              <w:rPr>
-                <w:rFonts w:ascii="宋体" w:eastAsia="宋体" w:hAnsi="宋体"/>
-                <w:lang w:eastAsia="zh-CN"/>
-              </w:rPr>
-            </w:pPr>
-            <w:r>
-              <w:rPr>
-                <w:rFonts w:ascii="宋体" w:eastAsia="宋体" w:hAnsi="宋体" w:hint="eastAsia"/>
-                <w:lang w:eastAsia="zh-CN"/>
-              </w:rPr>
-              <w:t>功能范围</w:t>
-            </w:r>
-          </w:p>
-        </w:tc>
-        <w:tc>
-          <w:tcPr>
-            <w:tcW w:w="2880" w:type="dxa"/>
-            <w:tcBorders>
-              <w:top w:val="single" w:sz="4" w:space="0" w:color="auto"/>
-            </w:tcBorders>
-            <w:hideMark/>
-          </w:tcPr>
-          <w:p>
-            <w:pPr>
-              <w:jc w:val="both"/>
-              <w:rPr>
-                <w:rFonts w:ascii="宋体" w:eastAsia="宋体" w:hAnsi="宋体"/>
-                <w:lang w:eastAsia="zh-CN"/>
-              </w:rPr>
-            </w:pPr>
-            <w:r>
-              <w:rPr>
-                <w:rFonts w:ascii="宋体" w:eastAsia="宋体" w:hAnsi="宋体" w:hint="eastAsia"/>
-                <w:lang w:eastAsia="zh-CN"/>
-              </w:rPr>
-              <w:t>用户注册与登录：手机号注册、身份证验证、生物识别登录（指纹</w:t>
-            </w:r>
-            <w:r>
-              <w:rPr>
-                <w:rFonts w:ascii="宋体" w:eastAsia="宋体" w:hAnsi="宋体"/>
-                <w:lang w:eastAsia="zh-CN"/>
-              </w:rPr>
-              <w:t>/</w:t>
-            </w:r>
-            <w:r>
-              <w:rPr>
-                <w:rFonts w:ascii="宋体" w:eastAsia="宋体" w:hAnsi="宋体" w:hint="eastAsia"/>
-                <w:lang w:eastAsia="zh-CN"/>
-              </w:rPr>
-              <w:t>面容）、密码找回</w:t>
-            </w:r>
-          </w:p>
-        </w:tc>
-        <w:tc>
-          <w:tcPr>
-            <w:tcW w:w="2880" w:type="dxa"/>
-            <w:tcBorders>
-              <w:top w:val="single" w:sz="4" w:space="0" w:color="auto"/>
-            </w:tcBorders>
-            <w:hideMark/>
-          </w:tcPr>
-          <w:p>
-            <w:pPr>
-              <w:jc w:val="both"/>
-              <w:rPr>
-                <w:rFonts w:ascii="宋体" w:eastAsia="宋体" w:hAnsi="宋体"/>
-                <w:lang w:eastAsia="zh-CN"/>
-              </w:rPr>
-            </w:pPr>
-            <w:r>
-              <w:rPr>
-                <w:rFonts w:ascii="宋体" w:eastAsia="宋体" w:hAnsi="宋体" w:hint="eastAsia"/>
-                <w:lang w:eastAsia="zh-CN"/>
-              </w:rPr>
-              <w:t>安全合</w:t>
-            </w:r>
-            <w:proofErr w:type="gramStart"/>
-            <w:r>
-              <w:rPr>
-                <w:rFonts w:ascii="宋体" w:eastAsia="宋体" w:hAnsi="宋体" w:hint="eastAsia"/>
-                <w:lang w:eastAsia="zh-CN"/>
-              </w:rPr>
-              <w:t>规</w:t>
-            </w:r>
-            <w:proofErr w:type="gramEnd"/>
-            <w:r>
-              <w:rPr>
-                <w:rFonts w:ascii="宋体" w:eastAsia="宋体" w:hAnsi="宋体" w:hint="eastAsia"/>
-                <w:lang w:eastAsia="zh-CN"/>
-              </w:rPr>
-              <w:t>；登录成功率、失败可解释</w:t>
-            </w:r>
-          </w:p>
-        </w:tc>
-      </w:tr>
-      <w:tr>
-        <w:trPr>
-          <w:jc w:val="center"/>
-        </w:trPr>
-        <w:tc>
-          <w:tcPr>
-            <w:tcW w:w="2880" w:type="dxa"/>
-          </w:tcPr>
-          <w:p>
-            <w:pPr>
-              <w:jc w:val="center"/>
-              <w:rPr>
-                <w:rFonts w:ascii="宋体" w:eastAsia="宋体" w:hAnsi="宋体"/>
-                <w:lang w:eastAsia="zh-CN"/>
-              </w:rPr>
-            </w:pPr>
-          </w:p>
-        </w:tc>
-        <w:tc>
-          <w:tcPr>
-            <w:tcW w:w="2880" w:type="dxa"/>
-            <w:hideMark/>
-          </w:tcPr>
-          <w:p>
-            <w:pPr>
-              <w:jc w:val="both"/>
-              <w:rPr>
-                <w:rFonts w:ascii="宋体" w:eastAsia="宋体" w:hAnsi="宋体"/>
-                <w:lang w:eastAsia="zh-CN"/>
-              </w:rPr>
-            </w:pPr>
-            <w:r>
-              <w:rPr>
-                <w:rFonts w:ascii="宋体" w:eastAsia="宋体" w:hAnsi="宋体" w:hint="eastAsia"/>
-                <w:lang w:eastAsia="zh-CN"/>
-              </w:rPr>
-              <w:t>账户管理：余额查询、交易明细（近</w:t>
-            </w:r>
-            <w:r>
-              <w:rPr>
-                <w:rFonts w:ascii="宋体" w:eastAsia="宋体" w:hAnsi="宋体"/>
-                <w:lang w:eastAsia="zh-CN"/>
-              </w:rPr>
-              <w:t>30</w:t>
-            </w:r>
-            <w:r>
-              <w:rPr>
-                <w:rFonts w:ascii="宋体" w:eastAsia="宋体" w:hAnsi="宋体" w:hint="eastAsia"/>
-                <w:lang w:eastAsia="zh-CN"/>
-              </w:rPr>
-              <w:t>天</w:t>
-            </w:r>
-            <w:r>
-              <w:rPr>
-                <w:rFonts w:ascii="宋体" w:eastAsia="宋体" w:hAnsi="宋体"/>
-                <w:lang w:eastAsia="zh-CN"/>
-              </w:rPr>
-              <w:t>/</w:t>
-            </w:r>
-            <w:r>
-              <w:rPr>
-                <w:rFonts w:ascii="宋体" w:eastAsia="宋体" w:hAnsi="宋体" w:hint="eastAsia"/>
-                <w:lang w:eastAsia="zh-CN"/>
-              </w:rPr>
-              <w:t>近</w:t>
-            </w:r>
-            <w:r>
-              <w:rPr>
-                <w:rFonts w:ascii="宋体" w:eastAsia="宋体" w:hAnsi="宋体"/>
-                <w:lang w:eastAsia="zh-CN"/>
-              </w:rPr>
-              <w:t>90</w:t>
-            </w:r>
-            <w:r>
-              <w:rPr>
-                <w:rFonts w:ascii="宋体" w:eastAsia="宋体" w:hAnsi="宋体" w:hint="eastAsia"/>
-                <w:lang w:eastAsia="zh-CN"/>
-              </w:rPr>
-              <w:t>天</w:t>
-            </w:r>
-            <w:r>
-              <w:rPr>
-                <w:rFonts w:ascii="宋体" w:eastAsia="宋体" w:hAnsi="宋体"/>
-                <w:lang w:eastAsia="zh-CN"/>
-              </w:rPr>
-              <w:t>/</w:t>
-            </w:r>
-            <w:r>
-              <w:rPr>
-                <w:rFonts w:ascii="宋体" w:eastAsia="宋体" w:hAnsi="宋体" w:hint="eastAsia"/>
-                <w:lang w:eastAsia="zh-CN"/>
-              </w:rPr>
-              <w:t>自定义）、账户信息修改、银行卡绑定</w:t>
-            </w:r>
-            <w:r>
-              <w:rPr>
-                <w:rFonts w:ascii="宋体" w:eastAsia="宋体" w:hAnsi="宋体"/>
-                <w:lang w:eastAsia="zh-CN"/>
-              </w:rPr>
-              <w:t>/</w:t>
-            </w:r>
-            <w:r>
-              <w:rPr>
-                <w:rFonts w:ascii="宋体" w:eastAsia="宋体" w:hAnsi="宋体" w:hint="eastAsia"/>
-                <w:lang w:eastAsia="zh-CN"/>
-              </w:rPr>
-              <w:t>解绑</w:t>
-            </w:r>
-          </w:p>
-        </w:tc>
-        <w:tc>
-          <w:tcPr>
-            <w:tcW w:w="2880" w:type="dxa"/>
-            <w:hideMark/>
-          </w:tcPr>
-          <w:p>
-            <w:pPr>
-              <w:jc w:val="both"/>
-              <w:rPr>
-                <w:rFonts w:ascii="宋体" w:eastAsia="宋体" w:hAnsi="宋体"/>
-                <w:lang w:eastAsia="zh-CN"/>
-              </w:rPr>
-            </w:pPr>
-            <w:r>
-              <w:rPr>
-                <w:rFonts w:ascii="宋体" w:eastAsia="宋体" w:hAnsi="宋体" w:hint="eastAsia"/>
-                <w:lang w:eastAsia="zh-CN"/>
-              </w:rPr>
-              <w:t>查询</w:t>
-            </w:r>
-            <w:r>
-              <w:rPr>
-                <w:rFonts w:ascii="宋体" w:eastAsia="宋体" w:hAnsi="宋体"/>
-                <w:lang w:eastAsia="zh-CN"/>
-              </w:rPr>
-              <w:t>≤1s</w:t>
-            </w:r>
-            <w:r>
-              <w:rPr>
-                <w:rFonts w:ascii="宋体" w:eastAsia="宋体" w:hAnsi="宋体" w:hint="eastAsia"/>
-                <w:lang w:eastAsia="zh-CN"/>
-              </w:rPr>
-              <w:t>（目标）；明细筛选完善</w:t>
-            </w:r>
-          </w:p>
-        </w:tc>
-      </w:tr>
-      <w:tr>
-        <w:trPr>
-          <w:jc w:val="center"/>
-        </w:trPr>
-        <w:tc>
-          <w:tcPr>
-            <w:tcW w:w="2880" w:type="dxa"/>
-          </w:tcPr>
-          <w:p>
-            <w:pPr>
-              <w:jc w:val="center"/>
-              <w:rPr>
-                <w:rFonts w:ascii="宋体" w:eastAsia="宋体" w:hAnsi="宋体"/>
-                <w:lang w:eastAsia="zh-CN"/>
-              </w:rPr>
-            </w:pPr>
-          </w:p>
-        </w:tc>
-        <w:tc>
-          <w:tcPr>
-            <w:tcW w:w="2880" w:type="dxa"/>
-            <w:hideMark/>
-          </w:tcPr>
-          <w:p>
-            <w:pPr>
-              <w:jc w:val="both"/>
-              <w:rPr>
-                <w:rFonts w:ascii="宋体" w:eastAsia="宋体" w:hAnsi="宋体"/>
-                <w:lang w:eastAsia="zh-CN"/>
-              </w:rPr>
-            </w:pPr>
-            <w:r>
-              <w:rPr>
-                <w:rFonts w:ascii="宋体" w:eastAsia="宋体" w:hAnsi="宋体" w:hint="eastAsia"/>
-                <w:lang w:eastAsia="zh-CN"/>
-              </w:rPr>
-              <w:t>资金转账：同行</w:t>
-            </w:r>
-            <w:r>
-              <w:rPr>
-                <w:rFonts w:ascii="宋体" w:eastAsia="宋体" w:hAnsi="宋体"/>
-                <w:lang w:eastAsia="zh-CN"/>
-              </w:rPr>
-              <w:t>/</w:t>
-            </w:r>
-            <w:r>
-              <w:rPr>
-                <w:rFonts w:ascii="宋体" w:eastAsia="宋体" w:hAnsi="宋体" w:hint="eastAsia"/>
-                <w:lang w:eastAsia="zh-CN"/>
-              </w:rPr>
-              <w:t>跨行转账、转账记录、常用收款人</w:t>
-            </w:r>
-            <w:r>
-              <w:rPr>
-                <w:rFonts w:ascii="宋体" w:eastAsia="宋体" w:hAnsi="宋体" w:hint="eastAsia"/>
-                <w:lang w:eastAsia="zh-CN"/>
-              </w:rPr>
-              <w:lastRenderedPageBreak/>
-              <w:t>管理、转账限额设置</w:t>
-            </w:r>
-          </w:p>
-        </w:tc>
-        <w:tc>
-          <w:tcPr>
-            <w:tcW w:w="2880" w:type="dxa"/>
-            <w:hideMark/>
-          </w:tcPr>
-          <w:p>
-            <w:pPr>
-              <w:jc w:val="both"/>
-              <w:rPr>
-                <w:rFonts w:ascii="宋体" w:eastAsia="宋体" w:hAnsi="宋体"/>
-                <w:lang w:eastAsia="zh-CN"/>
-              </w:rPr>
-            </w:pPr>
-            <w:r>
-              <w:rPr>
-                <w:rFonts w:ascii="宋体" w:eastAsia="宋体" w:hAnsi="宋体" w:hint="eastAsia"/>
-                <w:lang w:eastAsia="zh-CN"/>
-              </w:rPr>
-              <w:lastRenderedPageBreak/>
-              <w:t>核心路径</w:t>
-            </w:r>
-            <w:r>
-              <w:rPr>
-                <w:rFonts w:ascii="宋体" w:eastAsia="宋体" w:hAnsi="宋体"/>
-                <w:lang w:eastAsia="zh-CN"/>
-              </w:rPr>
-              <w:t>≤3</w:t>
-            </w:r>
-            <w:r>
-              <w:rPr>
-                <w:rFonts w:ascii="宋体" w:eastAsia="宋体" w:hAnsi="宋体" w:hint="eastAsia"/>
-                <w:lang w:eastAsia="zh-CN"/>
-              </w:rPr>
-              <w:t>步；限额可配</w:t>
-            </w:r>
-            <w:r>
-              <w:rPr>
-                <w:rFonts w:ascii="宋体" w:eastAsia="宋体" w:hAnsi="宋体" w:hint="eastAsia"/>
-                <w:lang w:eastAsia="zh-CN"/>
-              </w:rPr>
-              <w:lastRenderedPageBreak/>
-              <w:t>置</w:t>
-            </w:r>
-          </w:p>
-        </w:tc>
-      </w:tr>
-      <w:tr>
-        <w:trPr>
-          <w:jc w:val="center"/>
-        </w:trPr>
-        <w:tc>
-          <w:tcPr>
-            <w:tcW w:w="2880" w:type="dxa"/>
-          </w:tcPr>
-          <w:p>
-            <w:pPr>
-              <w:jc w:val="center"/>
-              <w:rPr>
-                <w:rFonts w:ascii="宋体" w:eastAsia="宋体" w:hAnsi="宋体"/>
-                <w:lang w:eastAsia="zh-CN"/>
-              </w:rPr>
-            </w:pPr>
-          </w:p>
-        </w:tc>
-        <w:tc>
-          <w:tcPr>
-            <w:tcW w:w="2880" w:type="dxa"/>
-            <w:hideMark/>
-          </w:tcPr>
-          <w:p>
-            <w:pPr>
-              <w:jc w:val="both"/>
-              <w:rPr>
-                <w:rFonts w:ascii="宋体" w:eastAsia="宋体" w:hAnsi="宋体"/>
-                <w:lang w:eastAsia="zh-CN"/>
-              </w:rPr>
-            </w:pPr>
-            <w:r>
-              <w:rPr>
-                <w:rFonts w:ascii="宋体" w:eastAsia="宋体" w:hAnsi="宋体" w:hint="eastAsia"/>
-                <w:lang w:eastAsia="zh-CN"/>
-              </w:rPr>
-              <w:t>账单支付：信用卡还款、生活缴费、订单查询与取消</w:t>
-            </w:r>
-          </w:p>
-        </w:tc>
-        <w:tc>
-          <w:tcPr>
-            <w:tcW w:w="2880" w:type="dxa"/>
-            <w:hideMark/>
-          </w:tcPr>
-          <w:p>
-            <w:pPr>
-              <w:jc w:val="both"/>
-              <w:rPr>
-                <w:rFonts w:ascii="宋体" w:eastAsia="宋体" w:hAnsi="宋体"/>
-                <w:lang w:eastAsia="zh-CN"/>
-              </w:rPr>
-            </w:pPr>
-            <w:r>
-              <w:rPr>
-                <w:rFonts w:ascii="宋体" w:eastAsia="宋体" w:hAnsi="宋体" w:hint="eastAsia"/>
-                <w:lang w:eastAsia="zh-CN"/>
-              </w:rPr>
-              <w:t>到账</w:t>
-            </w:r>
-            <w:r>
-              <w:rPr>
-                <w:rFonts w:ascii="宋体" w:eastAsia="宋体" w:hAnsi="宋体"/>
-                <w:lang w:eastAsia="zh-CN"/>
-              </w:rPr>
-              <w:t>/</w:t>
-            </w:r>
-            <w:r>
-              <w:rPr>
-                <w:rFonts w:ascii="宋体" w:eastAsia="宋体" w:hAnsi="宋体" w:hint="eastAsia"/>
-                <w:lang w:eastAsia="zh-CN"/>
-              </w:rPr>
-              <w:t>扣款状态可追踪</w:t>
-            </w:r>
-          </w:p>
-        </w:tc>
-      </w:tr>
-      <w:tr>
-        <w:trPr>
-          <w:jc w:val="center"/>
-        </w:trPr>
-        <w:tc>
-          <w:tcPr>
-            <w:tcW w:w="2880" w:type="dxa"/>
-          </w:tcPr>
-          <w:p>
-            <w:pPr>
-              <w:jc w:val="center"/>
-              <w:rPr>
-                <w:rFonts w:ascii="宋体" w:eastAsia="宋体" w:hAnsi="宋体"/>
-                <w:lang w:eastAsia="zh-CN"/>
-              </w:rPr>
-            </w:pPr>
-          </w:p>
-        </w:tc>
-        <w:tc>
-          <w:tcPr>
-            <w:tcW w:w="2880" w:type="dxa"/>
-            <w:hideMark/>
-          </w:tcPr>
-          <w:p>
-            <w:pPr>
-              <w:jc w:val="both"/>
-              <w:rPr>
-                <w:rFonts w:ascii="宋体" w:eastAsia="宋体" w:hAnsi="宋体"/>
-                <w:lang w:eastAsia="zh-CN"/>
-              </w:rPr>
-            </w:pPr>
-            <w:r>
-              <w:rPr>
-                <w:rFonts w:ascii="宋体" w:eastAsia="宋体" w:hAnsi="宋体" w:hint="eastAsia"/>
-                <w:lang w:eastAsia="zh-CN"/>
-              </w:rPr>
-              <w:t>投资理财：产品展示（按风险</w:t>
-            </w:r>
-            <w:r>
-              <w:rPr>
-                <w:rFonts w:ascii="宋体" w:eastAsia="宋体" w:hAnsi="宋体"/>
-                <w:lang w:eastAsia="zh-CN"/>
-              </w:rPr>
-              <w:t>/</w:t>
-            </w:r>
-            <w:r>
-              <w:rPr>
-                <w:rFonts w:ascii="宋体" w:eastAsia="宋体" w:hAnsi="宋体" w:hint="eastAsia"/>
-                <w:lang w:eastAsia="zh-CN"/>
-              </w:rPr>
-              <w:t>收益类型）、详情、购买</w:t>
-            </w:r>
-            <w:r>
-              <w:rPr>
-                <w:rFonts w:ascii="宋体" w:eastAsia="宋体" w:hAnsi="宋体"/>
-                <w:lang w:eastAsia="zh-CN"/>
-              </w:rPr>
-              <w:t>/</w:t>
-            </w:r>
-            <w:r>
-              <w:rPr>
-                <w:rFonts w:ascii="宋体" w:eastAsia="宋体" w:hAnsi="宋体" w:hint="eastAsia"/>
-                <w:lang w:eastAsia="zh-CN"/>
-              </w:rPr>
-              <w:t>赎回、收益查询</w:t>
-            </w:r>
-          </w:p>
-        </w:tc>
-        <w:tc>
-          <w:tcPr>
-            <w:tcW w:w="2880" w:type="dxa"/>
-            <w:hideMark/>
-          </w:tcPr>
-          <w:p>
-            <w:pPr>
-              <w:jc w:val="both"/>
-              <w:rPr>
-                <w:rFonts w:ascii="宋体" w:eastAsia="宋体" w:hAnsi="宋体"/>
-                <w:lang w:eastAsia="zh-CN"/>
-              </w:rPr>
-            </w:pPr>
-            <w:r>
-              <w:rPr>
-                <w:rFonts w:ascii="宋体" w:eastAsia="宋体" w:hAnsi="宋体" w:hint="eastAsia"/>
-                <w:lang w:eastAsia="zh-CN"/>
-              </w:rPr>
-              <w:t>风险披露合</w:t>
-            </w:r>
-            <w:proofErr w:type="gramStart"/>
-            <w:r>
-              <w:rPr>
-                <w:rFonts w:ascii="宋体" w:eastAsia="宋体" w:hAnsi="宋体" w:hint="eastAsia"/>
-                <w:lang w:eastAsia="zh-CN"/>
-              </w:rPr>
-              <w:t>规</w:t>
-            </w:r>
-            <w:proofErr w:type="gramEnd"/>
-            <w:r>
-              <w:rPr>
-                <w:rFonts w:ascii="宋体" w:eastAsia="宋体" w:hAnsi="宋体" w:hint="eastAsia"/>
-                <w:lang w:eastAsia="zh-CN"/>
-              </w:rPr>
-              <w:t>，匹配用户测评</w:t>
-            </w:r>
-          </w:p>
-        </w:tc>
-      </w:tr>
-      <w:tr>
-        <w:trPr>
-          <w:jc w:val="center"/>
-        </w:trPr>
-        <w:tc>
-          <w:tcPr>
-            <w:tcW w:w="2880" w:type="dxa"/>
-          </w:tcPr>
-          <w:p>
-            <w:pPr>
-              <w:jc w:val="center"/>
-              <w:rPr>
-                <w:rFonts w:ascii="宋体" w:eastAsia="宋体" w:hAnsi="宋体"/>
-                <w:lang w:eastAsia="zh-CN"/>
-              </w:rPr>
-            </w:pPr>
-          </w:p>
-        </w:tc>
-        <w:tc>
-          <w:tcPr>
-            <w:tcW w:w="2880" w:type="dxa"/>
-            <w:hideMark/>
-          </w:tcPr>
-          <w:p>
-            <w:pPr>
-              <w:jc w:val="both"/>
-              <w:rPr>
-                <w:rFonts w:ascii="宋体" w:eastAsia="宋体" w:hAnsi="宋体"/>
-                <w:lang w:eastAsia="zh-CN"/>
-              </w:rPr>
-            </w:pPr>
-            <w:r>
-              <w:rPr>
-                <w:rFonts w:ascii="宋体" w:eastAsia="宋体" w:hAnsi="宋体" w:hint="eastAsia"/>
-                <w:lang w:eastAsia="zh-CN"/>
-              </w:rPr>
-              <w:t>客户服务：</w:t>
-            </w:r>
-            <w:r>
-              <w:rPr>
-                <w:rFonts w:ascii="宋体" w:eastAsia="宋体" w:hAnsi="宋体"/>
-                <w:lang w:eastAsia="zh-CN"/>
-              </w:rPr>
-              <w:t>AI</w:t>
-            </w:r>
-            <w:r>
-              <w:rPr>
-                <w:rFonts w:ascii="宋体" w:eastAsia="宋体" w:hAnsi="宋体" w:hint="eastAsia"/>
-                <w:lang w:eastAsia="zh-CN"/>
-              </w:rPr>
-              <w:t>智能客服（</w:t>
-            </w:r>
-            <w:r>
-              <w:rPr>
-                <w:rFonts w:ascii="宋体" w:eastAsia="宋体" w:hAnsi="宋体"/>
-                <w:lang w:eastAsia="zh-CN"/>
-              </w:rPr>
-              <w:t>7×24h</w:t>
-            </w:r>
-            <w:r>
-              <w:rPr>
-                <w:rFonts w:ascii="宋体" w:eastAsia="宋体" w:hAnsi="宋体" w:hint="eastAsia"/>
-                <w:lang w:eastAsia="zh-CN"/>
-              </w:rPr>
-              <w:t>）、人工转接（工作日</w:t>
-            </w:r>
-            <w:r>
-              <w:rPr>
-                <w:rFonts w:ascii="宋体" w:eastAsia="宋体" w:hAnsi="宋体"/>
-                <w:lang w:eastAsia="zh-CN"/>
-              </w:rPr>
-              <w:t>9:00–18:00</w:t>
-            </w:r>
-            <w:r>
-              <w:rPr>
-                <w:rFonts w:ascii="宋体" w:eastAsia="宋体" w:hAnsi="宋体" w:hint="eastAsia"/>
-                <w:lang w:eastAsia="zh-CN"/>
-              </w:rPr>
-              <w:t>）、</w:t>
-            </w:r>
-            <w:r>
-              <w:rPr>
-                <w:rFonts w:ascii="宋体" w:eastAsia="宋体" w:hAnsi="宋体"/>
-                <w:lang w:eastAsia="zh-CN"/>
-              </w:rPr>
-              <w:t>FAQ</w:t>
-            </w:r>
-            <w:r>
-              <w:rPr>
-                <w:rFonts w:ascii="宋体" w:eastAsia="宋体" w:hAnsi="宋体" w:hint="eastAsia"/>
-                <w:lang w:eastAsia="zh-CN"/>
-              </w:rPr>
-              <w:t>、投诉与建议</w:t>
-            </w:r>
-          </w:p>
-        </w:tc>
-        <w:tc>
-          <w:tcPr>
-            <w:tcW w:w="2880" w:type="dxa"/>
-            <w:hideMark/>
-          </w:tcPr>
-          <w:p>
-            <w:pPr>
-              <w:jc w:val="both"/>
-              <w:rPr>
-                <w:rFonts w:ascii="宋体" w:eastAsia="宋体" w:hAnsi="宋体"/>
-                <w:lang w:eastAsia="zh-CN"/>
-              </w:rPr>
-            </w:pPr>
-            <w:r>
-              <w:rPr>
-                <w:rFonts w:ascii="宋体" w:eastAsia="宋体" w:hAnsi="宋体" w:hint="eastAsia"/>
-                <w:lang w:eastAsia="zh-CN"/>
-              </w:rPr>
-              <w:t>自助解决率与</w:t>
-            </w:r>
-            <w:r>
-              <w:rPr>
-                <w:rFonts w:ascii="宋体" w:eastAsia="宋体" w:hAnsi="宋体"/>
-                <w:lang w:eastAsia="zh-CN"/>
-              </w:rPr>
-              <w:t>AHT</w:t>
-            </w:r>
-            <w:r>
-              <w:rPr>
-                <w:rFonts w:ascii="宋体" w:eastAsia="宋体" w:hAnsi="宋体" w:hint="eastAsia"/>
-                <w:lang w:eastAsia="zh-CN"/>
-              </w:rPr>
-              <w:t>纳入考核</w:t>
-            </w:r>
-          </w:p>
-        </w:tc>
-      </w:tr>
-      <w:tr>
-        <w:trPr>
-          <w:jc w:val="center"/>
-        </w:trPr>
-        <w:tc>
-          <w:tcPr>
-            <w:tcW w:w="2880" w:type="dxa"/>
-            <w:hideMark/>
-          </w:tcPr>
-          <w:p>
-            <w:pPr>
-              <w:jc w:val="center"/>
-              <w:rPr>
-                <w:rFonts w:ascii="宋体" w:eastAsia="宋体" w:hAnsi="宋体"/>
-                <w:lang w:eastAsia="zh-CN"/>
-              </w:rPr>
-            </w:pPr>
-            <w:r>
-              <w:rPr>
-                <w:rFonts w:ascii="宋体" w:eastAsia="宋体" w:hAnsi="宋体" w:hint="eastAsia"/>
-                <w:lang w:eastAsia="zh-CN"/>
-              </w:rPr>
-              <w:t>技术范围</w:t>
-            </w:r>
-          </w:p>
-        </w:tc>
-        <w:tc>
-          <w:tcPr>
-            <w:tcW w:w="2880" w:type="dxa"/>
-            <w:hideMark/>
-          </w:tcPr>
-          <w:p>
-            <w:pPr>
-              <w:jc w:val="both"/>
-              <w:rPr>
-                <w:rFonts w:ascii="宋体" w:eastAsia="宋体" w:hAnsi="宋体"/>
-                <w:lang w:eastAsia="zh-CN"/>
-              </w:rPr>
-            </w:pPr>
-            <w:r>
-              <w:rPr>
-                <w:rFonts w:ascii="宋体" w:eastAsia="宋体" w:hAnsi="宋体"/>
-                <w:lang w:eastAsia="zh-CN"/>
-              </w:rPr>
-              <w:t>App</w:t>
-            </w:r>
-            <w:r>
-              <w:rPr>
-                <w:rFonts w:ascii="宋体" w:eastAsia="宋体" w:hAnsi="宋体" w:hint="eastAsia"/>
-                <w:lang w:eastAsia="zh-CN"/>
-              </w:rPr>
-              <w:t>客户端：</w:t>
-            </w:r>
-            <w:r>
-              <w:rPr>
-                <w:rFonts w:ascii="宋体" w:eastAsia="宋体" w:hAnsi="宋体"/>
-                <w:lang w:eastAsia="zh-CN"/>
-              </w:rPr>
-              <w:t>iOS</w:t>
-            </w:r>
-            <w:r>
-              <w:rPr>
-                <w:rFonts w:ascii="宋体" w:eastAsia="宋体" w:hAnsi="宋体" w:hint="eastAsia"/>
-                <w:lang w:eastAsia="zh-CN"/>
-              </w:rPr>
-              <w:t>与</w:t>
-            </w:r>
-            <w:r>
-              <w:rPr>
-                <w:rFonts w:ascii="宋体" w:eastAsia="宋体" w:hAnsi="宋体"/>
-                <w:lang w:eastAsia="zh-CN"/>
-              </w:rPr>
-              <w:t>Android</w:t>
-            </w:r>
-            <w:r>
-              <w:rPr>
-                <w:rFonts w:ascii="宋体" w:eastAsia="宋体" w:hAnsi="宋体" w:hint="eastAsia"/>
-                <w:lang w:eastAsia="zh-CN"/>
-              </w:rPr>
-              <w:t>双端；</w:t>
-            </w:r>
-            <w:r>
-              <w:rPr>
-                <w:rFonts w:ascii="宋体" w:eastAsia="宋体" w:hAnsi="宋体"/>
-                <w:lang w:eastAsia="zh-CN"/>
-              </w:rPr>
-              <w:t>iOS 13+</w:t>
-            </w:r>
-            <w:r>
-              <w:rPr>
-                <w:rFonts w:ascii="宋体" w:eastAsia="宋体" w:hAnsi="宋体" w:hint="eastAsia"/>
-                <w:lang w:eastAsia="zh-CN"/>
-              </w:rPr>
-              <w:t>、</w:t>
-            </w:r>
-            <w:r>
-              <w:rPr>
-                <w:rFonts w:ascii="宋体" w:eastAsia="宋体" w:hAnsi="宋体"/>
-                <w:lang w:eastAsia="zh-CN"/>
-              </w:rPr>
-              <w:t>Android 8.0+</w:t>
-            </w:r>
-          </w:p>
-        </w:tc>
-        <w:tc>
-          <w:tcPr>
-            <w:tcW w:w="2880" w:type="dxa"/>
-            <w:hideMark/>
-          </w:tcPr>
-          <w:p>
-            <w:pPr>
-              <w:jc w:val="both"/>
-              <w:rPr>
-                <w:rFonts w:ascii="宋体" w:eastAsia="宋体" w:hAnsi="宋体"/>
-                <w:lang w:eastAsia="zh-CN"/>
-              </w:rPr>
-            </w:pPr>
-            <w:r>
-              <w:rPr>
-                <w:rFonts w:ascii="宋体" w:eastAsia="宋体" w:hAnsi="宋体" w:hint="eastAsia"/>
-                <w:lang w:eastAsia="zh-CN"/>
-              </w:rPr>
-              <w:t>兼容主流机型；隐私权限合</w:t>
-            </w:r>
-            <w:proofErr w:type="gramStart"/>
-            <w:r>
-              <w:rPr>
-                <w:rFonts w:ascii="宋体" w:eastAsia="宋体" w:hAnsi="宋体" w:hint="eastAsia"/>
-                <w:lang w:eastAsia="zh-CN"/>
-              </w:rPr>
-              <w:t>规</w:t>
-            </w:r>
-            <w:proofErr w:type="gramEnd"/>
-          </w:p>
-        </w:tc>
-      </w:tr>
-      <w:tr>
-        <w:trPr>
-          <w:jc w:val="center"/>
-        </w:trPr>
-        <w:tc>
-          <w:tcPr>
-            <w:tcW w:w="2880" w:type="dxa"/>
-          </w:tcPr>
-          <w:p>
-            <w:pPr>
-              <w:jc w:val="center"/>
-              <w:rPr>
-                <w:rFonts w:ascii="宋体" w:eastAsia="宋体" w:hAnsi="宋体"/>
-                <w:lang w:eastAsia="zh-CN"/>
-              </w:rPr>
-            </w:pPr>
-          </w:p>
-        </w:tc>
-        <w:tc>
-          <w:tcPr>
-            <w:tcW w:w="2880" w:type="dxa"/>
-            <w:hideMark/>
-          </w:tcPr>
-          <w:p>
-            <w:pPr>
-              <w:jc w:val="both"/>
-              <w:rPr>
-                <w:rFonts w:ascii="宋体" w:eastAsia="宋体" w:hAnsi="宋体"/>
-                <w:lang w:eastAsia="zh-CN"/>
-              </w:rPr>
-            </w:pPr>
-            <w:r>
-              <w:rPr>
-                <w:rFonts w:ascii="宋体" w:eastAsia="宋体" w:hAnsi="宋体" w:hint="eastAsia"/>
-                <w:lang w:eastAsia="zh-CN"/>
-              </w:rPr>
-              <w:t>后端服务：</w:t>
-            </w:r>
-            <w:r>
-              <w:rPr>
-                <w:rFonts w:ascii="宋体" w:eastAsia="宋体" w:hAnsi="宋体"/>
-                <w:lang w:eastAsia="zh-CN"/>
-              </w:rPr>
-              <w:t>Spring Boot</w:t>
-            </w:r>
-            <w:r>
-              <w:rPr>
-                <w:rFonts w:ascii="宋体" w:eastAsia="宋体" w:hAnsi="宋体" w:hint="eastAsia"/>
-                <w:lang w:eastAsia="zh-CN"/>
-              </w:rPr>
-              <w:t>微服务，支持高并发</w:t>
-            </w:r>
-          </w:p>
-        </w:tc>
-        <w:tc>
-          <w:tcPr>
-            <w:tcW w:w="2880" w:type="dxa"/>
-            <w:hideMark/>
-          </w:tcPr>
-          <w:p>
-            <w:pPr>
-              <w:jc w:val="both"/>
-              <w:rPr>
-                <w:rFonts w:ascii="宋体" w:eastAsia="宋体" w:hAnsi="宋体"/>
-                <w:lang w:eastAsia="zh-CN"/>
-              </w:rPr>
-            </w:pPr>
-            <w:r>
-              <w:rPr>
-                <w:rFonts w:ascii="宋体" w:eastAsia="宋体" w:hAnsi="宋体" w:hint="eastAsia"/>
-                <w:lang w:eastAsia="zh-CN"/>
-              </w:rPr>
-              <w:t>最大并发用户数</w:t>
-            </w:r>
-            <w:r>
-              <w:rPr>
-                <w:rFonts w:ascii="宋体" w:eastAsia="宋体" w:hAnsi="宋体"/>
-                <w:lang w:eastAsia="zh-CN"/>
-              </w:rPr>
-              <w:t>≥10</w:t>
-            </w:r>
-            <w:r>
-              <w:rPr>
-                <w:rFonts w:ascii="宋体" w:eastAsia="宋体" w:hAnsi="宋体" w:hint="eastAsia"/>
-                <w:lang w:eastAsia="zh-CN"/>
-              </w:rPr>
-              <w:t>万</w:t>
-            </w:r>
-          </w:p>
-        </w:tc>
-      </w:tr>
-      <w:tr>
-        <w:trPr>
-          <w:jc w:val="center"/>
-        </w:trPr>
-        <w:tc>
-          <w:tcPr>
-            <w:tcW w:w="2880" w:type="dxa"/>
-          </w:tcPr>
-          <w:p>
-            <w:pPr>
-              <w:jc w:val="center"/>
-              <w:rPr>
-                <w:rFonts w:ascii="宋体" w:eastAsia="宋体" w:hAnsi="宋体"/>
-                <w:lang w:eastAsia="zh-CN"/>
-              </w:rPr>
-            </w:pPr>
-          </w:p>
-        </w:tc>
-        <w:tc>
-          <w:tcPr>
-            <w:tcW w:w="2880" w:type="dxa"/>
-            <w:hideMark/>
-          </w:tcPr>
-          <w:p>
-            <w:pPr>
-              <w:jc w:val="both"/>
-              <w:rPr>
-                <w:rFonts w:ascii="宋体" w:eastAsia="宋体" w:hAnsi="宋体"/>
-                <w:lang w:eastAsia="zh-CN"/>
-              </w:rPr>
-            </w:pPr>
-            <w:r>
-              <w:rPr>
-                <w:rFonts w:ascii="宋体" w:eastAsia="宋体" w:hAnsi="宋体" w:hint="eastAsia"/>
-                <w:lang w:eastAsia="zh-CN"/>
-              </w:rPr>
-              <w:t>数据库：</w:t>
-            </w:r>
-            <w:r>
-              <w:rPr>
-                <w:rFonts w:ascii="宋体" w:eastAsia="宋体" w:hAnsi="宋体"/>
-                <w:lang w:eastAsia="zh-CN"/>
-              </w:rPr>
-              <w:t>MySQL</w:t>
-            </w:r>
-          </w:p>
-        </w:tc>
-        <w:tc>
-          <w:tcPr>
-            <w:tcW w:w="2880" w:type="dxa"/>
-            <w:hideMark/>
-          </w:tcPr>
-          <w:p>
-            <w:pPr>
-              <w:jc w:val="both"/>
-              <w:rPr>
-                <w:rFonts w:ascii="宋体" w:eastAsia="宋体" w:hAnsi="宋体"/>
-                <w:lang w:eastAsia="zh-CN"/>
-              </w:rPr>
-            </w:pPr>
-            <w:r>
-              <w:rPr>
-                <w:rFonts w:ascii="宋体" w:eastAsia="宋体" w:hAnsi="宋体" w:hint="eastAsia"/>
-                <w:lang w:eastAsia="zh-CN"/>
-              </w:rPr>
-              <w:t>数据安全、读写分离与缓存</w:t>
-            </w:r>
-          </w:p>
-        </w:tc>
-      </w:tr>
-      <w:tr>
-        <w:trPr>
-          <w:jc w:val="center"/>
-        </w:trPr>
-        <w:tc>
-          <w:tcPr>
-            <w:tcW w:w="2880" w:type="dxa"/>
-          </w:tcPr>
-          <w:p>
-            <w:pPr>
-              <w:jc w:val="center"/>
-              <w:rPr>
-                <w:rFonts w:ascii="宋体" w:eastAsia="宋体" w:hAnsi="宋体"/>
-                <w:lang w:eastAsia="zh-CN"/>
-              </w:rPr>
-            </w:pPr>
-          </w:p>
-        </w:tc>
-        <w:tc>
-          <w:tcPr>
-            <w:tcW w:w="2880" w:type="dxa"/>
-            <w:hideMark/>
-          </w:tcPr>
-          <w:p>
-            <w:pPr>
-              <w:jc w:val="both"/>
-              <w:rPr>
-                <w:rFonts w:ascii="宋体" w:eastAsia="宋体" w:hAnsi="宋体"/>
-                <w:lang w:eastAsia="zh-CN"/>
-              </w:rPr>
-            </w:pPr>
-            <w:r>
-              <w:rPr>
-                <w:rFonts w:ascii="宋体" w:eastAsia="宋体" w:hAnsi="宋体" w:hint="eastAsia"/>
-                <w:lang w:eastAsia="zh-CN"/>
-              </w:rPr>
-              <w:t>第三方接口：银行核心、基金公司</w:t>
-            </w:r>
-            <w:r>
-              <w:rPr>
-                <w:rFonts w:ascii="宋体" w:eastAsia="宋体" w:hAnsi="宋体"/>
-                <w:lang w:eastAsia="zh-CN"/>
-              </w:rPr>
-              <w:t>API</w:t>
-            </w:r>
-            <w:r>
-              <w:rPr>
-                <w:rFonts w:ascii="宋体" w:eastAsia="宋体" w:hAnsi="宋体" w:hint="eastAsia"/>
-                <w:lang w:eastAsia="zh-CN"/>
-              </w:rPr>
-              <w:t>、支付通道、生活缴费平台</w:t>
-            </w:r>
-          </w:p>
-        </w:tc>
-        <w:tc>
-          <w:tcPr>
-            <w:tcW w:w="2880" w:type="dxa"/>
-            <w:hideMark/>
-          </w:tcPr>
-          <w:p>
-            <w:pPr>
-              <w:jc w:val="both"/>
-              <w:rPr>
-                <w:rFonts w:ascii="宋体" w:eastAsia="宋体" w:hAnsi="宋体"/>
-                <w:lang w:eastAsia="zh-CN"/>
-              </w:rPr>
-            </w:pPr>
-            <w:r>
-              <w:rPr>
-                <w:rFonts w:ascii="宋体" w:eastAsia="宋体" w:hAnsi="宋体" w:hint="eastAsia"/>
-                <w:lang w:eastAsia="zh-CN"/>
-              </w:rPr>
-              <w:t>标准化</w:t>
-            </w:r>
-            <w:r>
-              <w:rPr>
-                <w:rFonts w:ascii="宋体" w:eastAsia="宋体" w:hAnsi="宋体"/>
-                <w:lang w:eastAsia="zh-CN"/>
-              </w:rPr>
-              <w:t>REST/</w:t>
-            </w:r>
-            <w:r>
-              <w:rPr>
-                <w:rFonts w:ascii="宋体" w:eastAsia="宋体" w:hAnsi="宋体" w:hint="eastAsia"/>
-                <w:lang w:eastAsia="zh-CN"/>
-              </w:rPr>
-              <w:t>安全鉴权</w:t>
-            </w:r>
-          </w:p>
-        </w:tc>
-      </w:tr>
-      <w:tr>
-        <w:trPr>
-          <w:jc w:val="center"/>
-        </w:trPr>
-        <w:tc>
-          <w:tcPr>
-            <w:tcW w:w="2880" w:type="dxa"/>
-          </w:tcPr>
-          <w:p>
-            <w:pPr>
-              <w:jc w:val="center"/>
-              <w:rPr>
-                <w:rFonts w:ascii="宋体" w:eastAsia="宋体" w:hAnsi="宋体"/>
-                <w:lang w:eastAsia="zh-CN"/>
-              </w:rPr>
-            </w:pPr>
-          </w:p>
-        </w:tc>
-        <w:tc>
-          <w:tcPr>
-            <w:tcW w:w="2880" w:type="dxa"/>
-            <w:hideMark/>
-          </w:tcPr>
-          <w:p>
-            <w:pPr>
-              <w:jc w:val="both"/>
-              <w:rPr>
-                <w:rFonts w:ascii="宋体" w:eastAsia="宋体" w:hAnsi="宋体"/>
-                <w:lang w:eastAsia="zh-CN"/>
-              </w:rPr>
-            </w:pPr>
-            <w:r>
-              <w:rPr>
-                <w:rFonts w:ascii="宋体" w:eastAsia="宋体" w:hAnsi="宋体" w:hint="eastAsia"/>
-                <w:lang w:eastAsia="zh-CN"/>
-              </w:rPr>
-              <w:t>安全体系：</w:t>
-            </w:r>
-            <w:r>
-              <w:rPr>
-                <w:rFonts w:ascii="宋体" w:eastAsia="宋体" w:hAnsi="宋体"/>
-                <w:lang w:eastAsia="zh-CN"/>
-              </w:rPr>
-              <w:t>AES-256</w:t>
-            </w:r>
-            <w:r>
-              <w:rPr>
-                <w:rFonts w:ascii="宋体" w:eastAsia="宋体" w:hAnsi="宋体" w:hint="eastAsia"/>
-                <w:lang w:eastAsia="zh-CN"/>
-              </w:rPr>
-              <w:t>数据加密、</w:t>
-            </w:r>
-            <w:r>
-              <w:rPr>
-                <w:rFonts w:ascii="宋体" w:eastAsia="宋体" w:hAnsi="宋体"/>
-                <w:lang w:eastAsia="zh-CN"/>
-              </w:rPr>
-              <w:t>SSL/TLS</w:t>
-            </w:r>
-            <w:r>
-              <w:rPr>
-                <w:rFonts w:ascii="宋体" w:eastAsia="宋体" w:hAnsi="宋体" w:hint="eastAsia"/>
-                <w:lang w:eastAsia="zh-CN"/>
-              </w:rPr>
-              <w:t>传输、多因子认证</w:t>
-            </w:r>
-          </w:p>
-        </w:tc>
-        <w:tc>
-          <w:tcPr>
-            <w:tcW w:w="2880" w:type="dxa"/>
-            <w:hideMark/>
-          </w:tcPr>
-          <w:p>
-            <w:pPr>
-              <w:jc w:val="both"/>
-              <w:rPr>
-                <w:rFonts w:ascii="宋体" w:eastAsia="宋体" w:hAnsi="宋体"/>
-                <w:lang w:eastAsia="zh-CN"/>
-              </w:rPr>
-            </w:pPr>
-            <w:r>
-              <w:rPr>
-                <w:rFonts w:ascii="宋体" w:eastAsia="宋体" w:hAnsi="宋体" w:hint="eastAsia"/>
-                <w:lang w:eastAsia="zh-CN"/>
-              </w:rPr>
-              <w:t>端到端加密；密钥管理规范</w:t>
-            </w:r>
-          </w:p>
-        </w:tc>
-      </w:tr>
-      <w:tr>
-        <w:trPr>
-          <w:jc w:val="center"/>
-        </w:trPr>
-        <w:tc>
-          <w:tcPr>
-            <w:tcW w:w="2880" w:type="dxa"/>
-            <w:hideMark/>
-          </w:tcPr>
-          <w:p>
-            <w:pPr>
-              <w:jc w:val="center"/>
-              <w:rPr>
-                <w:rFonts w:ascii="宋体" w:eastAsia="宋体" w:hAnsi="宋体"/>
-                <w:lang w:eastAsia="zh-CN"/>
-              </w:rPr>
-            </w:pPr>
-            <w:r>
-              <w:rPr>
-                <w:rFonts w:ascii="宋体" w:eastAsia="宋体" w:hAnsi="宋体" w:hint="eastAsia"/>
-                <w:lang w:eastAsia="zh-CN"/>
-              </w:rPr>
-              <w:t>运营范围</w:t>
-            </w:r>
-          </w:p>
-        </w:tc>
-        <w:tc>
-          <w:tcPr>
-            <w:tcW w:w="2880" w:type="dxa"/>
-            <w:hideMark/>
-          </w:tcPr>
-          <w:p>
-            <w:pPr>
-              <w:jc w:val="both"/>
-              <w:rPr>
-                <w:rFonts w:ascii="宋体" w:eastAsia="宋体" w:hAnsi="宋体"/>
-                <w:lang w:eastAsia="zh-CN"/>
-              </w:rPr>
-            </w:pPr>
-            <w:r>
-              <w:rPr>
-                <w:rFonts w:ascii="宋体" w:eastAsia="宋体" w:hAnsi="宋体" w:hint="eastAsia"/>
-                <w:lang w:eastAsia="zh-CN"/>
-              </w:rPr>
-              <w:t>上线前测试：内测</w:t>
-            </w:r>
-            <w:r>
-              <w:rPr>
-                <w:rFonts w:ascii="宋体" w:eastAsia="宋体" w:hAnsi="宋体"/>
-                <w:lang w:eastAsia="zh-CN"/>
-              </w:rPr>
-              <w:t>/</w:t>
-            </w:r>
-            <w:r>
-              <w:rPr>
-                <w:rFonts w:ascii="宋体" w:eastAsia="宋体" w:hAnsi="宋体" w:hint="eastAsia"/>
-                <w:lang w:eastAsia="zh-CN"/>
-              </w:rPr>
-              <w:t>灰度，覆盖多年龄</w:t>
-            </w:r>
-            <w:r>
-              <w:rPr>
-                <w:rFonts w:ascii="宋体" w:eastAsia="宋体" w:hAnsi="宋体"/>
-                <w:lang w:eastAsia="zh-CN"/>
-              </w:rPr>
-              <w:t>/</w:t>
-            </w:r>
-            <w:r>
-              <w:rPr>
-                <w:rFonts w:ascii="宋体" w:eastAsia="宋体" w:hAnsi="宋体" w:hint="eastAsia"/>
-                <w:lang w:eastAsia="zh-CN"/>
-              </w:rPr>
-              <w:t>多机型</w:t>
-            </w:r>
-          </w:p>
-        </w:tc>
-        <w:tc>
-          <w:tcPr>
-            <w:tcW w:w="2880" w:type="dxa"/>
-            <w:hideMark/>
-          </w:tcPr>
-          <w:p>
-            <w:pPr>
-              <w:jc w:val="both"/>
-              <w:rPr>
-                <w:rFonts w:ascii="宋体" w:eastAsia="宋体" w:hAnsi="宋体"/>
-                <w:lang w:eastAsia="zh-CN"/>
-              </w:rPr>
-            </w:pPr>
-            <w:r>
-              <w:rPr>
-                <w:rFonts w:ascii="宋体" w:eastAsia="宋体" w:hAnsi="宋体" w:hint="eastAsia"/>
-                <w:lang w:eastAsia="zh-CN"/>
-              </w:rPr>
-              <w:t>缺陷关闭标准明确</w:t>
-            </w:r>
-          </w:p>
-        </w:tc>
-      </w:tr>
-      <w:tr>
-        <w:trPr>
-          <w:jc w:val="center"/>
-        </w:trPr>
-        <w:tc>
-          <w:tcPr>
-            <w:tcW w:w="2880" w:type="dxa"/>
-          </w:tcPr>
-          <w:p>
-            <w:pPr>
-              <w:jc w:val="center"/>
-              <w:rPr>
-                <w:rFonts w:ascii="宋体" w:eastAsia="宋体" w:hAnsi="宋体"/>
-                <w:lang w:eastAsia="zh-CN"/>
-              </w:rPr>
-            </w:pPr>
-          </w:p>
-        </w:tc>
-        <w:tc>
-          <w:tcPr>
-            <w:tcW w:w="2880" w:type="dxa"/>
-            <w:hideMark/>
-          </w:tcPr>
-          <w:p>
-            <w:pPr>
-              <w:jc w:val="both"/>
-              <w:rPr>
-                <w:rFonts w:ascii="宋体" w:eastAsia="宋体" w:hAnsi="宋体"/>
-                <w:lang w:eastAsia="zh-CN"/>
-              </w:rPr>
-            </w:pPr>
-            <w:r>
-              <w:rPr>
-                <w:rFonts w:ascii="宋体" w:eastAsia="宋体" w:hAnsi="宋体" w:hint="eastAsia"/>
-                <w:lang w:eastAsia="zh-CN"/>
-              </w:rPr>
-              <w:t>推广活动：线上投放（短视频</w:t>
-            </w:r>
-            <w:r>
-              <w:rPr>
-                <w:rFonts w:ascii="宋体" w:eastAsia="宋体" w:hAnsi="宋体"/>
-                <w:lang w:eastAsia="zh-CN"/>
-              </w:rPr>
-              <w:t>/</w:t>
-            </w:r>
-            <w:r>
-              <w:rPr>
-                <w:rFonts w:ascii="宋体" w:eastAsia="宋体" w:hAnsi="宋体" w:hint="eastAsia"/>
-                <w:lang w:eastAsia="zh-CN"/>
-              </w:rPr>
-              <w:t>社交）、邀请返利、新客福利</w:t>
-            </w:r>
-          </w:p>
-        </w:tc>
-        <w:tc>
-          <w:tcPr>
-            <w:tcW w:w="2880" w:type="dxa"/>
-            <w:hideMark/>
-          </w:tcPr>
-          <w:p>
-            <w:pPr>
-              <w:jc w:val="both"/>
-              <w:rPr>
-                <w:rFonts w:ascii="宋体" w:eastAsia="宋体" w:hAnsi="宋体"/>
-                <w:lang w:eastAsia="zh-CN"/>
-              </w:rPr>
-            </w:pPr>
-            <w:r>
-              <w:rPr>
-                <w:rFonts w:ascii="宋体" w:eastAsia="宋体" w:hAnsi="宋体" w:hint="eastAsia"/>
-                <w:lang w:eastAsia="zh-CN"/>
-              </w:rPr>
-              <w:t>合</w:t>
-            </w:r>
-            <w:proofErr w:type="gramStart"/>
-            <w:r>
-              <w:rPr>
-                <w:rFonts w:ascii="宋体" w:eastAsia="宋体" w:hAnsi="宋体" w:hint="eastAsia"/>
-                <w:lang w:eastAsia="zh-CN"/>
-              </w:rPr>
-              <w:t>规</w:t>
-            </w:r>
-            <w:proofErr w:type="gramEnd"/>
-            <w:r>
-              <w:rPr>
-                <w:rFonts w:ascii="宋体" w:eastAsia="宋体" w:hAnsi="宋体" w:hint="eastAsia"/>
-                <w:lang w:eastAsia="zh-CN"/>
-              </w:rPr>
-              <w:t>文案；投放归因可追踪</w:t>
-            </w:r>
-          </w:p>
-        </w:tc>
-      </w:tr>
-      <w:tr>
-        <w:trPr>
-          <w:jc w:val="center"/>
-        </w:trPr>
-        <w:tc>
-          <w:tcPr>
-            <w:tcW w:w="2880" w:type="dxa"/>
-          </w:tcPr>
-          <w:p>
-            <w:pPr>
-              <w:jc w:val="center"/>
-              <w:rPr>
-                <w:rFonts w:ascii="宋体" w:eastAsia="宋体" w:hAnsi="宋体"/>
-                <w:lang w:eastAsia="zh-CN"/>
-              </w:rPr>
-            </w:pPr>
-          </w:p>
-        </w:tc>
-        <w:tc>
-          <w:tcPr>
-            <w:tcW w:w="2880" w:type="dxa"/>
-            <w:hideMark/>
-          </w:tcPr>
-          <w:p>
-            <w:pPr>
-              <w:jc w:val="both"/>
-              <w:rPr>
-                <w:rFonts w:ascii="宋体" w:eastAsia="宋体" w:hAnsi="宋体"/>
-                <w:lang w:eastAsia="zh-CN"/>
-              </w:rPr>
-            </w:pPr>
-            <w:r>
-              <w:rPr>
-                <w:rFonts w:ascii="宋体" w:eastAsia="宋体" w:hAnsi="宋体" w:hint="eastAsia"/>
-                <w:lang w:eastAsia="zh-CN"/>
-              </w:rPr>
-              <w:t>用户运营：反馈收集与处理、行为分析、个性化推送</w:t>
-            </w:r>
-          </w:p>
-        </w:tc>
-        <w:tc>
-          <w:tcPr>
-            <w:tcW w:w="2880" w:type="dxa"/>
-            <w:hideMark/>
-          </w:tcPr>
-          <w:p>
-            <w:pPr>
-              <w:jc w:val="both"/>
-              <w:rPr>
-                <w:rFonts w:ascii="宋体" w:eastAsia="宋体" w:hAnsi="宋体"/>
-                <w:lang w:eastAsia="zh-CN"/>
-              </w:rPr>
-            </w:pPr>
-            <w:r>
-              <w:rPr>
-                <w:rFonts w:ascii="宋体" w:eastAsia="宋体" w:hAnsi="宋体" w:hint="eastAsia"/>
-                <w:lang w:eastAsia="zh-CN"/>
-              </w:rPr>
-              <w:t>标签与画像最小必要原则</w:t>
-            </w:r>
-          </w:p>
-        </w:tc>
-      </w:tr>
-      <w:tr>
-        <w:trPr>
-          <w:jc w:val="center"/>
-        </w:trPr>
-        <w:tc>
-          <w:tcPr>
-            <w:tcW w:w="2880" w:type="dxa"/>
-          </w:tcPr>
-          <w:p>
-            <w:pPr>
-              <w:jc w:val="center"/>
-              <w:rPr>
-                <w:rFonts w:ascii="宋体" w:eastAsia="宋体" w:hAnsi="宋体"/>
-                <w:lang w:eastAsia="zh-CN"/>
-              </w:rPr>
-            </w:pPr>
-          </w:p>
-        </w:tc>
-        <w:tc>
-          <w:tcPr>
-            <w:tcW w:w="2880" w:type="dxa"/>
-            <w:hideMark/>
-          </w:tcPr>
-          <w:p>
-            <w:pPr>
-              <w:jc w:val="both"/>
-              <w:rPr>
-                <w:rFonts w:ascii="宋体" w:eastAsia="宋体" w:hAnsi="宋体"/>
-                <w:lang w:eastAsia="zh-CN"/>
-              </w:rPr>
-            </w:pPr>
-            <w:r>
-              <w:rPr>
-                <w:rFonts w:ascii="宋体" w:eastAsia="宋体" w:hAnsi="宋体" w:hint="eastAsia"/>
-                <w:lang w:eastAsia="zh-CN"/>
-              </w:rPr>
-              <w:t>客服支持：工单系统；问题</w:t>
-            </w:r>
-            <w:r>
-              <w:rPr>
-                <w:rFonts w:ascii="宋体" w:eastAsia="宋体" w:hAnsi="宋体"/>
-                <w:lang w:eastAsia="zh-CN"/>
-              </w:rPr>
-              <w:t>24</w:t>
-            </w:r>
-            <w:r>
-              <w:rPr>
-                <w:rFonts w:ascii="宋体" w:eastAsia="宋体" w:hAnsi="宋体" w:hint="eastAsia"/>
-                <w:lang w:eastAsia="zh-CN"/>
-              </w:rPr>
-              <w:t>小时内响应、</w:t>
-            </w:r>
-            <w:r>
-              <w:rPr>
-                <w:rFonts w:ascii="宋体" w:eastAsia="宋体" w:hAnsi="宋体"/>
-                <w:lang w:eastAsia="zh-CN"/>
-              </w:rPr>
-              <w:t>48</w:t>
-            </w:r>
-            <w:r>
-              <w:rPr>
-                <w:rFonts w:ascii="宋体" w:eastAsia="宋体" w:hAnsi="宋体" w:hint="eastAsia"/>
-                <w:lang w:eastAsia="zh-CN"/>
-              </w:rPr>
-              <w:t>小时内</w:t>
-            </w:r>
-            <w:r>
-              <w:rPr>
-                <w:rFonts w:ascii="宋体" w:eastAsia="宋体" w:hAnsi="宋体" w:hint="eastAsia"/>
-                <w:lang w:eastAsia="zh-CN"/>
-              </w:rPr>
-              <w:lastRenderedPageBreak/>
-              <w:t>解决</w:t>
-            </w:r>
-          </w:p>
-        </w:tc>
-        <w:tc>
-          <w:tcPr>
-            <w:tcW w:w="2880" w:type="dxa"/>
-            <w:hideMark/>
-          </w:tcPr>
-          <w:p>
-            <w:pPr>
-              <w:jc w:val="both"/>
-              <w:rPr>
-                <w:rFonts w:ascii="宋体" w:eastAsia="宋体" w:hAnsi="宋体"/>
-                <w:lang w:eastAsia="zh-CN"/>
-              </w:rPr>
-            </w:pPr>
-            <w:r>
-              <w:rPr>
-                <w:rFonts w:ascii="宋体" w:eastAsia="宋体" w:hAnsi="宋体" w:hint="eastAsia"/>
-                <w:lang w:eastAsia="zh-CN"/>
-              </w:rPr>
-              <w:lastRenderedPageBreak/>
-              <w:t>量化</w:t>
-            </w:r>
-            <w:r>
-              <w:rPr>
-                <w:rFonts w:ascii="宋体" w:eastAsia="宋体" w:hAnsi="宋体"/>
-                <w:lang w:eastAsia="zh-CN"/>
-              </w:rPr>
-              <w:t>SLA</w:t>
-            </w:r>
-            <w:r>
-              <w:rPr>
-                <w:rFonts w:ascii="宋体" w:eastAsia="宋体" w:hAnsi="宋体" w:hint="eastAsia"/>
-                <w:lang w:eastAsia="zh-CN"/>
-              </w:rPr>
-              <w:t>与质检机制</w:t>
-            </w:r>
-          </w:p>
-        </w:tc>
-      </w:tr>
-    </w:tbl>
-    <w:p>
-      <w:pPr>
-        <w:rPr>
-          <w:rFonts w:eastAsia="宋体"/>
-          <w:lang w:eastAsia="zh-CN"/>
-        </w:rPr>
-      </w:pPr>
-    </w:p>
-    <w:p>
-      <w:pPr>
-        <w:rPr>
-          <w:rFonts w:ascii="宋体" w:eastAsia="宋体" w:hAnsi="宋体"/>
-          <w:lang w:eastAsia="zh-CN"/>
-        </w:rPr>
-      </w:pPr>
-      <w:r>
-        <w:rPr>
-          <w:rFonts w:ascii="宋体" w:eastAsia="宋体" w:hAnsi="宋体" w:hint="eastAsia"/>
-          <w:lang w:eastAsia="zh-CN"/>
-        </w:rPr>
-        <w:t>二、排除范围（</w:t>
-      </w:r>
-      <w:r>
-        <w:rPr>
-          <w:rFonts w:ascii="宋体" w:eastAsia="宋体" w:hAnsi="宋体"/>
-          <w:lang w:eastAsia="zh-CN"/>
-        </w:rPr>
-        <w:t>Out-of-Scope</w:t>
-      </w:r>
-      <w:r>
-        <w:rPr>
-          <w:rFonts w:ascii="宋体" w:eastAsia="宋体" w:hAnsi="宋体" w:hint="eastAsia"/>
-          <w:lang w:eastAsia="zh-CN"/>
-        </w:rPr>
-        <w:t>）</w:t>
-      </w:r>
-    </w:p>
-    <w:tbl>
-      <w:tblPr>
-        <w:tblW w:w="0" w:type="auto"/>
-        <w:jc w:val="center"/>
-        <w:tblBorders>
-          <w:bottom w:val="single" w:sz="4" w:space="0" w:color="auto"/>
-        </w:tblBorders>
-        <w:tblLook w:val="04A0" w:firstRow="1" w:lastRow="0" w:firstColumn="1" w:lastColumn="0" w:noHBand="0" w:noVBand="1"/>
-      </w:tblPr>
-      <w:tblGrid>
-        <w:gridCol w:w="2880"/>
-        <w:gridCol w:w="2880"/>
-        <w:gridCol w:w="2880"/>
-      </w:tblGrid>
-      <w:tr>
-        <w:trPr>
-          <w:jc w:val="center"/>
-        </w:trPr>
-        <w:tc>
-          <w:tcPr>
-            <w:tcW w:w="2880" w:type="dxa"/>
-            <w:tcBorders>
-              <w:top w:val="single" w:sz="4" w:space="0" w:color="auto"/>
-              <w:bottom w:val="single" w:sz="4" w:space="0" w:color="auto"/>
-            </w:tcBorders>
-            <w:hideMark/>
-          </w:tcPr>
-          <w:p>
-            <w:pPr>
-              <w:jc w:val="center"/>
-              <w:rPr>
-                <w:rFonts w:ascii="宋体" w:eastAsia="宋体" w:hAnsi="宋体"/>
-                <w:lang w:eastAsia="zh-CN"/>
-              </w:rPr>
-            </w:pPr>
-            <w:r>
-              <w:rPr>
-                <w:rFonts w:ascii="宋体" w:eastAsia="宋体" w:hAnsi="宋体" w:hint="eastAsia"/>
-                <w:lang w:eastAsia="zh-CN"/>
-              </w:rPr>
-              <w:t>类别</w:t>
-            </w:r>
-          </w:p>
-        </w:tc>
-        <w:tc>
-          <w:tcPr>
-            <w:tcW w:w="2880" w:type="dxa"/>
-            <w:tcBorders>
-              <w:top w:val="single" w:sz="4" w:space="0" w:color="auto"/>
-              <w:bottom w:val="single" w:sz="4" w:space="0" w:color="auto"/>
-            </w:tcBorders>
-            <w:hideMark/>
-          </w:tcPr>
-          <w:p>
-            <w:pPr>
-              <w:jc w:val="center"/>
-              <w:rPr>
-                <w:rFonts w:ascii="宋体" w:eastAsia="宋体" w:hAnsi="宋体"/>
-                <w:lang w:eastAsia="zh-CN"/>
-              </w:rPr>
-            </w:pPr>
-            <w:r>
-              <w:rPr>
-                <w:rFonts w:ascii="宋体" w:eastAsia="宋体" w:hAnsi="宋体" w:hint="eastAsia"/>
-                <w:lang w:eastAsia="zh-CN"/>
-              </w:rPr>
-              <w:t>不纳入范围的内容</w:t>
-            </w:r>
-          </w:p>
-        </w:tc>
-        <w:tc>
-          <w:tcPr>
-            <w:tcW w:w="2880" w:type="dxa"/>
-            <w:tcBorders>
-              <w:top w:val="single" w:sz="4" w:space="0" w:color="auto"/>
-              <w:bottom w:val="single" w:sz="4" w:space="0" w:color="auto"/>
-            </w:tcBorders>
-            <w:hideMark/>
-          </w:tcPr>
-          <w:p>
-            <w:pPr>
-              <w:jc w:val="center"/>
-              <w:rPr>
-                <w:rFonts w:ascii="宋体" w:eastAsia="宋体" w:hAnsi="宋体"/>
-                <w:lang w:eastAsia="zh-CN"/>
-              </w:rPr>
-            </w:pPr>
-            <w:r>
-              <w:rPr>
-                <w:rFonts w:ascii="宋体" w:eastAsia="宋体" w:hAnsi="宋体" w:hint="eastAsia"/>
-                <w:lang w:eastAsia="zh-CN"/>
-              </w:rPr>
-              <w:t>说明</w:t>
-            </w:r>
-          </w:p>
-        </w:tc>
-      </w:tr>
-      <w:tr>
-        <w:trPr>
-          <w:jc w:val="center"/>
-        </w:trPr>
-        <w:tc>
-          <w:tcPr>
-            <w:tcW w:w="2880" w:type="dxa"/>
-            <w:tcBorders>
-              <w:top w:val="single" w:sz="4" w:space="0" w:color="auto"/>
-            </w:tcBorders>
-            <w:hideMark/>
-          </w:tcPr>
-          <w:p>
-            <w:pPr>
-              <w:jc w:val="center"/>
-              <w:rPr>
-                <w:rFonts w:ascii="宋体" w:eastAsia="宋体" w:hAnsi="宋体"/>
-                <w:lang w:eastAsia="zh-CN"/>
-              </w:rPr>
-            </w:pPr>
-            <w:r>
-              <w:rPr>
-                <w:rFonts w:ascii="宋体" w:eastAsia="宋体" w:hAnsi="宋体" w:hint="eastAsia"/>
-                <w:lang w:eastAsia="zh-CN"/>
-              </w:rPr>
-              <w:t>业务功能</w:t>
-            </w:r>
-          </w:p>
-        </w:tc>
-        <w:tc>
-          <w:tcPr>
-            <w:tcW w:w="2880" w:type="dxa"/>
-            <w:tcBorders>
-              <w:top w:val="single" w:sz="4" w:space="0" w:color="auto"/>
-            </w:tcBorders>
-            <w:hideMark/>
-          </w:tcPr>
-          <w:p>
-            <w:pPr>
-              <w:jc w:val="both"/>
-              <w:rPr>
-                <w:rFonts w:ascii="宋体" w:eastAsia="宋体" w:hAnsi="宋体"/>
-                <w:lang w:eastAsia="zh-CN"/>
-              </w:rPr>
-            </w:pPr>
-            <w:r>
-              <w:rPr>
-                <w:rFonts w:ascii="宋体" w:eastAsia="宋体" w:hAnsi="宋体" w:hint="eastAsia"/>
-                <w:lang w:eastAsia="zh-CN"/>
-              </w:rPr>
-              <w:t>国际转账、外汇交易、跨境支付</w:t>
-            </w:r>
-          </w:p>
-        </w:tc>
-        <w:tc>
-          <w:tcPr>
-            <w:tcW w:w="2880" w:type="dxa"/>
-            <w:tcBorders>
-              <w:top w:val="single" w:sz="4" w:space="0" w:color="auto"/>
-            </w:tcBorders>
-            <w:hideMark/>
-          </w:tcPr>
-          <w:p>
-            <w:pPr>
-              <w:jc w:val="both"/>
-              <w:rPr>
-                <w:rFonts w:ascii="宋体" w:eastAsia="宋体" w:hAnsi="宋体"/>
-                <w:lang w:eastAsia="zh-CN"/>
-              </w:rPr>
-            </w:pPr>
-            <w:r>
-              <w:rPr>
-                <w:rFonts w:ascii="宋体" w:eastAsia="宋体" w:hAnsi="宋体" w:hint="eastAsia"/>
-                <w:lang w:eastAsia="zh-CN"/>
-              </w:rPr>
-              <w:t>初期不支持，后续视监管</w:t>
-            </w:r>
-            <w:r>
-              <w:rPr>
-                <w:rFonts w:ascii="宋体" w:eastAsia="宋体" w:hAnsi="宋体"/>
-                <w:lang w:eastAsia="zh-CN"/>
-              </w:rPr>
-              <w:t>/</w:t>
-            </w:r>
-            <w:r>
-              <w:rPr>
-                <w:rFonts w:ascii="宋体" w:eastAsia="宋体" w:hAnsi="宋体" w:hint="eastAsia"/>
-                <w:lang w:eastAsia="zh-CN"/>
-              </w:rPr>
-              <w:t>市场评估</w:t>
-            </w:r>
-          </w:p>
-        </w:tc>
-      </w:tr>
-      <w:tr>
-        <w:trPr>
-          <w:jc w:val="center"/>
-        </w:trPr>
-        <w:tc>
-          <w:tcPr>
-            <w:tcW w:w="2880" w:type="dxa"/>
-          </w:tcPr>
-          <w:p>
-            <w:pPr>
-              <w:jc w:val="center"/>
-              <w:rPr>
-                <w:rFonts w:ascii="宋体" w:eastAsia="宋体" w:hAnsi="宋体"/>
-                <w:lang w:eastAsia="zh-CN"/>
-              </w:rPr>
-            </w:pPr>
-          </w:p>
-        </w:tc>
-        <w:tc>
-          <w:tcPr>
-            <w:tcW w:w="2880" w:type="dxa"/>
-            <w:hideMark/>
-          </w:tcPr>
-          <w:p>
-            <w:pPr>
-              <w:jc w:val="both"/>
-              <w:rPr>
-                <w:rFonts w:ascii="宋体" w:eastAsia="宋体" w:hAnsi="宋体"/>
-                <w:lang w:eastAsia="zh-CN"/>
-              </w:rPr>
-            </w:pPr>
-            <w:r>
-              <w:rPr>
-                <w:rFonts w:ascii="宋体" w:eastAsia="宋体" w:hAnsi="宋体" w:hint="eastAsia"/>
-                <w:lang w:eastAsia="zh-CN"/>
-              </w:rPr>
-              <w:t>股票、期货等高风险投资业务</w:t>
-            </w:r>
-          </w:p>
-        </w:tc>
-        <w:tc>
-          <w:tcPr>
-            <w:tcW w:w="2880" w:type="dxa"/>
-            <w:hideMark/>
-          </w:tcPr>
-          <w:p>
-            <w:pPr>
-              <w:jc w:val="both"/>
-              <w:rPr>
-                <w:rFonts w:ascii="宋体" w:eastAsia="宋体" w:hAnsi="宋体"/>
-                <w:lang w:eastAsia="zh-CN"/>
-              </w:rPr>
-            </w:pPr>
-            <w:r>
-              <w:rPr>
-                <w:rFonts w:ascii="宋体" w:eastAsia="宋体" w:hAnsi="宋体" w:hint="eastAsia"/>
-                <w:lang w:eastAsia="zh-CN"/>
-              </w:rPr>
-              <w:t>不在本期产品线</w:t>
-            </w:r>
-          </w:p>
-        </w:tc>
-      </w:tr>
-      <w:tr>
-        <w:trPr>
-          <w:jc w:val="center"/>
-        </w:trPr>
-        <w:tc>
-          <w:tcPr>
-            <w:tcW w:w="2880" w:type="dxa"/>
-          </w:tcPr>
-          <w:p>
-            <w:pPr>
-              <w:jc w:val="center"/>
-              <w:rPr>
-                <w:rFonts w:ascii="宋体" w:eastAsia="宋体" w:hAnsi="宋体"/>
-                <w:lang w:eastAsia="zh-CN"/>
-              </w:rPr>
-            </w:pPr>
-          </w:p>
-        </w:tc>
-        <w:tc>
-          <w:tcPr>
-            <w:tcW w:w="2880" w:type="dxa"/>
-            <w:hideMark/>
-          </w:tcPr>
-          <w:p>
-            <w:pPr>
-              <w:jc w:val="both"/>
-              <w:rPr>
-                <w:rFonts w:ascii="宋体" w:eastAsia="宋体" w:hAnsi="宋体"/>
-                <w:lang w:eastAsia="zh-CN"/>
-              </w:rPr>
-            </w:pPr>
-            <w:r>
-              <w:rPr>
-                <w:rFonts w:ascii="宋体" w:eastAsia="宋体" w:hAnsi="宋体" w:hint="eastAsia"/>
-                <w:lang w:eastAsia="zh-CN"/>
-              </w:rPr>
-              <w:t>企业账户相关功能</w:t>
-            </w:r>
-          </w:p>
-        </w:tc>
-        <w:tc>
-          <w:tcPr>
-            <w:tcW w:w="2880" w:type="dxa"/>
-            <w:hideMark/>
-          </w:tcPr>
-          <w:p>
-            <w:pPr>
-              <w:jc w:val="both"/>
-              <w:rPr>
-                <w:rFonts w:ascii="宋体" w:eastAsia="宋体" w:hAnsi="宋体"/>
-                <w:lang w:eastAsia="zh-CN"/>
-              </w:rPr>
-            </w:pPr>
-            <w:proofErr w:type="gramStart"/>
-            <w:r>
-              <w:rPr>
-                <w:rFonts w:ascii="宋体" w:eastAsia="宋体" w:hAnsi="宋体" w:hint="eastAsia"/>
-                <w:lang w:eastAsia="zh-CN"/>
-              </w:rPr>
-              <w:t>本期仅</w:t>
-            </w:r>
-            <w:proofErr w:type="gramEnd"/>
-            <w:r>
-              <w:rPr>
-                <w:rFonts w:ascii="宋体" w:eastAsia="宋体" w:hAnsi="宋体" w:hint="eastAsia"/>
-                <w:lang w:eastAsia="zh-CN"/>
-              </w:rPr>
-              <w:t>面向个人用户</w:t>
-            </w:r>
-          </w:p>
-        </w:tc>
-      </w:tr>
-      <w:tr>
-        <w:trPr>
-          <w:jc w:val="center"/>
-        </w:trPr>
-        <w:tc>
-          <w:tcPr>
-            <w:tcW w:w="2880" w:type="dxa"/>
-            <w:hideMark/>
-          </w:tcPr>
-          <w:p>
-            <w:pPr>
-              <w:jc w:val="center"/>
-              <w:rPr>
-                <w:rFonts w:ascii="宋体" w:eastAsia="宋体" w:hAnsi="宋体"/>
-                <w:lang w:eastAsia="zh-CN"/>
-              </w:rPr>
-            </w:pPr>
-            <w:r>
-              <w:rPr>
-                <w:rFonts w:ascii="宋体" w:eastAsia="宋体" w:hAnsi="宋体" w:hint="eastAsia"/>
-                <w:lang w:eastAsia="zh-CN"/>
-              </w:rPr>
-              <w:t>技术领域</w:t>
-            </w:r>
-          </w:p>
-        </w:tc>
-        <w:tc>
-          <w:tcPr>
-            <w:tcW w:w="2880" w:type="dxa"/>
-            <w:hideMark/>
-          </w:tcPr>
-          <w:p>
-            <w:pPr>
-              <w:jc w:val="both"/>
-              <w:rPr>
-                <w:rFonts w:ascii="宋体" w:eastAsia="宋体" w:hAnsi="宋体"/>
-                <w:lang w:eastAsia="zh-CN"/>
-              </w:rPr>
-            </w:pPr>
-            <w:r>
-              <w:rPr>
-                <w:rFonts w:ascii="宋体" w:eastAsia="宋体" w:hAnsi="宋体" w:hint="eastAsia"/>
-                <w:lang w:eastAsia="zh-CN"/>
-              </w:rPr>
-              <w:t>硬件设备开发（</w:t>
-            </w:r>
-            <w:r>
-              <w:rPr>
-                <w:rFonts w:ascii="宋体" w:eastAsia="宋体" w:hAnsi="宋体"/>
-                <w:lang w:eastAsia="zh-CN"/>
-              </w:rPr>
-              <w:t>U</w:t>
-            </w:r>
-            <w:r>
-              <w:rPr>
-                <w:rFonts w:ascii="宋体" w:eastAsia="宋体" w:hAnsi="宋体" w:hint="eastAsia"/>
-                <w:lang w:eastAsia="zh-CN"/>
-              </w:rPr>
-              <w:t>盾、</w:t>
-            </w:r>
-            <w:proofErr w:type="gramStart"/>
-            <w:r>
-              <w:rPr>
-                <w:rFonts w:ascii="宋体" w:eastAsia="宋体" w:hAnsi="宋体" w:hint="eastAsia"/>
-                <w:lang w:eastAsia="zh-CN"/>
-              </w:rPr>
-              <w:t>蓝牙</w:t>
-            </w:r>
-            <w:proofErr w:type="gramEnd"/>
-            <w:r>
-              <w:rPr>
-                <w:rFonts w:ascii="宋体" w:eastAsia="宋体" w:hAnsi="宋体"/>
-                <w:lang w:eastAsia="zh-CN"/>
-              </w:rPr>
-              <w:t>Key</w:t>
-            </w:r>
-            <w:r>
-              <w:rPr>
-                <w:rFonts w:ascii="宋体" w:eastAsia="宋体" w:hAnsi="宋体" w:hint="eastAsia"/>
-                <w:lang w:eastAsia="zh-CN"/>
-              </w:rPr>
-              <w:t>等）</w:t>
-            </w:r>
-          </w:p>
-        </w:tc>
-        <w:tc>
-          <w:tcPr>
-            <w:tcW w:w="2880" w:type="dxa"/>
-            <w:hideMark/>
-          </w:tcPr>
-          <w:p>
-            <w:pPr>
-              <w:jc w:val="both"/>
-              <w:rPr>
-                <w:rFonts w:ascii="宋体" w:eastAsia="宋体" w:hAnsi="宋体"/>
-                <w:lang w:eastAsia="zh-CN"/>
-              </w:rPr>
-            </w:pPr>
-            <w:r>
-              <w:rPr>
-                <w:rFonts w:ascii="宋体" w:eastAsia="宋体" w:hAnsi="宋体" w:hint="eastAsia"/>
-                <w:lang w:eastAsia="zh-CN"/>
-              </w:rPr>
-              <w:t>仅支持软件层面安全认证</w:t>
-            </w:r>
-          </w:p>
-        </w:tc>
-      </w:tr>
-      <w:tr>
-        <w:trPr>
-          <w:jc w:val="center"/>
-        </w:trPr>
-        <w:tc>
-          <w:tcPr>
-            <w:tcW w:w="2880" w:type="dxa"/>
-          </w:tcPr>
-          <w:p>
-            <w:pPr>
-              <w:jc w:val="center"/>
-              <w:rPr>
-                <w:rFonts w:ascii="宋体" w:eastAsia="宋体" w:hAnsi="宋体"/>
-                <w:lang w:eastAsia="zh-CN"/>
-              </w:rPr>
-            </w:pPr>
-          </w:p>
-        </w:tc>
-        <w:tc>
-          <w:tcPr>
-            <w:tcW w:w="2880" w:type="dxa"/>
-            <w:hideMark/>
-          </w:tcPr>
-          <w:p>
-            <w:pPr>
-              <w:jc w:val="both"/>
-              <w:rPr>
-                <w:rFonts w:ascii="宋体" w:eastAsia="宋体" w:hAnsi="宋体"/>
-                <w:lang w:eastAsia="zh-CN"/>
-              </w:rPr>
-            </w:pPr>
-            <w:r>
-              <w:rPr>
-                <w:rFonts w:ascii="宋体" w:eastAsia="宋体" w:hAnsi="宋体" w:hint="eastAsia"/>
-                <w:lang w:eastAsia="zh-CN"/>
-              </w:rPr>
-              <w:t>独立社交功能（聊天、朋友圈）</w:t>
-            </w:r>
-          </w:p>
-        </w:tc>
-        <w:tc>
-          <w:tcPr>
-            <w:tcW w:w="2880" w:type="dxa"/>
-            <w:hideMark/>
-          </w:tcPr>
-          <w:p>
-            <w:pPr>
-              <w:jc w:val="both"/>
-              <w:rPr>
-                <w:rFonts w:ascii="宋体" w:eastAsia="宋体" w:hAnsi="宋体"/>
-                <w:lang w:eastAsia="zh-CN"/>
-              </w:rPr>
-            </w:pPr>
-            <w:r>
-              <w:rPr>
-                <w:rFonts w:ascii="宋体" w:eastAsia="宋体" w:hAnsi="宋体" w:hint="eastAsia"/>
-                <w:lang w:eastAsia="zh-CN"/>
-              </w:rPr>
-              <w:t>仅支持账单</w:t>
-            </w:r>
-            <w:r>
-              <w:rPr>
-                <w:rFonts w:ascii="宋体" w:eastAsia="宋体" w:hAnsi="宋体"/>
-                <w:lang w:eastAsia="zh-CN"/>
-              </w:rPr>
-              <w:t>/</w:t>
-            </w:r>
-            <w:r>
-              <w:rPr>
-                <w:rFonts w:ascii="宋体" w:eastAsia="宋体" w:hAnsi="宋体" w:hint="eastAsia"/>
-                <w:lang w:eastAsia="zh-CN"/>
-              </w:rPr>
-              <w:t>理财推荐的外部分享</w:t>
-            </w:r>
-          </w:p>
-        </w:tc>
-      </w:tr>
-      <w:tr>
-        <w:trPr>
-          <w:jc w:val="center"/>
-        </w:trPr>
-        <w:tc>
-          <w:tcPr>
-            <w:tcW w:w="2880" w:type="dxa"/>
-            <w:hideMark/>
-          </w:tcPr>
-          <w:p>
-            <w:pPr>
-              <w:jc w:val="center"/>
-              <w:rPr>
-                <w:rFonts w:ascii="宋体" w:eastAsia="宋体" w:hAnsi="宋体"/>
-                <w:lang w:eastAsia="zh-CN"/>
-              </w:rPr>
-            </w:pPr>
-            <w:r>
-              <w:rPr>
-                <w:rFonts w:ascii="宋体" w:eastAsia="宋体" w:hAnsi="宋体" w:hint="eastAsia"/>
-                <w:lang w:eastAsia="zh-CN"/>
-              </w:rPr>
-              <w:t>运营服务</w:t>
-            </w:r>
-          </w:p>
-        </w:tc>
-        <w:tc>
-          <w:tcPr>
-            <w:tcW w:w="2880" w:type="dxa"/>
-            <w:hideMark/>
-          </w:tcPr>
-          <w:p>
-            <w:pPr>
-              <w:jc w:val="both"/>
-              <w:rPr>
-                <w:rFonts w:ascii="宋体" w:eastAsia="宋体" w:hAnsi="宋体"/>
-                <w:lang w:eastAsia="zh-CN"/>
-              </w:rPr>
-            </w:pPr>
-            <w:r>
-              <w:rPr>
-                <w:rFonts w:ascii="宋体" w:eastAsia="宋体" w:hAnsi="宋体" w:hint="eastAsia"/>
-                <w:lang w:eastAsia="zh-CN"/>
-              </w:rPr>
-              <w:t>线下网点相关服务（网点预约、上门服务）</w:t>
-            </w:r>
-          </w:p>
-        </w:tc>
-        <w:tc>
-          <w:tcPr>
-            <w:tcW w:w="2880" w:type="dxa"/>
-            <w:hideMark/>
-          </w:tcPr>
-          <w:p>
-            <w:pPr>
-              <w:jc w:val="both"/>
-              <w:rPr>
-                <w:rFonts w:ascii="宋体" w:eastAsia="宋体" w:hAnsi="宋体"/>
-                <w:lang w:eastAsia="zh-CN"/>
-              </w:rPr>
-            </w:pPr>
-            <w:r>
-              <w:rPr>
-                <w:rFonts w:ascii="宋体" w:eastAsia="宋体" w:hAnsi="宋体" w:hint="eastAsia"/>
-                <w:lang w:eastAsia="zh-CN"/>
-              </w:rPr>
-              <w:t>不提供线下服务能力</w:t>
-            </w:r>
-          </w:p>
-        </w:tc>
-      </w:tr>
-      <w:tr>
-        <w:trPr>
-          <w:jc w:val="center"/>
-        </w:trPr>
-        <w:tc>
-          <w:tcPr>
-            <w:tcW w:w="2880" w:type="dxa"/>
-          </w:tcPr>
-          <w:p>
-            <w:pPr>
-              <w:jc w:val="center"/>
-              <w:rPr>
-                <w:rFonts w:ascii="宋体" w:eastAsia="宋体" w:hAnsi="宋体"/>
-                <w:lang w:eastAsia="zh-CN"/>
-              </w:rPr>
-            </w:pPr>
-          </w:p>
-        </w:tc>
-        <w:tc>
-          <w:tcPr>
-            <w:tcW w:w="2880" w:type="dxa"/>
-            <w:hideMark/>
-          </w:tcPr>
-          <w:p>
-            <w:pPr>
-              <w:jc w:val="both"/>
-              <w:rPr>
-                <w:rFonts w:ascii="宋体" w:eastAsia="宋体" w:hAnsi="宋体"/>
-                <w:lang w:eastAsia="zh-CN"/>
-              </w:rPr>
-            </w:pPr>
-            <w:r>
-              <w:rPr>
-                <w:rFonts w:ascii="宋体" w:eastAsia="宋体" w:hAnsi="宋体" w:hint="eastAsia"/>
-                <w:lang w:eastAsia="zh-CN"/>
-              </w:rPr>
-              <w:t>因用户个人操作失误导致的资金赔偿</w:t>
-            </w:r>
-          </w:p>
-        </w:tc>
-        <w:tc>
-          <w:tcPr>
-            <w:tcW w:w="2880" w:type="dxa"/>
-            <w:hideMark/>
-          </w:tcPr>
-          <w:p>
-            <w:pPr>
-              <w:jc w:val="both"/>
-              <w:rPr>
-                <w:rFonts w:ascii="宋体" w:eastAsia="宋体" w:hAnsi="宋体"/>
-                <w:lang w:eastAsia="zh-CN"/>
-              </w:rPr>
-            </w:pPr>
-            <w:r>
-              <w:rPr>
-                <w:rFonts w:ascii="宋体" w:eastAsia="宋体" w:hAnsi="宋体" w:hint="eastAsia"/>
-                <w:lang w:eastAsia="zh-CN"/>
-              </w:rPr>
-              <w:t>除非因产品安全缺陷所致</w:t>
-            </w:r>
-          </w:p>
-        </w:tc>
-      </w:tr>
-      <w:tr>
-        <w:trPr>
-          <w:jc w:val="center"/>
-        </w:trPr>
-        <w:tc>
-          <w:tcPr>
-            <w:tcW w:w="2880" w:type="dxa"/>
-          </w:tcPr>
-          <w:p>
-            <w:pPr>
-              <w:jc w:val="center"/>
-              <w:rPr>
-                <w:rFonts w:ascii="宋体" w:eastAsia="宋体" w:hAnsi="宋体"/>
-                <w:lang w:eastAsia="zh-CN"/>
-              </w:rPr>
-            </w:pPr>
-          </w:p>
-        </w:tc>
-        <w:tc>
-          <w:tcPr>
-            <w:tcW w:w="2880" w:type="dxa"/>
-            <w:hideMark/>
-          </w:tcPr>
-          <w:p>
-            <w:pPr>
-              <w:jc w:val="both"/>
-              <w:rPr>
-                <w:rFonts w:ascii="宋体" w:eastAsia="宋体" w:hAnsi="宋体"/>
-                <w:lang w:eastAsia="zh-CN"/>
-              </w:rPr>
-            </w:pPr>
-            <w:r>
-              <w:rPr>
-                <w:rFonts w:ascii="宋体" w:eastAsia="宋体" w:hAnsi="宋体" w:hint="eastAsia"/>
-                <w:lang w:eastAsia="zh-CN"/>
-              </w:rPr>
-              <w:t>线下推广活动</w:t>
-            </w:r>
-          </w:p>
-        </w:tc>
-        <w:tc>
-          <w:tcPr>
-            <w:tcW w:w="2880" w:type="dxa"/>
-            <w:hideMark/>
-          </w:tcPr>
-          <w:p>
-            <w:pPr>
-              <w:jc w:val="both"/>
-              <w:rPr>
-                <w:rFonts w:ascii="宋体" w:eastAsia="宋体" w:hAnsi="宋体"/>
-                <w:lang w:eastAsia="zh-CN"/>
-              </w:rPr>
-            </w:pPr>
-            <w:r>
-              <w:rPr>
-                <w:rFonts w:ascii="宋体" w:eastAsia="宋体" w:hAnsi="宋体" w:hint="eastAsia"/>
-                <w:lang w:eastAsia="zh-CN"/>
-              </w:rPr>
-              <w:t>仅通过线</w:t>
-            </w:r>
-            <w:proofErr w:type="gramStart"/>
-            <w:r>
-              <w:rPr>
-                <w:rFonts w:ascii="宋体" w:eastAsia="宋体" w:hAnsi="宋体" w:hint="eastAsia"/>
-                <w:lang w:eastAsia="zh-CN"/>
-              </w:rPr>
-              <w:t>上渠道</w:t>
-            </w:r>
-            <w:proofErr w:type="gramEnd"/>
-            <w:r>
-              <w:rPr>
-                <w:rFonts w:ascii="宋体" w:eastAsia="宋体" w:hAnsi="宋体" w:hint="eastAsia"/>
-                <w:lang w:eastAsia="zh-CN"/>
-              </w:rPr>
-              <w:t>推广</w:t>
-            </w:r>
-          </w:p>
-        </w:tc>
-      </w:tr>
-    </w:tbl>
-    <w:p>
-      <w:pPr>
-        <w:rPr>
-          <w:rFonts w:eastAsia="宋体" w:hint="eastAsia"/>
-          <w:lang w:eastAsia="zh-CN"/>
-        </w:rPr>
-      </w:pPr>
-    </w:p>
-    <w:p>
-      <w:pPr>
         <w:pStyle w:val="21"/>
         <w:rPr>
-          <w:rFonts w:ascii="微软雅黑" w:eastAsia="微软雅黑" w:hAnsi="微软雅黑"/>
+          <w:rFonts w:ascii="微软雅黑" w:eastAsia="微软雅黑" w:hAnsi="微软雅黑" w:hint="eastAsia"/>
           <w:lang w:eastAsia="zh-CN"/>
         </w:rPr>
       </w:pPr>
@@ -3222,679 +225,8 @@
         <w:t>1.5 成功标准与度量指标</w:t>
       </w:r>
     </w:p>
-    <w:tbl>
-      <w:tblPr>
-        <w:tblW w:w="0" w:type="auto"/>
-        <w:tblCellSpacing w:w="15" w:type="dxa"/>
-        <w:tblBorders>
-          <w:bottom w:val="single" w:sz="4" w:space="0" w:color="auto"/>
-        </w:tblBorders>
-        <w:tblCellMar>
-          <w:top w:w="15" w:type="dxa"/>
-          <w:left w:w="15" w:type="dxa"/>
-          <w:bottom w:w="15" w:type="dxa"/>
-          <w:right w:w="15" w:type="dxa"/>
-        </w:tblCellMar>
-        <w:tblLook w:val="04A0" w:firstRow="1" w:lastRow="0" w:firstColumn="1" w:lastColumn="0" w:noHBand="0" w:noVBand="1"/>
-      </w:tblPr>
-      <w:tblGrid>
-        <w:gridCol w:w="495"/>
-        <w:gridCol w:w="2749"/>
-        <w:gridCol w:w="3373"/>
-        <w:gridCol w:w="2113"/>
-      </w:tblGrid>
-      <w:tr>
-        <w:trPr>
-          <w:tblHeader/>
-          <w:tblCellSpacing w:w="15" w:type="dxa"/>
-        </w:trPr>
-        <w:tc>
-          <w:tcPr>
-            <w:tcW w:w="0" w:type="auto"/>
-            <w:tcBorders>
-              <w:top w:val="single" w:sz="4" w:space="0" w:color="auto"/>
-            </w:tcBorders>
-            <w:vAlign w:val="center"/>
-            <w:hideMark/>
-          </w:tcPr>
-          <w:p>
-            <w:pPr>
-              <w:rPr>
-                <w:rFonts w:ascii="宋体" w:eastAsia="宋体" w:hAnsi="宋体"/>
-                <w:lang w:eastAsia="zh-CN"/>
-              </w:rPr>
-            </w:pPr>
-            <w:r>
-              <w:rPr>
-                <w:rFonts w:ascii="宋体" w:eastAsia="宋体" w:hAnsi="宋体"/>
-                <w:lang w:eastAsia="zh-CN"/>
-              </w:rPr>
-              <w:t>维度</w:t>
-            </w:r>
-          </w:p>
-        </w:tc>
-        <w:tc>
-          <w:tcPr>
-            <w:tcW w:w="0" w:type="auto"/>
-            <w:tcBorders>
-              <w:top w:val="single" w:sz="4" w:space="0" w:color="auto"/>
-              <w:right w:val="single" w:sz="4" w:space="0" w:color="auto"/>
-            </w:tcBorders>
-            <w:vAlign w:val="center"/>
-            <w:hideMark/>
-          </w:tcPr>
-          <w:p>
-            <w:pPr>
-              <w:jc w:val="both"/>
-              <w:rPr>
-                <w:rFonts w:ascii="宋体" w:eastAsia="宋体" w:hAnsi="宋体"/>
-                <w:lang w:eastAsia="zh-CN"/>
-              </w:rPr>
-            </w:pPr>
-            <w:r>
-              <w:rPr>
-                <w:rFonts w:ascii="宋体" w:eastAsia="宋体" w:hAnsi="宋体"/>
-                <w:lang w:eastAsia="zh-CN"/>
-              </w:rPr>
-              <w:t>成功标准（阈值）</w:t>
-            </w:r>
-          </w:p>
-        </w:tc>
-        <w:tc>
-          <w:tcPr>
-            <w:tcW w:w="0" w:type="auto"/>
-            <w:tcBorders>
-              <w:top w:val="single" w:sz="4" w:space="0" w:color="auto"/>
-              <w:right w:val="single" w:sz="4" w:space="0" w:color="auto"/>
-            </w:tcBorders>
-            <w:vAlign w:val="center"/>
-            <w:hideMark/>
-          </w:tcPr>
-          <w:p>
-            <w:pPr>
-              <w:jc w:val="both"/>
-              <w:rPr>
-                <w:rFonts w:ascii="宋体" w:eastAsia="宋体" w:hAnsi="宋体"/>
-                <w:lang w:eastAsia="zh-CN"/>
-              </w:rPr>
-            </w:pPr>
-            <w:r>
-              <w:rPr>
-                <w:rFonts w:ascii="宋体" w:eastAsia="宋体" w:hAnsi="宋体"/>
-                <w:lang w:eastAsia="zh-CN"/>
-              </w:rPr>
-              <w:t>指标与口径</w:t>
-            </w:r>
-          </w:p>
-        </w:tc>
-        <w:tc>
-          <w:tcPr>
-            <w:tcW w:w="0" w:type="auto"/>
-            <w:tcBorders>
-              <w:top w:val="single" w:sz="4" w:space="0" w:color="auto"/>
-            </w:tcBorders>
-            <w:vAlign w:val="center"/>
-            <w:hideMark/>
-          </w:tcPr>
-          <w:p>
-            <w:pPr>
-              <w:jc w:val="both"/>
-              <w:rPr>
-                <w:rFonts w:ascii="宋体" w:eastAsia="宋体" w:hAnsi="宋体"/>
-                <w:lang w:eastAsia="zh-CN"/>
-              </w:rPr>
-            </w:pPr>
-            <w:r>
-              <w:rPr>
-                <w:rFonts w:ascii="宋体" w:eastAsia="宋体" w:hAnsi="宋体"/>
-                <w:lang w:eastAsia="zh-CN"/>
-              </w:rPr>
-              <w:t>数据来源</w:t>
-            </w:r>
-          </w:p>
-        </w:tc>
-      </w:tr>
-      <w:tr>
-        <w:trPr>
-          <w:tblCellSpacing w:w="15" w:type="dxa"/>
-        </w:trPr>
-        <w:tc>
-          <w:tcPr>
-            <w:tcW w:w="0" w:type="auto"/>
-            <w:tcBorders>
-              <w:top w:val="single" w:sz="4" w:space="0" w:color="auto"/>
-            </w:tcBorders>
-            <w:vAlign w:val="center"/>
-            <w:hideMark/>
-          </w:tcPr>
-          <w:p>
-            <w:pPr>
-              <w:rPr>
-                <w:rFonts w:ascii="宋体" w:eastAsia="宋体" w:hAnsi="宋体"/>
-                <w:lang w:eastAsia="zh-CN"/>
-              </w:rPr>
-            </w:pPr>
-            <w:r>
-              <w:rPr>
-                <w:rFonts w:ascii="宋体" w:eastAsia="宋体" w:hAnsi="宋体"/>
-                <w:lang w:eastAsia="zh-CN"/>
-              </w:rPr>
-              <w:t>用户规模</w:t>
-            </w:r>
-          </w:p>
-        </w:tc>
-        <w:tc>
-          <w:tcPr>
-            <w:tcW w:w="0" w:type="auto"/>
-            <w:tcBorders>
-              <w:top w:val="single" w:sz="4" w:space="0" w:color="auto"/>
-              <w:right w:val="single" w:sz="4" w:space="0" w:color="auto"/>
-            </w:tcBorders>
-            <w:vAlign w:val="center"/>
-            <w:hideMark/>
-          </w:tcPr>
-          <w:p>
-            <w:pPr>
-              <w:jc w:val="both"/>
-              <w:rPr>
-                <w:rFonts w:ascii="宋体" w:eastAsia="宋体" w:hAnsi="宋体"/>
-                <w:lang w:eastAsia="zh-CN"/>
-              </w:rPr>
-            </w:pPr>
-            <w:r>
-              <w:rPr>
-                <w:rFonts w:ascii="宋体" w:eastAsia="宋体" w:hAnsi="宋体"/>
-                <w:lang w:eastAsia="zh-CN"/>
-              </w:rPr>
-              <w:t>6个月：注册≥5万、MAU≥</w:t>
-            </w:r>
-            <w:r>
-              <w:rPr>
-                <w:rFonts w:ascii="宋体" w:eastAsia="宋体" w:hAnsi="宋体" w:hint="eastAsia"/>
-                <w:lang w:eastAsia="zh-CN"/>
-              </w:rPr>
-              <w:t>2</w:t>
-            </w:r>
-            <w:r>
-              <w:rPr>
-                <w:rFonts w:ascii="宋体" w:eastAsia="宋体" w:hAnsi="宋体"/>
-                <w:lang w:eastAsia="zh-CN"/>
-              </w:rPr>
-              <w:t>万、DAU≥</w:t>
-            </w:r>
-            <w:r>
-              <w:rPr>
-                <w:rFonts w:ascii="宋体" w:eastAsia="宋体" w:hAnsi="宋体" w:hint="eastAsia"/>
-                <w:lang w:eastAsia="zh-CN"/>
-              </w:rPr>
-              <w:t>1</w:t>
-            </w:r>
-            <w:r>
-              <w:rPr>
-                <w:rFonts w:ascii="宋体" w:eastAsia="宋体" w:hAnsi="宋体"/>
-                <w:lang w:eastAsia="zh-CN"/>
-              </w:rPr>
-              <w:t>万</w:t>
-            </w:r>
-          </w:p>
-        </w:tc>
-        <w:tc>
-          <w:tcPr>
-            <w:tcW w:w="0" w:type="auto"/>
-            <w:tcBorders>
-              <w:top w:val="single" w:sz="4" w:space="0" w:color="auto"/>
-              <w:right w:val="single" w:sz="4" w:space="0" w:color="auto"/>
-            </w:tcBorders>
-            <w:vAlign w:val="center"/>
-            <w:hideMark/>
-          </w:tcPr>
-          <w:p>
-            <w:pPr>
-              <w:jc w:val="both"/>
-              <w:rPr>
-                <w:rFonts w:ascii="宋体" w:eastAsia="宋体" w:hAnsi="宋体"/>
-                <w:lang w:eastAsia="zh-CN"/>
-              </w:rPr>
-            </w:pPr>
-            <w:r>
-              <w:rPr>
-                <w:rFonts w:ascii="宋体" w:eastAsia="宋体" w:hAnsi="宋体"/>
-                <w:lang w:eastAsia="zh-CN"/>
-              </w:rPr>
-              <w:t>新增注册（日）；DAU；MAU</w:t>
-            </w:r>
-            <w:r>
-              <w:rPr>
-                <w:rFonts w:ascii="宋体" w:eastAsia="宋体" w:hAnsi="宋体"/>
-                <w:lang w:eastAsia="zh-CN"/>
-              </w:rPr>
-              <w:t xml:space="preserve"> </w:t>
-            </w:r>
-          </w:p>
-        </w:tc>
-        <w:tc>
-          <w:tcPr>
-            <w:tcW w:w="0" w:type="auto"/>
-            <w:tcBorders>
-              <w:top w:val="single" w:sz="4" w:space="0" w:color="auto"/>
-            </w:tcBorders>
-            <w:vAlign w:val="center"/>
-            <w:hideMark/>
-          </w:tcPr>
-          <w:p>
-            <w:pPr>
-              <w:jc w:val="both"/>
-              <w:rPr>
-                <w:rFonts w:ascii="宋体" w:eastAsia="宋体" w:hAnsi="宋体"/>
-                <w:lang w:eastAsia="zh-CN"/>
-              </w:rPr>
-            </w:pPr>
-            <w:r>
-              <w:rPr>
-                <w:rFonts w:ascii="宋体" w:eastAsia="宋体" w:hAnsi="宋体"/>
-                <w:lang w:eastAsia="zh-CN"/>
-              </w:rPr>
-              <w:t>用户管理后台；</w:t>
-            </w:r>
-            <w:proofErr w:type="gramStart"/>
-            <w:r>
-              <w:rPr>
-                <w:rFonts w:ascii="宋体" w:eastAsia="宋体" w:hAnsi="宋体"/>
-                <w:lang w:eastAsia="zh-CN"/>
-              </w:rPr>
-              <w:t>友盟</w:t>
-            </w:r>
-            <w:proofErr w:type="gramEnd"/>
-            <w:r>
-              <w:rPr>
-                <w:rFonts w:ascii="宋体" w:eastAsia="宋体" w:hAnsi="宋体"/>
-                <w:lang w:eastAsia="zh-CN"/>
-              </w:rPr>
-              <w:t>/TD分析</w:t>
-            </w:r>
-          </w:p>
-        </w:tc>
-      </w:tr>
-      <w:tr>
-        <w:trPr>
-          <w:tblCellSpacing w:w="15" w:type="dxa"/>
-        </w:trPr>
-        <w:tc>
-          <w:tcPr>
-            <w:tcW w:w="0" w:type="auto"/>
-            <w:vAlign w:val="center"/>
-            <w:hideMark/>
-          </w:tcPr>
-          <w:p>
-            <w:pPr>
-              <w:rPr>
-                <w:rFonts w:ascii="宋体" w:eastAsia="宋体" w:hAnsi="宋体"/>
-                <w:lang w:eastAsia="zh-CN"/>
-              </w:rPr>
-            </w:pPr>
-            <w:r>
-              <w:rPr>
-                <w:rFonts w:ascii="宋体" w:eastAsia="宋体" w:hAnsi="宋体"/>
-                <w:lang w:eastAsia="zh-CN"/>
-              </w:rPr>
-              <w:t>功能体</w:t>
-            </w:r>
-            <w:r>
-              <w:rPr>
-                <w:rFonts w:ascii="宋体" w:eastAsia="宋体" w:hAnsi="宋体"/>
-                <w:lang w:eastAsia="zh-CN"/>
-              </w:rPr>
-              <w:lastRenderedPageBreak/>
-              <w:t>验</w:t>
-            </w:r>
-          </w:p>
-        </w:tc>
-        <w:tc>
-          <w:tcPr>
-            <w:tcW w:w="0" w:type="auto"/>
-            <w:tcBorders>
-              <w:right w:val="single" w:sz="4" w:space="0" w:color="auto"/>
-            </w:tcBorders>
-            <w:vAlign w:val="center"/>
-            <w:hideMark/>
-          </w:tcPr>
-          <w:p>
-            <w:pPr>
-              <w:jc w:val="both"/>
-              <w:rPr>
-                <w:rFonts w:ascii="宋体" w:eastAsia="宋体" w:hAnsi="宋体"/>
-                <w:lang w:eastAsia="zh-CN"/>
-              </w:rPr>
-            </w:pPr>
-            <w:r>
-              <w:rPr>
-                <w:rFonts w:ascii="宋体" w:eastAsia="宋体" w:hAnsi="宋体"/>
-                <w:lang w:eastAsia="zh-CN"/>
-              </w:rPr>
-              <w:lastRenderedPageBreak/>
-              <w:t>核心流程耗时≤1s；步骤≤3；CSAT≥4.2；失误率</w:t>
-            </w:r>
-            <w:r>
-              <w:rPr>
-                <w:rFonts w:ascii="宋体" w:eastAsia="宋体" w:hAnsi="宋体"/>
-                <w:lang w:eastAsia="zh-CN"/>
-              </w:rPr>
-              <w:lastRenderedPageBreak/>
-              <w:t>≤5%</w:t>
-            </w:r>
-          </w:p>
-        </w:tc>
-        <w:tc>
-          <w:tcPr>
-            <w:tcW w:w="0" w:type="auto"/>
-            <w:tcBorders>
-              <w:right w:val="single" w:sz="4" w:space="0" w:color="auto"/>
-            </w:tcBorders>
-            <w:vAlign w:val="center"/>
-            <w:hideMark/>
-          </w:tcPr>
-          <w:p>
-            <w:pPr>
-              <w:jc w:val="both"/>
-              <w:rPr>
-                <w:rFonts w:ascii="宋体" w:eastAsia="宋体" w:hAnsi="宋体"/>
-                <w:lang w:eastAsia="zh-CN"/>
-              </w:rPr>
-            </w:pPr>
-            <w:r>
-              <w:rPr>
-                <w:rFonts w:ascii="宋体" w:eastAsia="宋体" w:hAnsi="宋体"/>
-                <w:lang w:eastAsia="zh-CN"/>
-              </w:rPr>
-              <w:lastRenderedPageBreak/>
-              <w:t>查询/转账P95响应；账单/理财步骤数；CSAT（月样本≥1000）；失</w:t>
-            </w:r>
-            <w:r>
-              <w:rPr>
-                <w:rFonts w:ascii="宋体" w:eastAsia="宋体" w:hAnsi="宋体"/>
-                <w:lang w:eastAsia="zh-CN"/>
-              </w:rPr>
-              <w:lastRenderedPageBreak/>
-              <w:t>误率=错误/</w:t>
-            </w:r>
-            <w:proofErr w:type="gramStart"/>
-            <w:r>
-              <w:rPr>
-                <w:rFonts w:ascii="宋体" w:eastAsia="宋体" w:hAnsi="宋体"/>
-                <w:lang w:eastAsia="zh-CN"/>
-              </w:rPr>
-              <w:t>总操作</w:t>
-            </w:r>
-            <w:proofErr w:type="gramEnd"/>
-          </w:p>
-        </w:tc>
-        <w:tc>
-          <w:tcPr>
-            <w:tcW w:w="0" w:type="auto"/>
-            <w:vAlign w:val="center"/>
-            <w:hideMark/>
-          </w:tcPr>
-          <w:p>
-            <w:pPr>
-              <w:jc w:val="both"/>
-              <w:rPr>
-                <w:rFonts w:ascii="宋体" w:eastAsia="宋体" w:hAnsi="宋体"/>
-                <w:lang w:eastAsia="zh-CN"/>
-              </w:rPr>
-            </w:pPr>
-            <w:r>
-              <w:rPr>
-                <w:rFonts w:ascii="宋体" w:eastAsia="宋体" w:hAnsi="宋体"/>
-                <w:lang w:eastAsia="zh-CN"/>
-              </w:rPr>
-              <w:lastRenderedPageBreak/>
-              <w:t>New Relic/ARMS；调研系统；App日志</w:t>
-            </w:r>
-          </w:p>
-        </w:tc>
-      </w:tr>
-      <w:tr>
-        <w:trPr>
-          <w:tblCellSpacing w:w="15" w:type="dxa"/>
-        </w:trPr>
-        <w:tc>
-          <w:tcPr>
-            <w:tcW w:w="0" w:type="auto"/>
-            <w:vAlign w:val="center"/>
-            <w:hideMark/>
-          </w:tcPr>
-          <w:p>
-            <w:pPr>
-              <w:rPr>
-                <w:rFonts w:ascii="宋体" w:eastAsia="宋体" w:hAnsi="宋体"/>
-                <w:lang w:eastAsia="zh-CN"/>
-              </w:rPr>
-            </w:pPr>
-            <w:proofErr w:type="gramStart"/>
-            <w:r>
-              <w:rPr>
-                <w:rFonts w:ascii="宋体" w:eastAsia="宋体" w:hAnsi="宋体"/>
-                <w:lang w:eastAsia="zh-CN"/>
-              </w:rPr>
-              <w:t>安全风控</w:t>
-            </w:r>
-            <w:proofErr w:type="gramEnd"/>
-          </w:p>
-        </w:tc>
-        <w:tc>
-          <w:tcPr>
-            <w:tcW w:w="0" w:type="auto"/>
-            <w:tcBorders>
-              <w:right w:val="single" w:sz="4" w:space="0" w:color="auto"/>
-            </w:tcBorders>
-            <w:vAlign w:val="center"/>
-            <w:hideMark/>
-          </w:tcPr>
-          <w:p>
-            <w:pPr>
-              <w:jc w:val="both"/>
-              <w:rPr>
-                <w:rFonts w:ascii="宋体" w:eastAsia="宋体" w:hAnsi="宋体"/>
-                <w:lang w:eastAsia="zh-CN"/>
-              </w:rPr>
-            </w:pPr>
-            <w:r>
-              <w:rPr>
-                <w:rFonts w:ascii="宋体" w:eastAsia="宋体" w:hAnsi="宋体"/>
-                <w:lang w:eastAsia="zh-CN"/>
-              </w:rPr>
-              <w:t>正常放行≥99.5%；异常拦截≥99%；重大安全事件=0</w:t>
-            </w:r>
-          </w:p>
-        </w:tc>
-        <w:tc>
-          <w:tcPr>
-            <w:tcW w:w="0" w:type="auto"/>
-            <w:tcBorders>
-              <w:right w:val="single" w:sz="4" w:space="0" w:color="auto"/>
-            </w:tcBorders>
-            <w:vAlign w:val="center"/>
-            <w:hideMark/>
-          </w:tcPr>
-          <w:p>
-            <w:pPr>
-              <w:jc w:val="both"/>
-              <w:rPr>
-                <w:rFonts w:ascii="宋体" w:eastAsia="宋体" w:hAnsi="宋体"/>
-                <w:lang w:eastAsia="zh-CN"/>
-              </w:rPr>
-            </w:pPr>
-            <w:r>
-              <w:rPr>
-                <w:rFonts w:ascii="宋体" w:eastAsia="宋体" w:hAnsi="宋体"/>
-                <w:lang w:eastAsia="zh-CN"/>
-              </w:rPr>
-              <w:t>正常放行=复核无风险通过/总交易；异常拦截=复核有风险拦截/总异常；事件数</w:t>
-            </w:r>
-          </w:p>
-        </w:tc>
-        <w:tc>
-          <w:tcPr>
-            <w:tcW w:w="0" w:type="auto"/>
-            <w:vAlign w:val="center"/>
-            <w:hideMark/>
-          </w:tcPr>
-          <w:p>
-            <w:pPr>
-              <w:jc w:val="both"/>
-              <w:rPr>
-                <w:rFonts w:ascii="宋体" w:eastAsia="宋体" w:hAnsi="宋体"/>
-                <w:lang w:eastAsia="zh-CN"/>
-              </w:rPr>
-            </w:pPr>
-            <w:proofErr w:type="gramStart"/>
-            <w:r>
-              <w:rPr>
-                <w:rFonts w:ascii="宋体" w:eastAsia="宋体" w:hAnsi="宋体"/>
-                <w:lang w:eastAsia="zh-CN"/>
-              </w:rPr>
-              <w:t>风控日志</w:t>
-            </w:r>
-            <w:proofErr w:type="gramEnd"/>
-            <w:r>
-              <w:rPr>
-                <w:rFonts w:ascii="宋体" w:eastAsia="宋体" w:hAnsi="宋体"/>
-                <w:lang w:eastAsia="zh-CN"/>
-              </w:rPr>
-              <w:t>；</w:t>
-            </w:r>
-            <w:proofErr w:type="gramStart"/>
-            <w:r>
-              <w:rPr>
-                <w:rFonts w:ascii="宋体" w:eastAsia="宋体" w:hAnsi="宋体"/>
-                <w:lang w:eastAsia="zh-CN"/>
-              </w:rPr>
-              <w:t>客服工单</w:t>
-            </w:r>
-            <w:proofErr w:type="gramEnd"/>
-            <w:r>
-              <w:rPr>
-                <w:rFonts w:ascii="宋体" w:eastAsia="宋体" w:hAnsi="宋体"/>
-                <w:lang w:eastAsia="zh-CN"/>
-              </w:rPr>
-              <w:t>；安全审计</w:t>
-            </w:r>
-          </w:p>
-        </w:tc>
-      </w:tr>
-      <w:tr>
-        <w:trPr>
-          <w:tblCellSpacing w:w="15" w:type="dxa"/>
-        </w:trPr>
-        <w:tc>
-          <w:tcPr>
-            <w:tcW w:w="0" w:type="auto"/>
-            <w:vAlign w:val="center"/>
-            <w:hideMark/>
-          </w:tcPr>
-          <w:p>
-            <w:pPr>
-              <w:rPr>
-                <w:rFonts w:ascii="宋体" w:eastAsia="宋体" w:hAnsi="宋体"/>
-                <w:lang w:eastAsia="zh-CN"/>
-              </w:rPr>
-            </w:pPr>
-            <w:r>
-              <w:rPr>
-                <w:rFonts w:ascii="宋体" w:eastAsia="宋体" w:hAnsi="宋体"/>
-                <w:lang w:eastAsia="zh-CN"/>
-              </w:rPr>
-              <w:t>业务价值</w:t>
-            </w:r>
-          </w:p>
-        </w:tc>
-        <w:tc>
-          <w:tcPr>
-            <w:tcW w:w="0" w:type="auto"/>
-            <w:tcBorders>
-              <w:right w:val="single" w:sz="4" w:space="0" w:color="auto"/>
-            </w:tcBorders>
-            <w:vAlign w:val="center"/>
-            <w:hideMark/>
-          </w:tcPr>
-          <w:p>
-            <w:pPr>
-              <w:jc w:val="both"/>
-              <w:rPr>
-                <w:rFonts w:ascii="宋体" w:eastAsia="宋体" w:hAnsi="宋体"/>
-                <w:lang w:eastAsia="zh-CN"/>
-              </w:rPr>
-            </w:pPr>
-            <w:r>
-              <w:rPr>
-                <w:rFonts w:ascii="宋体" w:eastAsia="宋体" w:hAnsi="宋体"/>
-                <w:lang w:eastAsia="zh-CN"/>
-              </w:rPr>
-              <w:t>理财月交易额≥1000万元；缴费月订单≥5万；人均月交易≥3</w:t>
-            </w:r>
-          </w:p>
-        </w:tc>
-        <w:tc>
-          <w:tcPr>
-            <w:tcW w:w="0" w:type="auto"/>
-            <w:tcBorders>
-              <w:right w:val="single" w:sz="4" w:space="0" w:color="auto"/>
-            </w:tcBorders>
-            <w:vAlign w:val="center"/>
-            <w:hideMark/>
-          </w:tcPr>
-          <w:p>
-            <w:pPr>
-              <w:jc w:val="both"/>
-              <w:rPr>
-                <w:rFonts w:ascii="宋体" w:eastAsia="宋体" w:hAnsi="宋体"/>
-                <w:lang w:eastAsia="zh-CN"/>
-              </w:rPr>
-            </w:pPr>
-            <w:r>
-              <w:rPr>
-                <w:rFonts w:ascii="宋体" w:eastAsia="宋体" w:hAnsi="宋体"/>
-                <w:lang w:eastAsia="zh-CN"/>
-              </w:rPr>
-              <w:t>理财成交额（月）；缴费订单（分品类）；人均交易次数与金额</w:t>
-            </w:r>
-          </w:p>
-        </w:tc>
-        <w:tc>
-          <w:tcPr>
-            <w:tcW w:w="0" w:type="auto"/>
-            <w:vAlign w:val="center"/>
-            <w:hideMark/>
-          </w:tcPr>
-          <w:p>
-            <w:pPr>
-              <w:jc w:val="both"/>
-              <w:rPr>
-                <w:rFonts w:ascii="宋体" w:eastAsia="宋体" w:hAnsi="宋体"/>
-                <w:lang w:eastAsia="zh-CN"/>
-              </w:rPr>
-            </w:pPr>
-            <w:r>
-              <w:rPr>
-                <w:rFonts w:ascii="宋体" w:eastAsia="宋体" w:hAnsi="宋体"/>
-                <w:lang w:eastAsia="zh-CN"/>
-              </w:rPr>
-              <w:t>业务后台；财务系统；三方报表</w:t>
-            </w:r>
-          </w:p>
-        </w:tc>
-      </w:tr>
-    </w:tbl>
     <w:p>
       <w:pPr>
-        <w:rPr>
-          <w:rFonts w:eastAsia="宋体" w:hint="eastAsia"/>
-          <w:lang w:eastAsia="zh-CN"/>
-        </w:rPr>
-      </w:pPr>
-    </w:p>
-    <w:p>
-      <w:pPr>
         <w:pStyle w:val="1"/>
         <w:rPr>
           <w:rFonts w:ascii="微软雅黑" w:eastAsia="微软雅黑" w:hAnsi="微软雅黑"/>
@@ -3906,7 +238,6 @@
           <w:rFonts w:ascii="微软雅黑" w:eastAsia="微软雅黑" w:hAnsi="微软雅黑"/>
           <w:lang w:eastAsia="zh-CN"/>
         </w:rPr>
-        <w:lastRenderedPageBreak/>
         <w:t>第2章 可行性分析与立项决策</w:t>
       </w:r>
     </w:p>
@@ -3923,8 +254,17 @@
           <w:rFonts w:ascii="微软雅黑" w:eastAsia="微软雅黑" w:hAnsi="微软雅黑"/>
           <w:lang w:eastAsia="zh-CN"/>
         </w:rPr>
-        <w:t>2.1 技术可行性</w:t>
+        <w:t xml:space="preserve">2.1 </w:t>
       </w:r>
+      <w:proofErr w:type="spellStart"/>
+      <w:r>
+        <w:rPr>
+          <w:rFonts w:ascii="微软雅黑" w:eastAsia="微软雅黑" w:hAnsi="微软雅黑"/>
+          <w:lang w:eastAsia="zh-CN"/>
+        </w:rPr>
+        <w:t>技术可行性</w:t>
+      </w:r>
+      <w:proofErr w:type="spellEnd"/>
     </w:p>
     <w:p>
       <w:pPr>
@@ -4099,7 +439,7 @@
       <w:pPr>
         <w:pStyle w:val="21"/>
         <w:rPr>
-          <w:rFonts w:ascii="微软雅黑" w:eastAsia="微软雅黑" w:hAnsi="微软雅黑"/>
+          <w:rFonts w:ascii="微软雅黑" w:eastAsia="微软雅黑" w:hAnsi="微软雅黑" w:hint="eastAsia"/>
           <w:lang w:eastAsia="zh-CN"/>
         </w:rPr>
       </w:pPr>
@@ -4108,6 +448,7 @@
           <w:rFonts w:ascii="微软雅黑" w:eastAsia="微软雅黑" w:hAnsi="微软雅黑"/>
           <w:lang w:eastAsia="zh-CN"/>
         </w:rPr>
+        <w:lastRenderedPageBreak/>
         <w:t>3.5 预期收益与市场价值</w:t>
       </w:r>
     </w:p>
@@ -4189,7 +530,7 @@
       <w:pPr>
         <w:pStyle w:val="21"/>
         <w:rPr>
-          <w:rFonts w:ascii="微软雅黑" w:eastAsia="微软雅黑" w:hAnsi="微软雅黑"/>
+          <w:rFonts w:ascii="微软雅黑" w:eastAsia="微软雅黑" w:hAnsi="微软雅黑" w:hint="eastAsia"/>
           <w:lang w:eastAsia="zh-CN"/>
         </w:rPr>
       </w:pPr>
@@ -4214,7 +555,6 @@
           <w:rFonts w:ascii="微软雅黑" w:eastAsia="微软雅黑" w:hAnsi="微软雅黑"/>
           <w:lang w:eastAsia="zh-CN"/>
         </w:rPr>
-        <w:lastRenderedPageBreak/>
         <w:t>第5章 涉众分析（Stakeholder Analysis）</w:t>
       </w:r>
     </w:p>
@@ -4900,15 +1240,27 @@
         <w:pStyle w:val="1"/>
         <w:rPr>
           <w:rFonts w:ascii="微软雅黑" w:eastAsia="微软雅黑" w:hAnsi="微软雅黑"/>
-          <w:lang w:eastAsia="zh-CN"/>
         </w:rPr>
       </w:pPr>
       <w:r>
         <w:rPr>
           <w:rFonts w:ascii="微软雅黑" w:eastAsia="微软雅黑" w:hAnsi="微软雅黑"/>
-          <w:lang w:eastAsia="zh-CN"/>
-        </w:rPr>
-        <w:t>第8章 用例与UML模型（UML Modeling）</w:t>
+        </w:rPr>
+        <w:t xml:space="preserve">第8章 </w:t>
+      </w:r>
+      <w:proofErr w:type="spellStart"/>
+      <w:r>
+        <w:rPr>
+          <w:rFonts w:ascii="微软雅黑" w:eastAsia="微软雅黑" w:hAnsi="微软雅黑"/>
+        </w:rPr>
+        <w:t>用例与UML模型（UML</w:t>
+      </w:r>
+      <w:proofErr w:type="spellEnd"/>
+      <w:r>
+        <w:rPr>
+          <w:rFonts w:ascii="微软雅黑" w:eastAsia="微软雅黑" w:hAnsi="微软雅黑"/>
+        </w:rPr>
+        <w:t xml:space="preserve"> Modeling）</w:t>
       </w:r>
     </w:p>
     <w:p>
@@ -4990,7 +1342,7 @@
     <w:p>
       <w:pPr>
         <w:rPr>
-          <w:rFonts w:ascii="微软雅黑" w:eastAsia="微软雅黑" w:hAnsi="微软雅黑"/>
+          <w:rFonts w:ascii="微软雅黑" w:eastAsia="微软雅黑" w:hAnsi="微软雅黑" w:hint="eastAsia"/>
           <w:lang w:eastAsia="zh-CN"/>
         </w:rPr>
       </w:pPr>
@@ -5842,6 +2194,7 @@
   <w:style w:type="character" w:default="1" w:styleId="a2">
     <w:name w:val="Default Paragraph Font"/>
     <w:uiPriority w:val="1"/>
+    <w:semiHidden/>
     <w:unhideWhenUsed/>
   </w:style>
   <w:style w:type="table" w:default="1" w:styleId="a3">

</xml_diff>

<commit_message>
Complete the process from idea to project proposal
</commit_message>
<xml_diff>
--- a/在线网银App项目立项与需求分析文档.docx
+++ b/在线网银App项目立项与需求分析文档.docx
@@ -69,7 +69,7 @@
     <w:p>
       <w:pPr>
         <w:rPr>
-          <w:rFonts w:ascii="微软雅黑" w:eastAsia="微软雅黑" w:hAnsi="微软雅黑" w:hint="eastAsia"/>
+          <w:rFonts w:ascii="微软雅黑" w:eastAsia="微软雅黑" w:hAnsi="微软雅黑"/>
           <w:lang w:eastAsia="zh-CN"/>
         </w:rPr>
       </w:pPr>
@@ -77,7 +77,7 @@
     <w:p>
       <w:pPr>
         <w:rPr>
-          <w:rFonts w:ascii="微软雅黑" w:eastAsia="微软雅黑" w:hAnsi="微软雅黑" w:hint="eastAsia"/>
+          <w:rFonts w:ascii="微软雅黑" w:eastAsia="微软雅黑" w:hAnsi="微软雅黑"/>
           <w:lang w:eastAsia="zh-CN"/>
         </w:rPr>
       </w:pPr>
@@ -102,7 +102,7 @@
       <w:pPr>
         <w:jc w:val="right"/>
         <w:rPr>
-          <w:rFonts w:ascii="微软雅黑" w:eastAsia="微软雅黑" w:hAnsi="微软雅黑" w:hint="eastAsia"/>
+          <w:rFonts w:ascii="微软雅黑" w:eastAsia="微软雅黑" w:hAnsi="微软雅黑"/>
           <w:lang w:eastAsia="zh-CN"/>
         </w:rPr>
       </w:pPr>
@@ -116,6 +116,96 @@
     </w:p>
     <w:p>
       <w:pPr>
+        <w:jc w:val="right"/>
+        <w:rPr>
+          <w:rFonts w:ascii="微软雅黑" w:eastAsia="微软雅黑" w:hAnsi="微软雅黑"/>
+          <w:lang w:eastAsia="zh-CN"/>
+        </w:rPr>
+      </w:pPr>
+    </w:p>
+    <w:p>
+      <w:pPr>
+        <w:jc w:val="right"/>
+        <w:rPr>
+          <w:rFonts w:ascii="微软雅黑" w:eastAsia="微软雅黑" w:hAnsi="微软雅黑"/>
+          <w:lang w:eastAsia="zh-CN"/>
+        </w:rPr>
+      </w:pPr>
+    </w:p>
+    <w:p>
+      <w:pPr>
+        <w:jc w:val="right"/>
+        <w:rPr>
+          <w:rFonts w:ascii="微软雅黑" w:eastAsia="微软雅黑" w:hAnsi="微软雅黑"/>
+          <w:lang w:eastAsia="zh-CN"/>
+        </w:rPr>
+      </w:pPr>
+    </w:p>
+    <w:p>
+      <w:pPr>
+        <w:jc w:val="right"/>
+        <w:rPr>
+          <w:rFonts w:ascii="微软雅黑" w:eastAsia="微软雅黑" w:hAnsi="微软雅黑"/>
+          <w:lang w:eastAsia="zh-CN"/>
+        </w:rPr>
+      </w:pPr>
+    </w:p>
+    <w:p>
+      <w:pPr>
+        <w:jc w:val="right"/>
+        <w:rPr>
+          <w:rFonts w:ascii="微软雅黑" w:eastAsia="微软雅黑" w:hAnsi="微软雅黑"/>
+          <w:lang w:eastAsia="zh-CN"/>
+        </w:rPr>
+      </w:pPr>
+    </w:p>
+    <w:p>
+      <w:pPr>
+        <w:jc w:val="right"/>
+        <w:rPr>
+          <w:rFonts w:ascii="微软雅黑" w:eastAsia="微软雅黑" w:hAnsi="微软雅黑"/>
+          <w:lang w:eastAsia="zh-CN"/>
+        </w:rPr>
+      </w:pPr>
+    </w:p>
+    <w:p>
+      <w:pPr>
+        <w:jc w:val="right"/>
+        <w:rPr>
+          <w:rFonts w:ascii="微软雅黑" w:eastAsia="微软雅黑" w:hAnsi="微软雅黑"/>
+          <w:lang w:eastAsia="zh-CN"/>
+        </w:rPr>
+      </w:pPr>
+    </w:p>
+    <w:p>
+      <w:pPr>
+        <w:jc w:val="right"/>
+        <w:rPr>
+          <w:rFonts w:ascii="微软雅黑" w:eastAsia="微软雅黑" w:hAnsi="微软雅黑"/>
+          <w:lang w:eastAsia="zh-CN"/>
+        </w:rPr>
+      </w:pPr>
+    </w:p>
+    <w:p>
+      <w:pPr>
+        <w:jc w:val="right"/>
+        <w:rPr>
+          <w:rFonts w:ascii="微软雅黑" w:eastAsia="微软雅黑" w:hAnsi="微软雅黑"/>
+          <w:lang w:eastAsia="zh-CN"/>
+        </w:rPr>
+      </w:pPr>
+    </w:p>
+    <w:p>
+      <w:pPr>
+        <w:jc w:val="right"/>
+        <w:rPr>
+          <w:rFonts w:ascii="微软雅黑" w:eastAsia="微软雅黑" w:hAnsi="微软雅黑" w:hint="eastAsia"/>
+          <w:lang w:eastAsia="zh-CN"/>
+        </w:rPr>
+      </w:pPr>
+    </w:p>
+    <w:p>
+      <w:pPr>
         <w:pStyle w:val="1"/>
         <w:rPr>
           <w:rFonts w:ascii="微软雅黑" w:eastAsia="微软雅黑" w:hAnsi="微软雅黑"/>
@@ -135,7 +225,7 @@
       <w:pPr>
         <w:pStyle w:val="21"/>
         <w:rPr>
-          <w:rFonts w:ascii="微软雅黑" w:eastAsia="微软雅黑" w:hAnsi="微软雅黑"/>
+          <w:rFonts w:ascii="微软雅黑" w:eastAsia="微软雅黑" w:hAnsi="微软雅黑" w:cs="微软雅黑"/>
           <w:lang w:eastAsia="zh-CN"/>
         </w:rPr>
       </w:pPr>
@@ -163,18 +253,83 @@
     </w:p>
     <w:p>
       <w:pPr>
-        <w:pStyle w:val="21"/>
-        <w:rPr>
-          <w:rFonts w:ascii="微软雅黑" w:eastAsia="微软雅黑" w:hAnsi="微软雅黑"/>
-          <w:lang w:eastAsia="zh-CN"/>
-        </w:rPr>
-      </w:pPr>
-      <w:r>
-        <w:rPr>
-          <w:rFonts w:ascii="微软雅黑" w:eastAsia="微软雅黑" w:hAnsi="微软雅黑"/>
-          <w:lang w:eastAsia="zh-CN"/>
-        </w:rPr>
-        <w:t>1.2 市场问题与机会</w:t>
+        <w:ind w:firstLine="454"/>
+        <w:jc w:val="both"/>
+        <w:rPr>
+          <w:rFonts w:ascii="宋体" w:eastAsia="宋体" w:hAnsi="宋体" w:hint="eastAsia"/>
+          <w:lang w:eastAsia="zh-CN"/>
+        </w:rPr>
+      </w:pPr>
+      <w:r>
+        <w:rPr>
+          <w:rFonts w:ascii="宋体" w:eastAsia="宋体" w:hAnsi="宋体"/>
+          <w:lang w:eastAsia="zh-CN"/>
+        </w:rPr>
+        <w:t>随着移动互联网在校园及年轻群体中的深度渗透，学生、</w:t>
+      </w:r>
+      <w:proofErr w:type="gramStart"/>
+      <w:r>
+        <w:rPr>
+          <w:rFonts w:ascii="宋体" w:eastAsia="宋体" w:hAnsi="宋体"/>
+          <w:lang w:eastAsia="zh-CN"/>
+        </w:rPr>
+        <w:t>初入职场的</w:t>
+      </w:r>
+      <w:proofErr w:type="gramEnd"/>
+      <w:r>
+        <w:rPr>
+          <w:rFonts w:ascii="宋体" w:eastAsia="宋体" w:hAnsi="宋体"/>
+          <w:lang w:eastAsia="zh-CN"/>
+        </w:rPr>
+        <w:t>年轻人对金融服务的便捷性、场景</w:t>
+      </w:r>
+      <w:proofErr w:type="gramStart"/>
+      <w:r>
+        <w:rPr>
+          <w:rFonts w:ascii="宋体" w:eastAsia="宋体" w:hAnsi="宋体"/>
+          <w:lang w:eastAsia="zh-CN"/>
+        </w:rPr>
+        <w:t>化需求</w:t>
+      </w:r>
+      <w:proofErr w:type="gramEnd"/>
+      <w:r>
+        <w:rPr>
+          <w:rFonts w:ascii="宋体" w:eastAsia="宋体" w:hAnsi="宋体"/>
+          <w:lang w:eastAsia="zh-CN"/>
+        </w:rPr>
+        <w:t xml:space="preserve">日益凸显。目前，传统银行网点多远离校园和年轻人群聚集的写字楼，线下办理查账、转账、缴费等基础业务需耗费大量时间排队；PC </w:t>
+      </w:r>
+      <w:proofErr w:type="gramStart"/>
+      <w:r>
+        <w:rPr>
+          <w:rFonts w:ascii="宋体" w:eastAsia="宋体" w:hAnsi="宋体"/>
+          <w:lang w:eastAsia="zh-CN"/>
+        </w:rPr>
+        <w:t>端网银操作</w:t>
+      </w:r>
+      <w:proofErr w:type="gramEnd"/>
+      <w:r>
+        <w:rPr>
+          <w:rFonts w:ascii="宋体" w:eastAsia="宋体" w:hAnsi="宋体"/>
+          <w:lang w:eastAsia="zh-CN"/>
+        </w:rPr>
+        <w:t>流程繁琐，界面复杂，难以适配碎片化的使用场景，比如学生在课间查生活费、上班族在通勤时转账；而市面上部分金融类 App 要么功能冗余，包含大量学生和年轻群体用不到的理财、贷款模块，要么安全保障不足，用户对资金安全存在顾虑。为解决这些痛点，满足学生及年轻上班族对 “简单、安全、贴近校园与日常场景” 的移动金融工具的需求，启动</w:t>
+      </w:r>
+      <w:proofErr w:type="gramStart"/>
+      <w:r>
+        <w:rPr>
+          <w:rFonts w:ascii="宋体" w:eastAsia="宋体" w:hAnsi="宋体"/>
+          <w:lang w:eastAsia="zh-CN"/>
+        </w:rPr>
+        <w:t>在线网银</w:t>
+      </w:r>
+      <w:proofErr w:type="gramEnd"/>
+      <w:r>
+        <w:rPr>
+          <w:rFonts w:ascii="宋体" w:eastAsia="宋体" w:hAnsi="宋体"/>
+          <w:lang w:eastAsia="zh-CN"/>
+        </w:rPr>
+        <w:t xml:space="preserve"> App 项目，旨在通过轻量化设计和场景化功能，让目标用户用手机就能高效完成核心金融操作。</w:t>
       </w:r>
     </w:p>
     <w:p>
@@ -190,59 +345,320 @@
           <w:rFonts w:ascii="微软雅黑" w:eastAsia="微软雅黑" w:hAnsi="微软雅黑"/>
           <w:lang w:eastAsia="zh-CN"/>
         </w:rPr>
-        <w:t>1.3 项目目标</w:t>
+        <w:t>1.2 市场问题与机会</w:t>
       </w:r>
     </w:p>
     <w:p>
       <w:pPr>
-        <w:pStyle w:val="21"/>
-        <w:rPr>
-          <w:rFonts w:ascii="微软雅黑" w:eastAsia="微软雅黑" w:hAnsi="微软雅黑"/>
-          <w:lang w:eastAsia="zh-CN"/>
-        </w:rPr>
-      </w:pPr>
-      <w:r>
-        <w:rPr>
-          <w:rFonts w:ascii="微软雅黑" w:eastAsia="微软雅黑" w:hAnsi="微软雅黑"/>
-          <w:lang w:eastAsia="zh-CN"/>
-        </w:rPr>
-        <w:t>1.4 项目范围与边界</w:t>
+        <w:ind w:firstLine="454"/>
+        <w:jc w:val="both"/>
+        <w:rPr>
+          <w:rFonts w:ascii="宋体" w:eastAsia="宋体" w:hAnsi="宋体"/>
+          <w:lang w:eastAsia="zh-CN"/>
+        </w:rPr>
+      </w:pPr>
+      <w:r>
+        <w:rPr>
+          <w:rFonts w:ascii="宋体" w:eastAsia="宋体" w:hAnsi="宋体"/>
+          <w:lang w:eastAsia="zh-CN"/>
+        </w:rPr>
+        <w:t>当前面向学生和年轻上班族的金融服务市场存在明显痛点，一方面，学生群体每月有生活费接收与转账、校园</w:t>
+      </w:r>
+      <w:proofErr w:type="gramStart"/>
+      <w:r>
+        <w:rPr>
+          <w:rFonts w:ascii="宋体" w:eastAsia="宋体" w:hAnsi="宋体"/>
+          <w:lang w:eastAsia="zh-CN"/>
+        </w:rPr>
+        <w:t>一</w:t>
+      </w:r>
+      <w:proofErr w:type="gramEnd"/>
+      <w:r>
+        <w:rPr>
+          <w:rFonts w:ascii="宋体" w:eastAsia="宋体" w:hAnsi="宋体"/>
+          <w:lang w:eastAsia="zh-CN"/>
+        </w:rPr>
+        <w:t xml:space="preserve">卡通充值、学费缴纳等高频需求，但多数银行 App 功能入口隐蔽，操作步骤繁琐，比如转账需经过选择账户、输入收款人信息、多次验证等 5-6 步，学生往往需要 10 </w:t>
+      </w:r>
+      <w:proofErr w:type="gramStart"/>
+      <w:r>
+        <w:rPr>
+          <w:rFonts w:ascii="宋体" w:eastAsia="宋体" w:hAnsi="宋体"/>
+          <w:lang w:eastAsia="zh-CN"/>
+        </w:rPr>
+        <w:t>分钟以上</w:t>
+      </w:r>
+      <w:proofErr w:type="gramEnd"/>
+      <w:r>
+        <w:rPr>
+          <w:rFonts w:ascii="宋体" w:eastAsia="宋体" w:hAnsi="宋体"/>
+          <w:lang w:eastAsia="zh-CN"/>
+        </w:rPr>
+        <w:t>才能完成一次操作，且缺乏针对校园场景的专属功能；另一方面，年轻上班族日常以小额转账、账单查询为主，现有 App 在早高峰、月末等时段常出现响应延迟，转账后需等待 3-5 分钟才能确认到账，影响使用体验。同时，市场上专门聚焦 “学生 + 年轻上班族” 细分群体的轻</w:t>
+      </w:r>
+      <w:proofErr w:type="gramStart"/>
+      <w:r>
+        <w:rPr>
+          <w:rFonts w:ascii="宋体" w:eastAsia="宋体" w:hAnsi="宋体"/>
+          <w:lang w:eastAsia="zh-CN"/>
+        </w:rPr>
+        <w:t>量化网银</w:t>
+      </w:r>
+      <w:proofErr w:type="gramEnd"/>
+      <w:r>
+        <w:rPr>
+          <w:rFonts w:ascii="宋体" w:eastAsia="宋体" w:hAnsi="宋体"/>
+          <w:lang w:eastAsia="zh-CN"/>
+        </w:rPr>
+        <w:t xml:space="preserve"> App 较少，多数产品要么侧重全面功能而忽略操作便捷性，要么仅覆盖单一功能而无法满足多样化需求，存在明显的市场空白。</w:t>
       </w:r>
     </w:p>
     <w:p>
       <w:pPr>
-        <w:pStyle w:val="21"/>
-        <w:rPr>
-          <w:rFonts w:ascii="微软雅黑" w:eastAsia="微软雅黑" w:hAnsi="微软雅黑" w:hint="eastAsia"/>
-          <w:lang w:eastAsia="zh-CN"/>
-        </w:rPr>
-      </w:pPr>
-      <w:r>
-        <w:rPr>
-          <w:rFonts w:ascii="微软雅黑" w:eastAsia="微软雅黑" w:hAnsi="微软雅黑"/>
-          <w:lang w:eastAsia="zh-CN"/>
-        </w:rPr>
-        <w:t>1.5 成功标准与度量指标</w:t>
+        <w:ind w:firstLine="454"/>
+        <w:jc w:val="both"/>
+        <w:rPr>
+          <w:rFonts w:ascii="宋体" w:eastAsia="宋体" w:hAnsi="宋体" w:hint="eastAsia"/>
+          <w:lang w:eastAsia="zh-CN"/>
+        </w:rPr>
+      </w:pPr>
+      <w:r>
+        <w:rPr>
+          <w:rFonts w:ascii="宋体" w:eastAsia="宋体" w:hAnsi="宋体"/>
+          <w:lang w:eastAsia="zh-CN"/>
+        </w:rPr>
+        <w:t>而从机会层面来看，目标用户群体基数明确且集中，仅本校及周边 3 所高校就有超过 10 万学生，加上周边企业 2 万左右的年轻上班族，需求集中且稳定；学生群体对新事物接受度高，愿意尝试贴合自身需求的新 App，且可通过校园活动、班级社群等低成本渠道推广，</w:t>
+      </w:r>
+      <w:proofErr w:type="gramStart"/>
+      <w:r>
+        <w:rPr>
+          <w:rFonts w:ascii="宋体" w:eastAsia="宋体" w:hAnsi="宋体"/>
+          <w:lang w:eastAsia="zh-CN"/>
+        </w:rPr>
+        <w:t>获客难度</w:t>
+      </w:r>
+      <w:proofErr w:type="gramEnd"/>
+      <w:r>
+        <w:rPr>
+          <w:rFonts w:ascii="宋体" w:eastAsia="宋体" w:hAnsi="宋体"/>
+          <w:lang w:eastAsia="zh-CN"/>
+        </w:rPr>
+        <w:t>低；随着用户从学生身份过渡</w:t>
+      </w:r>
+      <w:proofErr w:type="gramStart"/>
+      <w:r>
+        <w:rPr>
+          <w:rFonts w:ascii="宋体" w:eastAsia="宋体" w:hAnsi="宋体"/>
+          <w:lang w:eastAsia="zh-CN"/>
+        </w:rPr>
+        <w:t>到职场</w:t>
+      </w:r>
+      <w:proofErr w:type="gramEnd"/>
+      <w:r>
+        <w:rPr>
+          <w:rFonts w:ascii="宋体" w:eastAsia="宋体" w:hAnsi="宋体"/>
+          <w:lang w:eastAsia="zh-CN"/>
+        </w:rPr>
+        <w:t>人，其金融需求会逐步拓展，项目可随用户成长持续优化功能，形成长期服务优势，进一步挖掘市场价值。</w:t>
       </w:r>
     </w:p>
     <w:p>
       <w:pPr>
-        <w:pStyle w:val="1"/>
-        <w:rPr>
-          <w:rFonts w:ascii="微软雅黑" w:eastAsia="微软雅黑" w:hAnsi="微软雅黑"/>
-          <w:lang w:eastAsia="zh-CN"/>
-        </w:rPr>
-      </w:pPr>
-      <w:r>
-        <w:rPr>
-          <w:rFonts w:ascii="微软雅黑" w:eastAsia="微软雅黑" w:hAnsi="微软雅黑"/>
-          <w:lang w:eastAsia="zh-CN"/>
-        </w:rPr>
-        <w:t>第2章 可行性分析与立项决策</w:t>
+        <w:pStyle w:val="21"/>
+        <w:rPr>
+          <w:rFonts w:ascii="微软雅黑" w:eastAsia="微软雅黑" w:hAnsi="微软雅黑"/>
+          <w:lang w:eastAsia="zh-CN"/>
+        </w:rPr>
+      </w:pPr>
+      <w:r>
+        <w:rPr>
+          <w:rFonts w:ascii="微软雅黑" w:eastAsia="微软雅黑" w:hAnsi="微软雅黑"/>
+          <w:lang w:eastAsia="zh-CN"/>
+        </w:rPr>
+        <w:t>1.3 项目目标</w:t>
       </w:r>
     </w:p>
     <w:p>
       <w:pPr>
+        <w:ind w:firstLine="454"/>
+        <w:jc w:val="both"/>
+        <w:rPr>
+          <w:rFonts w:ascii="宋体" w:eastAsia="宋体" w:hAnsi="宋体"/>
+          <w:lang w:eastAsia="zh-CN"/>
+        </w:rPr>
+      </w:pPr>
+      <w:r>
+        <w:rPr>
+          <w:rFonts w:ascii="宋体" w:eastAsia="宋体" w:hAnsi="宋体"/>
+          <w:lang w:eastAsia="zh-CN"/>
+        </w:rPr>
+        <w:t xml:space="preserve">本项目目标分为核心目标与辅助目标，核心目标聚焦用户规模、功能体验与安全保障，确保产品能快速落地并满足用户基础需求。核心目标方面，计划上线后 3 </w:t>
+      </w:r>
+      <w:proofErr w:type="gramStart"/>
+      <w:r>
+        <w:rPr>
+          <w:rFonts w:ascii="宋体" w:eastAsia="宋体" w:hAnsi="宋体"/>
+          <w:lang w:eastAsia="zh-CN"/>
+        </w:rPr>
+        <w:t>个</w:t>
+      </w:r>
+      <w:proofErr w:type="gramEnd"/>
+      <w:r>
+        <w:rPr>
+          <w:rFonts w:ascii="宋体" w:eastAsia="宋体" w:hAnsi="宋体"/>
+          <w:lang w:eastAsia="zh-CN"/>
+        </w:rPr>
+        <w:t>月内，实现本校及周边 1 所高校的覆盖，累计注册用户达到 5000 人，</w:t>
+      </w:r>
+      <w:proofErr w:type="gramStart"/>
+      <w:r>
+        <w:rPr>
+          <w:rFonts w:ascii="宋体" w:eastAsia="宋体" w:hAnsi="宋体"/>
+          <w:lang w:eastAsia="zh-CN"/>
+        </w:rPr>
+        <w:t>月活跃</w:t>
+      </w:r>
+      <w:proofErr w:type="gramEnd"/>
+      <w:r>
+        <w:rPr>
+          <w:rFonts w:ascii="宋体" w:eastAsia="宋体" w:hAnsi="宋体"/>
+          <w:lang w:eastAsia="zh-CN"/>
+        </w:rPr>
+        <w:t xml:space="preserve">用户（每月至少使用 1 </w:t>
+      </w:r>
+      <w:proofErr w:type="gramStart"/>
+      <w:r>
+        <w:rPr>
+          <w:rFonts w:ascii="宋体" w:eastAsia="宋体" w:hAnsi="宋体"/>
+          <w:lang w:eastAsia="zh-CN"/>
+        </w:rPr>
+        <w:t>次核心</w:t>
+      </w:r>
+      <w:proofErr w:type="gramEnd"/>
+      <w:r>
+        <w:rPr>
+          <w:rFonts w:ascii="宋体" w:eastAsia="宋体" w:hAnsi="宋体"/>
+          <w:lang w:eastAsia="zh-CN"/>
+        </w:rPr>
+        <w:t xml:space="preserve">功能）不低于 3000 人；核心功能如账户余额查询、小额转账的操作步骤控制在 3 步以内，系统响应时间不超过 2 秒，通过简单问卷调研，用户使用满意度（5 分制）需达到 4 分及以上；上线后 3 </w:t>
+      </w:r>
+      <w:proofErr w:type="gramStart"/>
+      <w:r>
+        <w:rPr>
+          <w:rFonts w:ascii="宋体" w:eastAsia="宋体" w:hAnsi="宋体"/>
+          <w:lang w:eastAsia="zh-CN"/>
+        </w:rPr>
+        <w:t>个</w:t>
+      </w:r>
+      <w:proofErr w:type="gramEnd"/>
+      <w:r>
+        <w:rPr>
+          <w:rFonts w:ascii="宋体" w:eastAsia="宋体" w:hAnsi="宋体"/>
+          <w:lang w:eastAsia="zh-CN"/>
+        </w:rPr>
+        <w:t>月内，确保无账号信息泄露、资金错误到账等安全问题，用户通过客</w:t>
+      </w:r>
+      <w:proofErr w:type="gramStart"/>
+      <w:r>
+        <w:rPr>
+          <w:rFonts w:ascii="宋体" w:eastAsia="宋体" w:hAnsi="宋体"/>
+          <w:lang w:eastAsia="zh-CN"/>
+        </w:rPr>
+        <w:t>服渠道</w:t>
+      </w:r>
+      <w:proofErr w:type="gramEnd"/>
+      <w:r>
+        <w:rPr>
+          <w:rFonts w:ascii="宋体" w:eastAsia="宋体" w:hAnsi="宋体"/>
+          <w:lang w:eastAsia="zh-CN"/>
+        </w:rPr>
+        <w:t>反馈的投诉量控制在 10 次以内。</w:t>
+      </w:r>
+    </w:p>
+    <w:p>
+      <w:pPr>
+        <w:ind w:firstLine="454"/>
+        <w:jc w:val="both"/>
+        <w:rPr>
+          <w:rFonts w:ascii="宋体" w:eastAsia="宋体" w:hAnsi="宋体" w:hint="eastAsia"/>
+          <w:lang w:eastAsia="zh-CN"/>
+        </w:rPr>
+      </w:pPr>
+      <w:r>
+        <w:rPr>
+          <w:rFonts w:ascii="宋体" w:eastAsia="宋体" w:hAnsi="宋体"/>
+          <w:lang w:eastAsia="zh-CN"/>
+        </w:rPr>
+        <w:lastRenderedPageBreak/>
+        <w:t xml:space="preserve">辅助目标则围绕场景拓展与产品迭代展开，上线 1 </w:t>
+      </w:r>
+      <w:proofErr w:type="gramStart"/>
+      <w:r>
+        <w:rPr>
+          <w:rFonts w:ascii="宋体" w:eastAsia="宋体" w:hAnsi="宋体"/>
+          <w:lang w:eastAsia="zh-CN"/>
+        </w:rPr>
+        <w:t>个</w:t>
+      </w:r>
+      <w:proofErr w:type="gramEnd"/>
+      <w:r>
+        <w:rPr>
+          <w:rFonts w:ascii="宋体" w:eastAsia="宋体" w:hAnsi="宋体"/>
+          <w:lang w:eastAsia="zh-CN"/>
+        </w:rPr>
+        <w:t>月内，完成与学校</w:t>
+      </w:r>
+      <w:proofErr w:type="gramStart"/>
+      <w:r>
+        <w:rPr>
+          <w:rFonts w:ascii="宋体" w:eastAsia="宋体" w:hAnsi="宋体"/>
+          <w:lang w:eastAsia="zh-CN"/>
+        </w:rPr>
+        <w:t>一</w:t>
+      </w:r>
+      <w:proofErr w:type="gramEnd"/>
+      <w:r>
+        <w:rPr>
+          <w:rFonts w:ascii="宋体" w:eastAsia="宋体" w:hAnsi="宋体"/>
+          <w:lang w:eastAsia="zh-CN"/>
+        </w:rPr>
+        <w:t>卡通系统、财务系统的对接，实现校园</w:t>
+      </w:r>
+      <w:proofErr w:type="gramStart"/>
+      <w:r>
+        <w:rPr>
+          <w:rFonts w:ascii="宋体" w:eastAsia="宋体" w:hAnsi="宋体"/>
+          <w:lang w:eastAsia="zh-CN"/>
+        </w:rPr>
+        <w:t>一</w:t>
+      </w:r>
+      <w:proofErr w:type="gramEnd"/>
+      <w:r>
+        <w:rPr>
+          <w:rFonts w:ascii="宋体" w:eastAsia="宋体" w:hAnsi="宋体"/>
+          <w:lang w:eastAsia="zh-CN"/>
+        </w:rPr>
+        <w:t xml:space="preserve">卡通充值、学费代缴功能，覆盖学生高频校园金融需求；后续每 2 </w:t>
+      </w:r>
+      <w:proofErr w:type="gramStart"/>
+      <w:r>
+        <w:rPr>
+          <w:rFonts w:ascii="宋体" w:eastAsia="宋体" w:hAnsi="宋体"/>
+          <w:lang w:eastAsia="zh-CN"/>
+        </w:rPr>
+        <w:t>个</w:t>
+      </w:r>
+      <w:proofErr w:type="gramEnd"/>
+      <w:r>
+        <w:rPr>
+          <w:rFonts w:ascii="宋体" w:eastAsia="宋体" w:hAnsi="宋体"/>
+          <w:lang w:eastAsia="zh-CN"/>
+        </w:rPr>
+        <w:t>月根据用户反馈进行 1 次版本更新，优化界面设计，比如调整按钮位置、增大字体、简化部分操作流程，提升用户使用舒适度。</w:t>
+      </w:r>
+    </w:p>
+    <w:p>
+      <w:pPr>
         <w:pStyle w:val="21"/>
         <w:rPr>
           <w:rFonts w:ascii="微软雅黑" w:eastAsia="微软雅黑" w:hAnsi="微软雅黑"/>
@@ -254,17 +670,369 @@
           <w:rFonts w:ascii="微软雅黑" w:eastAsia="微软雅黑" w:hAnsi="微软雅黑"/>
           <w:lang w:eastAsia="zh-CN"/>
         </w:rPr>
-        <w:t xml:space="preserve">2.1 </w:t>
-      </w:r>
-      <w:proofErr w:type="spellStart"/>
-      <w:r>
-        <w:rPr>
-          <w:rFonts w:ascii="微软雅黑" w:eastAsia="微软雅黑" w:hAnsi="微软雅黑"/>
-          <w:lang w:eastAsia="zh-CN"/>
-        </w:rPr>
-        <w:t>技术可行性</w:t>
-      </w:r>
-      <w:proofErr w:type="spellEnd"/>
+        <w:t>1.4 项目范围与边界</w:t>
+      </w:r>
+    </w:p>
+    <w:p>
+      <w:pPr>
+        <w:ind w:firstLine="454"/>
+        <w:jc w:val="both"/>
+        <w:rPr>
+          <w:rFonts w:ascii="宋体" w:eastAsia="宋体" w:hAnsi="宋体"/>
+          <w:lang w:eastAsia="zh-CN"/>
+        </w:rPr>
+      </w:pPr>
+      <w:r>
+        <w:rPr>
+          <w:rFonts w:ascii="宋体" w:eastAsia="宋体" w:hAnsi="宋体"/>
+          <w:lang w:eastAsia="zh-CN"/>
+        </w:rPr>
+        <w:t xml:space="preserve">项目范围明确包含功能、技术与运营三个维度，确保开发与推广聚焦核心需求，避免资源分散。功能范围上，主要覆盖用户注册与登录，采用手机号 + 验证码的便捷注册方式，保障账户基础安全；账户管理功能支持查询当前余额、近 1 </w:t>
+      </w:r>
+      <w:proofErr w:type="gramStart"/>
+      <w:r>
+        <w:rPr>
+          <w:rFonts w:ascii="宋体" w:eastAsia="宋体" w:hAnsi="宋体"/>
+          <w:lang w:eastAsia="zh-CN"/>
+        </w:rPr>
+        <w:t>个</w:t>
+      </w:r>
+      <w:proofErr w:type="gramEnd"/>
+      <w:r>
+        <w:rPr>
+          <w:rFonts w:ascii="宋体" w:eastAsia="宋体" w:hAnsi="宋体"/>
+          <w:lang w:eastAsia="zh-CN"/>
+        </w:rPr>
+        <w:t>月交易记录，方便用户掌握资金变动；小额转账功能单日限额设定为 5000 元，初期仅支持同行转账，降低开发与</w:t>
+      </w:r>
+      <w:proofErr w:type="gramStart"/>
+      <w:r>
+        <w:rPr>
+          <w:rFonts w:ascii="宋体" w:eastAsia="宋体" w:hAnsi="宋体"/>
+          <w:lang w:eastAsia="zh-CN"/>
+        </w:rPr>
+        <w:t>风控复杂</w:t>
+      </w:r>
+      <w:proofErr w:type="gramEnd"/>
+      <w:r>
+        <w:rPr>
+          <w:rFonts w:ascii="宋体" w:eastAsia="宋体" w:hAnsi="宋体"/>
+          <w:lang w:eastAsia="zh-CN"/>
+        </w:rPr>
+        <w:t>度；校园专属服务包含</w:t>
+      </w:r>
+      <w:proofErr w:type="gramStart"/>
+      <w:r>
+        <w:rPr>
+          <w:rFonts w:ascii="宋体" w:eastAsia="宋体" w:hAnsi="宋体"/>
+          <w:lang w:eastAsia="zh-CN"/>
+        </w:rPr>
+        <w:t>一</w:t>
+      </w:r>
+      <w:proofErr w:type="gramEnd"/>
+      <w:r>
+        <w:rPr>
+          <w:rFonts w:ascii="宋体" w:eastAsia="宋体" w:hAnsi="宋体"/>
+          <w:lang w:eastAsia="zh-CN"/>
+        </w:rPr>
+        <w:t>卡通充值、学费代缴，直接对接学校相关系统；客</w:t>
+      </w:r>
+      <w:proofErr w:type="gramStart"/>
+      <w:r>
+        <w:rPr>
+          <w:rFonts w:ascii="宋体" w:eastAsia="宋体" w:hAnsi="宋体"/>
+          <w:lang w:eastAsia="zh-CN"/>
+        </w:rPr>
+        <w:t>服功能</w:t>
+      </w:r>
+      <w:proofErr w:type="gramEnd"/>
+      <w:r>
+        <w:rPr>
+          <w:rFonts w:ascii="宋体" w:eastAsia="宋体" w:hAnsi="宋体"/>
+          <w:lang w:eastAsia="zh-CN"/>
+        </w:rPr>
+        <w:t>以常见问题 FAQ 为主，提供留言反馈渠道，满足用户基础咨询需求。</w:t>
+      </w:r>
+    </w:p>
+    <w:p>
+      <w:pPr>
+        <w:ind w:firstLine="454"/>
+        <w:jc w:val="both"/>
+        <w:rPr>
+          <w:rFonts w:ascii="宋体" w:eastAsia="宋体" w:hAnsi="宋体"/>
+          <w:lang w:eastAsia="zh-CN"/>
+        </w:rPr>
+      </w:pPr>
+      <w:r>
+        <w:rPr>
+          <w:rFonts w:ascii="宋体" w:eastAsia="宋体" w:hAnsi="宋体"/>
+          <w:lang w:eastAsia="zh-CN"/>
+        </w:rPr>
+        <w:t>技术范围上，开发 iOS 与 Android 两个版本的 App，适配市场主流手机型号，确保多数用户能正常安装使用；对接合作银行提供的学生账户查询、小额转账简易接口，以及学校</w:t>
+      </w:r>
+      <w:proofErr w:type="gramStart"/>
+      <w:r>
+        <w:rPr>
+          <w:rFonts w:ascii="宋体" w:eastAsia="宋体" w:hAnsi="宋体"/>
+          <w:lang w:eastAsia="zh-CN"/>
+        </w:rPr>
+        <w:t>一</w:t>
+      </w:r>
+      <w:proofErr w:type="gramEnd"/>
+      <w:r>
+        <w:rPr>
+          <w:rFonts w:ascii="宋体" w:eastAsia="宋体" w:hAnsi="宋体"/>
+          <w:lang w:eastAsia="zh-CN"/>
+        </w:rPr>
+        <w:t>卡通、财务系统接口，采用密码 + 验证码的双重验证方式保障基础安全，暂不引入复杂的生物识别技术。运营范围上，通过校园内张贴海报、班级群与社团群推广、校园活动现场宣传等方式获取用户，安排专人收集用户反馈并整理成报告，每月更新 1 次 FAQ 内容，补充新出现的高频问题及解答。</w:t>
+      </w:r>
+    </w:p>
+    <w:p>
+      <w:pPr>
+        <w:ind w:firstLine="454"/>
+        <w:jc w:val="both"/>
+        <w:rPr>
+          <w:rFonts w:ascii="宋体" w:eastAsia="宋体" w:hAnsi="宋体" w:hint="eastAsia"/>
+          <w:lang w:eastAsia="zh-CN"/>
+        </w:rPr>
+      </w:pPr>
+      <w:r>
+        <w:rPr>
+          <w:rFonts w:ascii="宋体" w:eastAsia="宋体" w:hAnsi="宋体"/>
+          <w:lang w:eastAsia="zh-CN"/>
+        </w:rPr>
+        <w:t>项目边界同样清晰，初期暂不支持跨行转账、理财产品购买、信用卡还款等复杂金融功能，避免开发难度过高；不涉及指纹识别、面容识别等高级安全功能，也不对接 U 盾等硬件设备；运营阶段不开展线下商业推广活动，</w:t>
+      </w:r>
+      <w:proofErr w:type="gramStart"/>
+      <w:r>
+        <w:rPr>
+          <w:rFonts w:ascii="宋体" w:eastAsia="宋体" w:hAnsi="宋体"/>
+          <w:lang w:eastAsia="zh-CN"/>
+        </w:rPr>
+        <w:t>客服仅提供</w:t>
+      </w:r>
+      <w:proofErr w:type="gramEnd"/>
+      <w:r>
+        <w:rPr>
+          <w:rFonts w:ascii="宋体" w:eastAsia="宋体" w:hAnsi="宋体"/>
+          <w:lang w:eastAsia="zh-CN"/>
+        </w:rPr>
+        <w:t>留言反馈服务，承诺 24 小时内回复，不设置 24 小时人工客服，控制运营成本与难度。</w:t>
+      </w:r>
+    </w:p>
+    <w:p>
+      <w:pPr>
+        <w:pStyle w:val="21"/>
+        <w:rPr>
+          <w:rFonts w:ascii="微软雅黑" w:eastAsia="微软雅黑" w:hAnsi="微软雅黑"/>
+          <w:lang w:eastAsia="zh-CN"/>
+        </w:rPr>
+      </w:pPr>
+      <w:r>
+        <w:rPr>
+          <w:rFonts w:ascii="微软雅黑" w:eastAsia="微软雅黑" w:hAnsi="微软雅黑"/>
+          <w:lang w:eastAsia="zh-CN"/>
+        </w:rPr>
+        <w:t>1.5 成功标准与度量指标</w:t>
+      </w:r>
+    </w:p>
+    <w:p>
+      <w:pPr>
+        <w:ind w:firstLine="454"/>
+        <w:jc w:val="both"/>
+        <w:rPr>
+          <w:rFonts w:ascii="宋体" w:eastAsia="宋体" w:hAnsi="宋体"/>
+          <w:lang w:eastAsia="zh-CN"/>
+        </w:rPr>
+      </w:pPr>
+      <w:r>
+        <w:rPr>
+          <w:rFonts w:ascii="宋体" w:eastAsia="宋体" w:hAnsi="宋体"/>
+          <w:lang w:eastAsia="zh-CN"/>
+        </w:rPr>
+        <w:t xml:space="preserve">为客观评估项目成果，从用户规模、功能体验、安全与投诉、业务覆盖四个维度设定成功标准与对应度量指标，并明确数据来源，确保评估可落地、可追溯。用户规模维度，成功标准为 3 </w:t>
+      </w:r>
+      <w:proofErr w:type="gramStart"/>
+      <w:r>
+        <w:rPr>
+          <w:rFonts w:ascii="宋体" w:eastAsia="宋体" w:hAnsi="宋体"/>
+          <w:lang w:eastAsia="zh-CN"/>
+        </w:rPr>
+        <w:t>个</w:t>
+      </w:r>
+      <w:proofErr w:type="gramEnd"/>
+      <w:r>
+        <w:rPr>
+          <w:rFonts w:ascii="宋体" w:eastAsia="宋体" w:hAnsi="宋体"/>
+          <w:lang w:eastAsia="zh-CN"/>
+        </w:rPr>
+        <w:t>月内注册用户 5000 人、</w:t>
+      </w:r>
+      <w:proofErr w:type="gramStart"/>
+      <w:r>
+        <w:rPr>
+          <w:rFonts w:ascii="宋体" w:eastAsia="宋体" w:hAnsi="宋体"/>
+          <w:lang w:eastAsia="zh-CN"/>
+        </w:rPr>
+        <w:t>月活跃</w:t>
+      </w:r>
+      <w:proofErr w:type="gramEnd"/>
+      <w:r>
+        <w:rPr>
+          <w:rFonts w:ascii="宋体" w:eastAsia="宋体" w:hAnsi="宋体"/>
+          <w:lang w:eastAsia="zh-CN"/>
+        </w:rPr>
+        <w:t>用户 3000 人，通过 App 后台统计每日新增注册用户数、每月活跃用户数来度量，数据直接来源于开发团队搭建的用户管理后台。</w:t>
+      </w:r>
+    </w:p>
+    <w:p>
+      <w:pPr>
+        <w:ind w:firstLine="454"/>
+        <w:jc w:val="both"/>
+        <w:rPr>
+          <w:rFonts w:ascii="宋体" w:eastAsia="宋体" w:hAnsi="宋体"/>
+          <w:lang w:eastAsia="zh-CN"/>
+        </w:rPr>
+      </w:pPr>
+      <w:r>
+        <w:rPr>
+          <w:rFonts w:ascii="宋体" w:eastAsia="宋体" w:hAnsi="宋体"/>
+          <w:lang w:eastAsia="zh-CN"/>
+        </w:rPr>
+        <w:t>功能体验维度，成功标准为核心操作≤3 步、响应时间≤2 秒、满意度≥4 分，通过实际操作测试记录各功能的操作步骤数与响应时间，通过线上简单问卷（如操作完成</w:t>
+      </w:r>
+      <w:proofErr w:type="gramStart"/>
+      <w:r>
+        <w:rPr>
+          <w:rFonts w:ascii="宋体" w:eastAsia="宋体" w:hAnsi="宋体"/>
+          <w:lang w:eastAsia="zh-CN"/>
+        </w:rPr>
+        <w:t>后弹窗调研</w:t>
+      </w:r>
+      <w:proofErr w:type="gramEnd"/>
+      <w:r>
+        <w:rPr>
+          <w:rFonts w:ascii="宋体" w:eastAsia="宋体" w:hAnsi="宋体"/>
+          <w:lang w:eastAsia="zh-CN"/>
+        </w:rPr>
+        <w:t>）收集用户满意度评分，数据分别来源于功能测试报告与用户调研问卷结果。</w:t>
+      </w:r>
+    </w:p>
+    <w:p>
+      <w:pPr>
+        <w:ind w:firstLine="454"/>
+        <w:jc w:val="both"/>
+        <w:rPr>
+          <w:rFonts w:ascii="宋体" w:eastAsia="宋体" w:hAnsi="宋体"/>
+          <w:lang w:eastAsia="zh-CN"/>
+        </w:rPr>
+      </w:pPr>
+      <w:r>
+        <w:rPr>
+          <w:rFonts w:ascii="宋体" w:eastAsia="宋体" w:hAnsi="宋体"/>
+          <w:lang w:eastAsia="zh-CN"/>
+        </w:rPr>
+        <w:t>安全与投诉维度，成功标准为无安全问题、投诉≤10 次，通过查看 App 后台安全日志确认是否存在账号泄露、资金异常等安全事件，通过客服留言记录统计用户投诉数量，数据来源于安全日志与客服反馈记录。</w:t>
+      </w:r>
+    </w:p>
+    <w:p>
+      <w:pPr>
+        <w:ind w:firstLine="454"/>
+        <w:jc w:val="both"/>
+        <w:rPr>
+          <w:rFonts w:ascii="宋体" w:eastAsia="宋体" w:hAnsi="宋体" w:hint="eastAsia"/>
+          <w:lang w:eastAsia="zh-CN"/>
+        </w:rPr>
+      </w:pPr>
+      <w:r>
+        <w:rPr>
+          <w:rFonts w:ascii="宋体" w:eastAsia="宋体" w:hAnsi="宋体"/>
+          <w:lang w:eastAsia="zh-CN"/>
+        </w:rPr>
+        <w:lastRenderedPageBreak/>
+        <w:t>业务覆盖维度，成功标准为完成校园</w:t>
+      </w:r>
+      <w:proofErr w:type="gramStart"/>
+      <w:r>
+        <w:rPr>
+          <w:rFonts w:ascii="宋体" w:eastAsia="宋体" w:hAnsi="宋体"/>
+          <w:lang w:eastAsia="zh-CN"/>
+        </w:rPr>
+        <w:t>一</w:t>
+      </w:r>
+      <w:proofErr w:type="gramEnd"/>
+      <w:r>
+        <w:rPr>
+          <w:rFonts w:ascii="宋体" w:eastAsia="宋体" w:hAnsi="宋体"/>
+          <w:lang w:eastAsia="zh-CN"/>
+        </w:rPr>
+        <w:t>卡通充值、学费代缴对接，通过对接系统的订单记录统计</w:t>
+      </w:r>
+      <w:proofErr w:type="gramStart"/>
+      <w:r>
+        <w:rPr>
+          <w:rFonts w:ascii="宋体" w:eastAsia="宋体" w:hAnsi="宋体"/>
+          <w:lang w:eastAsia="zh-CN"/>
+        </w:rPr>
+        <w:t>一</w:t>
+      </w:r>
+      <w:proofErr w:type="gramEnd"/>
+      <w:r>
+        <w:rPr>
+          <w:rFonts w:ascii="宋体" w:eastAsia="宋体" w:hAnsi="宋体"/>
+          <w:lang w:eastAsia="zh-CN"/>
+        </w:rPr>
+        <w:t>卡通充值订单数、学费代缴订单数，数据来源于学校</w:t>
+      </w:r>
+      <w:proofErr w:type="gramStart"/>
+      <w:r>
+        <w:rPr>
+          <w:rFonts w:ascii="宋体" w:eastAsia="宋体" w:hAnsi="宋体"/>
+          <w:lang w:eastAsia="zh-CN"/>
+        </w:rPr>
+        <w:t>一</w:t>
+      </w:r>
+      <w:proofErr w:type="gramEnd"/>
+      <w:r>
+        <w:rPr>
+          <w:rFonts w:ascii="宋体" w:eastAsia="宋体" w:hAnsi="宋体"/>
+          <w:lang w:eastAsia="zh-CN"/>
+        </w:rPr>
+        <w:t>卡通系统与财务系统的订单后台。</w:t>
+      </w:r>
+    </w:p>
+    <w:p>
+      <w:pPr>
+        <w:pStyle w:val="1"/>
+        <w:rPr>
+          <w:rFonts w:ascii="微软雅黑" w:eastAsia="微软雅黑" w:hAnsi="微软雅黑"/>
+          <w:lang w:eastAsia="zh-CN"/>
+        </w:rPr>
+      </w:pPr>
+      <w:r>
+        <w:rPr>
+          <w:rFonts w:ascii="微软雅黑" w:eastAsia="微软雅黑" w:hAnsi="微软雅黑"/>
+          <w:lang w:eastAsia="zh-CN"/>
+        </w:rPr>
+        <w:lastRenderedPageBreak/>
+        <w:t>第2章 可行性分析与立项决策</w:t>
+      </w:r>
+    </w:p>
+    <w:p>
+      <w:pPr>
+        <w:pStyle w:val="21"/>
+        <w:rPr>
+          <w:rFonts w:ascii="微软雅黑" w:eastAsia="微软雅黑" w:hAnsi="微软雅黑"/>
+          <w:lang w:eastAsia="zh-CN"/>
+        </w:rPr>
+      </w:pPr>
+      <w:r>
+        <w:rPr>
+          <w:rFonts w:ascii="微软雅黑" w:eastAsia="微软雅黑" w:hAnsi="微软雅黑"/>
+          <w:lang w:eastAsia="zh-CN"/>
+        </w:rPr>
+        <w:t>2.1 技术可行性</w:t>
+      </w:r>
     </w:p>
     <w:p>
       <w:pPr>
@@ -439,16 +1207,15 @@
       <w:pPr>
         <w:pStyle w:val="21"/>
         <w:rPr>
-          <w:rFonts w:ascii="微软雅黑" w:eastAsia="微软雅黑" w:hAnsi="微软雅黑" w:hint="eastAsia"/>
-          <w:lang w:eastAsia="zh-CN"/>
-        </w:rPr>
-      </w:pPr>
-      <w:r>
-        <w:rPr>
-          <w:rFonts w:ascii="微软雅黑" w:eastAsia="微软雅黑" w:hAnsi="微软雅黑"/>
-          <w:lang w:eastAsia="zh-CN"/>
-        </w:rPr>
-        <w:lastRenderedPageBreak/>
+          <w:rFonts w:ascii="微软雅黑" w:eastAsia="微软雅黑" w:hAnsi="微软雅黑"/>
+          <w:lang w:eastAsia="zh-CN"/>
+        </w:rPr>
+      </w:pPr>
+      <w:r>
+        <w:rPr>
+          <w:rFonts w:ascii="微软雅黑" w:eastAsia="微软雅黑" w:hAnsi="微软雅黑"/>
+          <w:lang w:eastAsia="zh-CN"/>
+        </w:rPr>
         <w:t>3.5 预期收益与市场价值</w:t>
       </w:r>
     </w:p>
@@ -530,7 +1297,7 @@
       <w:pPr>
         <w:pStyle w:val="21"/>
         <w:rPr>
-          <w:rFonts w:ascii="微软雅黑" w:eastAsia="微软雅黑" w:hAnsi="微软雅黑" w:hint="eastAsia"/>
+          <w:rFonts w:ascii="微软雅黑" w:eastAsia="微软雅黑" w:hAnsi="微软雅黑"/>
           <w:lang w:eastAsia="zh-CN"/>
         </w:rPr>
       </w:pPr>
@@ -555,6 +1322,7 @@
           <w:rFonts w:ascii="微软雅黑" w:eastAsia="微软雅黑" w:hAnsi="微软雅黑"/>
           <w:lang w:eastAsia="zh-CN"/>
         </w:rPr>
+        <w:lastRenderedPageBreak/>
         <w:t>第5章 涉众分析（Stakeholder Analysis）</w:t>
       </w:r>
     </w:p>
@@ -1240,27 +2008,15 @@
         <w:pStyle w:val="1"/>
         <w:rPr>
           <w:rFonts w:ascii="微软雅黑" w:eastAsia="微软雅黑" w:hAnsi="微软雅黑"/>
-        </w:rPr>
-      </w:pPr>
-      <w:r>
-        <w:rPr>
-          <w:rFonts w:ascii="微软雅黑" w:eastAsia="微软雅黑" w:hAnsi="微软雅黑"/>
-        </w:rPr>
-        <w:t xml:space="preserve">第8章 </w:t>
-      </w:r>
-      <w:proofErr w:type="spellStart"/>
-      <w:r>
-        <w:rPr>
-          <w:rFonts w:ascii="微软雅黑" w:eastAsia="微软雅黑" w:hAnsi="微软雅黑"/>
-        </w:rPr>
-        <w:t>用例与UML模型（UML</w:t>
-      </w:r>
-      <w:proofErr w:type="spellEnd"/>
-      <w:r>
-        <w:rPr>
-          <w:rFonts w:ascii="微软雅黑" w:eastAsia="微软雅黑" w:hAnsi="微软雅黑"/>
-        </w:rPr>
-        <w:t xml:space="preserve"> Modeling）</w:t>
+          <w:lang w:eastAsia="zh-CN"/>
+        </w:rPr>
+      </w:pPr>
+      <w:r>
+        <w:rPr>
+          <w:rFonts w:ascii="微软雅黑" w:eastAsia="微软雅黑" w:hAnsi="微软雅黑"/>
+          <w:lang w:eastAsia="zh-CN"/>
+        </w:rPr>
+        <w:t>第8章 用例与UML模型（UML Modeling）</w:t>
       </w:r>
     </w:p>
     <w:p>
@@ -1342,7 +2098,7 @@
     <w:p>
       <w:pPr>
         <w:rPr>
-          <w:rFonts w:ascii="微软雅黑" w:eastAsia="微软雅黑" w:hAnsi="微软雅黑" w:hint="eastAsia"/>
+          <w:rFonts w:ascii="微软雅黑" w:eastAsia="微软雅黑" w:hAnsi="微软雅黑"/>
           <w:lang w:eastAsia="zh-CN"/>
         </w:rPr>
       </w:pPr>
@@ -1386,6 +2142,56 @@
     </w:sectPr>
   </w:body>
 </w:document>
+</file>
+
+<file path=word/endnotes.xml><?xml version="1.0" encoding="utf-8"?>
+<w:endnotes xmlns:wpc="http://schemas.microsoft.com/office/word/2010/wordprocessingCanvas" xmlns:cx="http://schemas.microsoft.com/office/drawing/2014/chartex" xmlns:cx1="http://schemas.microsoft.com/office/drawing/2015/9/8/chartex" xmlns:cx2="http://schemas.microsoft.com/office/drawing/2015/10/21/chartex" xmlns:cx3="http://schemas.microsoft.com/office/drawing/2016/5/9/chartex" xmlns:cx4="http://schemas.microsoft.com/office/drawing/2016/5/10/chartex" xmlns:cx5="http://schemas.microsoft.com/office/drawing/2016/5/11/chartex" xmlns:cx6="http://schemas.microsoft.com/office/drawing/2016/5/12/chartex" xmlns:cx7="http://schemas.microsoft.com/office/drawing/2016/5/13/chartex" xmlns:cx8="http://schemas.microsoft.com/office/drawing/2016/5/14/chartex" xmlns:mc="http://schemas.openxmlformats.org/markup-compatibility/2006" xmlns:aink="http://schemas.microsoft.com/office/drawing/2016/ink" xmlns:am3d="http://schemas.microsoft.com/office/drawing/2017/model3d" xmlns:o="urn:schemas-microsoft-com:office:office" xmlns:oel="http://schemas.microsoft.com/office/2019/extlst" xmlns:r="http://schemas.openxmlformats.org/officeDocument/2006/relationships" xmlns:m="http://schemas.openxmlformats.org/officeDocument/2006/math" xmlns:v="urn:schemas-microsoft-com:vml" xmlns:wp14="http://schemas.microsoft.com/office/word/2010/wordprocessingDrawing" xmlns:wp="http://schemas.openxmlformats.org/drawingml/2006/wordprocessingDrawing" xmlns:w10="urn:schemas-microsoft-com:office:word" xmlns:w="http://schemas.openxmlformats.org/wordprocessingml/2006/main" xmlns:w14="http://schemas.microsoft.com/office/word/2010/wordml" xmlns:w15="http://schemas.microsoft.com/office/word/2012/wordml" xmlns:w16cex="http://schemas.microsoft.com/office/word/2018/wordml/cex" xmlns:w16cid="http://schemas.microsoft.com/office/word/2016/wordml/cid" xmlns:w16="http://schemas.microsoft.com/office/word/2018/wordml" xmlns:w16du="http://schemas.microsoft.com/office/word/2023/wordml/word16du" xmlns:w16sdtdh="http://schemas.microsoft.com/office/word/2020/wordml/sdtdatahash" xmlns:w16sdtfl="http://schemas.microsoft.com/office/word/2024/wordml/sdtformatlock" xmlns:w16se="http://schemas.microsoft.com/office/word/2015/wordml/symex" xmlns:wpg="http://schemas.microsoft.com/office/word/2010/wordprocessingGroup" xmlns:wpi="http://schemas.microsoft.com/office/word/2010/wordprocessingInk" xmlns:wne="http://schemas.microsoft.com/office/word/2006/wordml" xmlns:wps="http://schemas.microsoft.com/office/word/2010/wordprocessingShape" mc:Ignorable="w14 w15 w16se w16cid w16 w16cex w16sdtdh w16sdtfl w16du wp14">
+  <w:endnote w:type="separator" w:id="-1">
+    <w:p>
+      <w:pPr>
+        <w:spacing w:after="0" w:line="240" w:lineRule="auto"/>
+      </w:pPr>
+      <w:r>
+        <w:separator/>
+      </w:r>
+    </w:p>
+  </w:endnote>
+  <w:endnote w:type="continuationSeparator" w:id="0">
+    <w:p>
+      <w:pPr>
+        <w:spacing w:after="0" w:line="240" w:lineRule="auto"/>
+      </w:pPr>
+      <w:r>
+        <w:continuationSeparator/>
+      </w:r>
+    </w:p>
+  </w:endnote>
+</w:endnotes>
+</file>
+
+<file path=word/footnotes.xml><?xml version="1.0" encoding="utf-8"?>
+<w:footnotes xmlns:wpc="http://schemas.microsoft.com/office/word/2010/wordprocessingCanvas" xmlns:cx="http://schemas.microsoft.com/office/drawing/2014/chartex" xmlns:cx1="http://schemas.microsoft.com/office/drawing/2015/9/8/chartex" xmlns:cx2="http://schemas.microsoft.com/office/drawing/2015/10/21/chartex" xmlns:cx3="http://schemas.microsoft.com/office/drawing/2016/5/9/chartex" xmlns:cx4="http://schemas.microsoft.com/office/drawing/2016/5/10/chartex" xmlns:cx5="http://schemas.microsoft.com/office/drawing/2016/5/11/chartex" xmlns:cx6="http://schemas.microsoft.com/office/drawing/2016/5/12/chartex" xmlns:cx7="http://schemas.microsoft.com/office/drawing/2016/5/13/chartex" xmlns:cx8="http://schemas.microsoft.com/office/drawing/2016/5/14/chartex" xmlns:mc="http://schemas.openxmlformats.org/markup-compatibility/2006" xmlns:aink="http://schemas.microsoft.com/office/drawing/2016/ink" xmlns:am3d="http://schemas.microsoft.com/office/drawing/2017/model3d" xmlns:o="urn:schemas-microsoft-com:office:office" xmlns:oel="http://schemas.microsoft.com/office/2019/extlst" xmlns:r="http://schemas.openxmlformats.org/officeDocument/2006/relationships" xmlns:m="http://schemas.openxmlformats.org/officeDocument/2006/math" xmlns:v="urn:schemas-microsoft-com:vml" xmlns:wp14="http://schemas.microsoft.com/office/word/2010/wordprocessingDrawing" xmlns:wp="http://schemas.openxmlformats.org/drawingml/2006/wordprocessingDrawing" xmlns:w10="urn:schemas-microsoft-com:office:word" xmlns:w="http://schemas.openxmlformats.org/wordprocessingml/2006/main" xmlns:w14="http://schemas.microsoft.com/office/word/2010/wordml" xmlns:w15="http://schemas.microsoft.com/office/word/2012/wordml" xmlns:w16cex="http://schemas.microsoft.com/office/word/2018/wordml/cex" xmlns:w16cid="http://schemas.microsoft.com/office/word/2016/wordml/cid" xmlns:w16="http://schemas.microsoft.com/office/word/2018/wordml" xmlns:w16du="http://schemas.microsoft.com/office/word/2023/wordml/word16du" xmlns:w16sdtdh="http://schemas.microsoft.com/office/word/2020/wordml/sdtdatahash" xmlns:w16sdtfl="http://schemas.microsoft.com/office/word/2024/wordml/sdtformatlock" xmlns:w16se="http://schemas.microsoft.com/office/word/2015/wordml/symex" xmlns:wpg="http://schemas.microsoft.com/office/word/2010/wordprocessingGroup" xmlns:wpi="http://schemas.microsoft.com/office/word/2010/wordprocessingInk" xmlns:wne="http://schemas.microsoft.com/office/word/2006/wordml" xmlns:wps="http://schemas.microsoft.com/office/word/2010/wordprocessingShape" mc:Ignorable="w14 w15 w16se w16cid w16 w16cex w16sdtdh w16sdtfl w16du wp14">
+  <w:footnote w:type="separator" w:id="-1">
+    <w:p>
+      <w:pPr>
+        <w:spacing w:after="0" w:line="240" w:lineRule="auto"/>
+      </w:pPr>
+      <w:r>
+        <w:separator/>
+      </w:r>
+    </w:p>
+  </w:footnote>
+  <w:footnote w:type="continuationSeparator" w:id="0">
+    <w:p>
+      <w:pPr>
+        <w:spacing w:after="0" w:line="240" w:lineRule="auto"/>
+      </w:pPr>
+      <w:r>
+        <w:continuationSeparator/>
+      </w:r>
+    </w:p>
+  </w:footnote>
+</w:footnotes>
 </file>
 
 <file path=word/numbering.xml><?xml version="1.0" encoding="utf-8"?>
@@ -2194,7 +3000,6 @@
   <w:style w:type="character" w:default="1" w:styleId="a2">
     <w:name w:val="Default Paragraph Font"/>
     <w:uiPriority w:val="1"/>
-    <w:semiHidden/>
     <w:unhideWhenUsed/>
   </w:style>
   <w:style w:type="table" w:default="1" w:styleId="a3">

</xml_diff>